<commit_message>
finished main menu testsuite
</commit_message>
<xml_diff>
--- a/docs/Automation Testcases/Automation Testcases[Abstract].docx
+++ b/docs/Automation Testcases/Automation Testcases[Abstract].docx
@@ -202,6 +202,392 @@
       </w:pPr>
       <w:r>
         <w:t>Categories</w:t>
+      </w:r>
+    </w:p>
+    <w:p/>
+    <w:p>
+      <w:pPr>
+        <w:pStyle w:val="Heading1"/>
+      </w:pPr>
+      <w:r>
+        <w:t>Main Menu Test Suite Test Cases [Abstract]</w:t>
+      </w:r>
+    </w:p>
+    <w:p>
+      <w:pPr>
+        <w:pStyle w:val="ListParagraph"/>
+        <w:numPr>
+          <w:ilvl w:val="0"/>
+          <w:numId w:val="2"/>
+        </w:numPr>
+      </w:pPr>
+      <w:r>
+        <w:t xml:space="preserve">[01-0001]Click on </w:t>
+      </w:r>
+      <w:r>
+        <w:t xml:space="preserve">Brand </w:t>
+      </w:r>
+      <w:r>
+        <w:t>logo</w:t>
+      </w:r>
+    </w:p>
+    <w:p>
+      <w:pPr>
+        <w:pStyle w:val="ListParagraph"/>
+        <w:numPr>
+          <w:ilvl w:val="0"/>
+          <w:numId w:val="2"/>
+        </w:numPr>
+      </w:pPr>
+      <w:r>
+        <w:t>[01-0002]Click on Home list item</w:t>
+      </w:r>
+    </w:p>
+    <w:p>
+      <w:pPr>
+        <w:pStyle w:val="ListParagraph"/>
+        <w:numPr>
+          <w:ilvl w:val="0"/>
+          <w:numId w:val="2"/>
+        </w:numPr>
+      </w:pPr>
+      <w:r>
+        <w:t>[01-00</w:t>
+      </w:r>
+      <w:r>
+        <w:t>0</w:t>
+      </w:r>
+      <w:r>
+        <w:t>3]Click on Categories drop down list item</w:t>
+      </w:r>
+    </w:p>
+    <w:p>
+      <w:pPr>
+        <w:pStyle w:val="ListParagraph"/>
+        <w:numPr>
+          <w:ilvl w:val="2"/>
+          <w:numId w:val="3"/>
+        </w:numPr>
+      </w:pPr>
+      <w:r>
+        <w:t>[01-0003-01]</w:t>
+      </w:r>
+      <w:r>
+        <w:t>Select “Hand tools” option</w:t>
+      </w:r>
+    </w:p>
+    <w:p>
+      <w:pPr>
+        <w:pStyle w:val="ListParagraph"/>
+        <w:numPr>
+          <w:ilvl w:val="2"/>
+          <w:numId w:val="3"/>
+        </w:numPr>
+      </w:pPr>
+      <w:r>
+        <w:t>[01-0003-0</w:t>
+      </w:r>
+      <w:r>
+        <w:t>2</w:t>
+      </w:r>
+      <w:r>
+        <w:t>]Click on “Power Tools” option</w:t>
+      </w:r>
+    </w:p>
+    <w:p>
+      <w:pPr>
+        <w:pStyle w:val="ListParagraph"/>
+        <w:numPr>
+          <w:ilvl w:val="2"/>
+          <w:numId w:val="3"/>
+        </w:numPr>
+      </w:pPr>
+      <w:r>
+        <w:t>[01-0003-0</w:t>
+      </w:r>
+      <w:r>
+        <w:t>3</w:t>
+      </w:r>
+      <w:r>
+        <w:t>]Click on “Other” option</w:t>
+      </w:r>
+    </w:p>
+    <w:p>
+      <w:pPr>
+        <w:pStyle w:val="ListParagraph"/>
+        <w:numPr>
+          <w:ilvl w:val="2"/>
+          <w:numId w:val="3"/>
+        </w:numPr>
+      </w:pPr>
+      <w:r>
+        <w:t>[01-0003-0</w:t>
+      </w:r>
+      <w:r>
+        <w:t>4</w:t>
+      </w:r>
+      <w:r>
+        <w:t>]Click on “Special Tools” option</w:t>
+      </w:r>
+    </w:p>
+    <w:p>
+      <w:pPr>
+        <w:pStyle w:val="ListParagraph"/>
+        <w:numPr>
+          <w:ilvl w:val="2"/>
+          <w:numId w:val="3"/>
+        </w:numPr>
+      </w:pPr>
+      <w:r>
+        <w:t>[01-0003-0</w:t>
+      </w:r>
+      <w:r>
+        <w:t>5</w:t>
+      </w:r>
+      <w:r>
+        <w:t>]Click on “Rentals” option</w:t>
+      </w:r>
+    </w:p>
+    <w:p>
+      <w:pPr>
+        <w:pStyle w:val="ListParagraph"/>
+        <w:numPr>
+          <w:ilvl w:val="0"/>
+          <w:numId w:val="2"/>
+        </w:numPr>
+      </w:pPr>
+      <w:r>
+        <w:t>[</w:t>
+      </w:r>
+      <w:r>
+        <w:t>01-0004] Click on “Contact” List Item</w:t>
+      </w:r>
+    </w:p>
+    <w:p>
+      <w:pPr>
+        <w:pStyle w:val="ListParagraph"/>
+        <w:numPr>
+          <w:ilvl w:val="0"/>
+          <w:numId w:val="2"/>
+        </w:numPr>
+      </w:pPr>
+      <w:r>
+        <w:t xml:space="preserve">[01-0005] Click on cart </w:t>
+      </w:r>
+      <w:proofErr w:type="spellStart"/>
+      <w:r>
+        <w:t>svg</w:t>
+      </w:r>
+      <w:proofErr w:type="spellEnd"/>
+      <w:r>
+        <w:t xml:space="preserve"> item[Done after adding product to cart]</w:t>
+      </w:r>
+    </w:p>
+    <w:p>
+      <w:pPr>
+        <w:pStyle w:val="ListParagraph"/>
+        <w:numPr>
+          <w:ilvl w:val="0"/>
+          <w:numId w:val="2"/>
+        </w:numPr>
+      </w:pPr>
+      <w:r>
+        <w:t>[01-0006] Click on “</w:t>
+      </w:r>
+      <w:r>
+        <w:t>EN” Symbol</w:t>
+      </w:r>
+      <w:r>
+        <w:t xml:space="preserve"> and Then A drop down menu opens : </w:t>
+      </w:r>
+    </w:p>
+    <w:p>
+      <w:pPr>
+        <w:pStyle w:val="ListParagraph"/>
+        <w:numPr>
+          <w:ilvl w:val="0"/>
+          <w:numId w:val="5"/>
+        </w:numPr>
+      </w:pPr>
+      <w:r>
+        <w:t xml:space="preserve">[01-0006-01] Click on “DE” option for </w:t>
+      </w:r>
+      <w:r>
+        <w:t>Germany</w:t>
+      </w:r>
+      <w:r>
+        <w:t xml:space="preserve"> language.</w:t>
+      </w:r>
+    </w:p>
+    <w:p>
+      <w:pPr>
+        <w:pStyle w:val="ListParagraph"/>
+        <w:numPr>
+          <w:ilvl w:val="0"/>
+          <w:numId w:val="5"/>
+        </w:numPr>
+      </w:pPr>
+      <w:r>
+        <w:t>[01-0006-02</w:t>
+      </w:r>
+      <w:r>
+        <w:t>] Click on “</w:t>
+      </w:r>
+      <w:r>
+        <w:t>EN</w:t>
+      </w:r>
+      <w:r>
+        <w:t xml:space="preserve">” option for </w:t>
+      </w:r>
+      <w:r>
+        <w:t>English</w:t>
+      </w:r>
+      <w:r>
+        <w:t xml:space="preserve"> language.</w:t>
+      </w:r>
+    </w:p>
+    <w:p>
+      <w:pPr>
+        <w:pStyle w:val="ListParagraph"/>
+        <w:numPr>
+          <w:ilvl w:val="0"/>
+          <w:numId w:val="5"/>
+        </w:numPr>
+      </w:pPr>
+      <w:r>
+        <w:t>[01-0006-03</w:t>
+      </w:r>
+      <w:r>
+        <w:t>] Click on “</w:t>
+      </w:r>
+      <w:r>
+        <w:t>ES</w:t>
+      </w:r>
+      <w:r>
+        <w:t xml:space="preserve">” option for </w:t>
+      </w:r>
+      <w:r>
+        <w:t>Spain</w:t>
+      </w:r>
+      <w:r>
+        <w:t xml:space="preserve"> language.</w:t>
+      </w:r>
+    </w:p>
+    <w:p>
+      <w:pPr>
+        <w:pStyle w:val="ListParagraph"/>
+        <w:numPr>
+          <w:ilvl w:val="0"/>
+          <w:numId w:val="5"/>
+        </w:numPr>
+      </w:pPr>
+      <w:r>
+        <w:t>[01-0006-03] Click on “</w:t>
+      </w:r>
+      <w:r>
+        <w:t>FR</w:t>
+      </w:r>
+      <w:r>
+        <w:t xml:space="preserve">” option for </w:t>
+      </w:r>
+      <w:r>
+        <w:t>French</w:t>
+      </w:r>
+      <w:r>
+        <w:t xml:space="preserve"> language.</w:t>
+      </w:r>
+    </w:p>
+    <w:p>
+      <w:pPr>
+        <w:pStyle w:val="ListParagraph"/>
+        <w:numPr>
+          <w:ilvl w:val="0"/>
+          <w:numId w:val="5"/>
+        </w:numPr>
+      </w:pPr>
+    </w:p>
+    <w:p>
+      <w:pPr>
+        <w:pStyle w:val="ListParagraph"/>
+        <w:numPr>
+          <w:ilvl w:val="0"/>
+          <w:numId w:val="5"/>
+        </w:numPr>
+      </w:pPr>
+      <w:r>
+        <w:lastRenderedPageBreak/>
+        <w:t>[01-0006-04</w:t>
+      </w:r>
+      <w:r>
+        <w:t>] Click on “</w:t>
+      </w:r>
+      <w:r>
+        <w:t>NL</w:t>
+      </w:r>
+      <w:r>
+        <w:t>” option for</w:t>
+      </w:r>
+      <w:r>
+        <w:t xml:space="preserve"> </w:t>
+      </w:r>
+      <w:r>
+        <w:t>Netherlands</w:t>
+      </w:r>
+      <w:r>
+        <w:t xml:space="preserve"> language.</w:t>
+      </w:r>
+    </w:p>
+    <w:p>
+      <w:pPr>
+        <w:pStyle w:val="ListParagraph"/>
+        <w:numPr>
+          <w:ilvl w:val="0"/>
+          <w:numId w:val="5"/>
+        </w:numPr>
+      </w:pPr>
+      <w:r>
+        <w:t>[01-0006-05</w:t>
+      </w:r>
+      <w:r>
+        <w:t>] Click on “</w:t>
+      </w:r>
+      <w:r>
+        <w:t>TR”</w:t>
+      </w:r>
+      <w:r>
+        <w:t xml:space="preserve"> option for</w:t>
+      </w:r>
+      <w:r>
+        <w:t xml:space="preserve"> </w:t>
+      </w:r>
+      <w:r>
+        <w:t>TÜRKİYE</w:t>
+      </w:r>
+      <w:r>
+        <w:t xml:space="preserve"> </w:t>
+      </w:r>
+      <w:r>
+        <w:t>language.</w:t>
+      </w:r>
+    </w:p>
+    <w:p>
+      <w:pPr>
+        <w:pStyle w:val="ListParagraph"/>
+        <w:numPr>
+          <w:ilvl w:val="0"/>
+          <w:numId w:val="5"/>
+        </w:numPr>
+      </w:pPr>
+    </w:p>
+    <w:p>
+      <w:pPr>
+        <w:pStyle w:val="ListParagraph"/>
+        <w:ind w:left="1080"/>
+      </w:pPr>
+    </w:p>
+    <w:p>
+      <w:r>
+        <w:t>ff</w:t>
       </w:r>
       <w:bookmarkStart w:id="0" w:name="_GoBack"/>
       <w:bookmarkEnd w:id="0"/>
@@ -331,8 +717,418 @@
       </w:rPr>
     </w:lvl>
   </w:abstractNum>
+  <w:abstractNum w:abstractNumId="1">
+    <w:nsid w:val="26DB4CFF"/>
+    <w:multiLevelType w:val="multilevel"/>
+    <w:tmpl w:val="0409001D"/>
+    <w:lvl w:ilvl="0">
+      <w:start w:val="1"/>
+      <w:numFmt w:val="decimal"/>
+      <w:lvlText w:val="%1)"/>
+      <w:lvlJc w:val="left"/>
+      <w:pPr>
+        <w:ind w:left="360" w:hanging="360"/>
+      </w:pPr>
+    </w:lvl>
+    <w:lvl w:ilvl="1">
+      <w:start w:val="1"/>
+      <w:numFmt w:val="lowerLetter"/>
+      <w:lvlText w:val="%2)"/>
+      <w:lvlJc w:val="left"/>
+      <w:pPr>
+        <w:ind w:left="720" w:hanging="360"/>
+      </w:pPr>
+    </w:lvl>
+    <w:lvl w:ilvl="2">
+      <w:start w:val="1"/>
+      <w:numFmt w:val="lowerRoman"/>
+      <w:lvlText w:val="%3)"/>
+      <w:lvlJc w:val="left"/>
+      <w:pPr>
+        <w:ind w:left="1080" w:hanging="360"/>
+      </w:pPr>
+    </w:lvl>
+    <w:lvl w:ilvl="3">
+      <w:start w:val="1"/>
+      <w:numFmt w:val="decimal"/>
+      <w:lvlText w:val="(%4)"/>
+      <w:lvlJc w:val="left"/>
+      <w:pPr>
+        <w:ind w:left="1440" w:hanging="360"/>
+      </w:pPr>
+    </w:lvl>
+    <w:lvl w:ilvl="4">
+      <w:start w:val="1"/>
+      <w:numFmt w:val="lowerLetter"/>
+      <w:lvlText w:val="(%5)"/>
+      <w:lvlJc w:val="left"/>
+      <w:pPr>
+        <w:ind w:left="1800" w:hanging="360"/>
+      </w:pPr>
+    </w:lvl>
+    <w:lvl w:ilvl="5">
+      <w:start w:val="1"/>
+      <w:numFmt w:val="lowerRoman"/>
+      <w:lvlText w:val="(%6)"/>
+      <w:lvlJc w:val="left"/>
+      <w:pPr>
+        <w:ind w:left="2160" w:hanging="360"/>
+      </w:pPr>
+    </w:lvl>
+    <w:lvl w:ilvl="6">
+      <w:start w:val="1"/>
+      <w:numFmt w:val="decimal"/>
+      <w:lvlText w:val="%7."/>
+      <w:lvlJc w:val="left"/>
+      <w:pPr>
+        <w:ind w:left="2520" w:hanging="360"/>
+      </w:pPr>
+    </w:lvl>
+    <w:lvl w:ilvl="7">
+      <w:start w:val="1"/>
+      <w:numFmt w:val="lowerLetter"/>
+      <w:lvlText w:val="%8."/>
+      <w:lvlJc w:val="left"/>
+      <w:pPr>
+        <w:ind w:left="2880" w:hanging="360"/>
+      </w:pPr>
+    </w:lvl>
+    <w:lvl w:ilvl="8">
+      <w:start w:val="1"/>
+      <w:numFmt w:val="lowerRoman"/>
+      <w:lvlText w:val="%9."/>
+      <w:lvlJc w:val="left"/>
+      <w:pPr>
+        <w:ind w:left="3240" w:hanging="360"/>
+      </w:pPr>
+    </w:lvl>
+  </w:abstractNum>
+  <w:abstractNum w:abstractNumId="2">
+    <w:nsid w:val="5CBA0AFD"/>
+    <w:multiLevelType w:val="hybridMultilevel"/>
+    <w:tmpl w:val="7F60FDDE"/>
+    <w:lvl w:ilvl="0" w:tplc="04090001">
+      <w:start w:val="1"/>
+      <w:numFmt w:val="bullet"/>
+      <w:lvlText w:val=""/>
+      <w:lvlJc w:val="left"/>
+      <w:pPr>
+        <w:ind w:left="1800" w:hanging="360"/>
+      </w:pPr>
+      <w:rPr>
+        <w:rFonts w:ascii="Symbol" w:hAnsi="Symbol" w:hint="default"/>
+      </w:rPr>
+    </w:lvl>
+    <w:lvl w:ilvl="1" w:tplc="04090003" w:tentative="1">
+      <w:start w:val="1"/>
+      <w:numFmt w:val="bullet"/>
+      <w:lvlText w:val="o"/>
+      <w:lvlJc w:val="left"/>
+      <w:pPr>
+        <w:ind w:left="2520" w:hanging="360"/>
+      </w:pPr>
+      <w:rPr>
+        <w:rFonts w:ascii="Courier New" w:hAnsi="Courier New" w:cs="Courier New" w:hint="default"/>
+      </w:rPr>
+    </w:lvl>
+    <w:lvl w:ilvl="2" w:tplc="04090005" w:tentative="1">
+      <w:start w:val="1"/>
+      <w:numFmt w:val="bullet"/>
+      <w:lvlText w:val=""/>
+      <w:lvlJc w:val="left"/>
+      <w:pPr>
+        <w:ind w:left="3240" w:hanging="360"/>
+      </w:pPr>
+      <w:rPr>
+        <w:rFonts w:ascii="Wingdings" w:hAnsi="Wingdings" w:hint="default"/>
+      </w:rPr>
+    </w:lvl>
+    <w:lvl w:ilvl="3" w:tplc="04090001" w:tentative="1">
+      <w:start w:val="1"/>
+      <w:numFmt w:val="bullet"/>
+      <w:lvlText w:val=""/>
+      <w:lvlJc w:val="left"/>
+      <w:pPr>
+        <w:ind w:left="3960" w:hanging="360"/>
+      </w:pPr>
+      <w:rPr>
+        <w:rFonts w:ascii="Symbol" w:hAnsi="Symbol" w:hint="default"/>
+      </w:rPr>
+    </w:lvl>
+    <w:lvl w:ilvl="4" w:tplc="04090003" w:tentative="1">
+      <w:start w:val="1"/>
+      <w:numFmt w:val="bullet"/>
+      <w:lvlText w:val="o"/>
+      <w:lvlJc w:val="left"/>
+      <w:pPr>
+        <w:ind w:left="4680" w:hanging="360"/>
+      </w:pPr>
+      <w:rPr>
+        <w:rFonts w:ascii="Courier New" w:hAnsi="Courier New" w:cs="Courier New" w:hint="default"/>
+      </w:rPr>
+    </w:lvl>
+    <w:lvl w:ilvl="5" w:tplc="04090005" w:tentative="1">
+      <w:start w:val="1"/>
+      <w:numFmt w:val="bullet"/>
+      <w:lvlText w:val=""/>
+      <w:lvlJc w:val="left"/>
+      <w:pPr>
+        <w:ind w:left="5400" w:hanging="360"/>
+      </w:pPr>
+      <w:rPr>
+        <w:rFonts w:ascii="Wingdings" w:hAnsi="Wingdings" w:hint="default"/>
+      </w:rPr>
+    </w:lvl>
+    <w:lvl w:ilvl="6" w:tplc="04090001" w:tentative="1">
+      <w:start w:val="1"/>
+      <w:numFmt w:val="bullet"/>
+      <w:lvlText w:val=""/>
+      <w:lvlJc w:val="left"/>
+      <w:pPr>
+        <w:ind w:left="6120" w:hanging="360"/>
+      </w:pPr>
+      <w:rPr>
+        <w:rFonts w:ascii="Symbol" w:hAnsi="Symbol" w:hint="default"/>
+      </w:rPr>
+    </w:lvl>
+    <w:lvl w:ilvl="7" w:tplc="04090003" w:tentative="1">
+      <w:start w:val="1"/>
+      <w:numFmt w:val="bullet"/>
+      <w:lvlText w:val="o"/>
+      <w:lvlJc w:val="left"/>
+      <w:pPr>
+        <w:ind w:left="6840" w:hanging="360"/>
+      </w:pPr>
+      <w:rPr>
+        <w:rFonts w:ascii="Courier New" w:hAnsi="Courier New" w:cs="Courier New" w:hint="default"/>
+      </w:rPr>
+    </w:lvl>
+    <w:lvl w:ilvl="8" w:tplc="04090005" w:tentative="1">
+      <w:start w:val="1"/>
+      <w:numFmt w:val="bullet"/>
+      <w:lvlText w:val=""/>
+      <w:lvlJc w:val="left"/>
+      <w:pPr>
+        <w:ind w:left="7560" w:hanging="360"/>
+      </w:pPr>
+      <w:rPr>
+        <w:rFonts w:ascii="Wingdings" w:hAnsi="Wingdings" w:hint="default"/>
+      </w:rPr>
+    </w:lvl>
+  </w:abstractNum>
+  <w:abstractNum w:abstractNumId="3">
+    <w:nsid w:val="61F36074"/>
+    <w:multiLevelType w:val="hybridMultilevel"/>
+    <w:tmpl w:val="3E0A6408"/>
+    <w:lvl w:ilvl="0" w:tplc="04090001">
+      <w:start w:val="1"/>
+      <w:numFmt w:val="bullet"/>
+      <w:lvlText w:val=""/>
+      <w:lvlJc w:val="left"/>
+      <w:pPr>
+        <w:ind w:left="720" w:hanging="360"/>
+      </w:pPr>
+      <w:rPr>
+        <w:rFonts w:ascii="Symbol" w:hAnsi="Symbol" w:hint="default"/>
+      </w:rPr>
+    </w:lvl>
+    <w:lvl w:ilvl="1" w:tplc="04090003" w:tentative="1">
+      <w:start w:val="1"/>
+      <w:numFmt w:val="bullet"/>
+      <w:lvlText w:val="o"/>
+      <w:lvlJc w:val="left"/>
+      <w:pPr>
+        <w:ind w:left="1440" w:hanging="360"/>
+      </w:pPr>
+      <w:rPr>
+        <w:rFonts w:ascii="Courier New" w:hAnsi="Courier New" w:cs="Courier New" w:hint="default"/>
+      </w:rPr>
+    </w:lvl>
+    <w:lvl w:ilvl="2" w:tplc="04090005" w:tentative="1">
+      <w:start w:val="1"/>
+      <w:numFmt w:val="bullet"/>
+      <w:lvlText w:val=""/>
+      <w:lvlJc w:val="left"/>
+      <w:pPr>
+        <w:ind w:left="2160" w:hanging="360"/>
+      </w:pPr>
+      <w:rPr>
+        <w:rFonts w:ascii="Wingdings" w:hAnsi="Wingdings" w:hint="default"/>
+      </w:rPr>
+    </w:lvl>
+    <w:lvl w:ilvl="3" w:tplc="04090001" w:tentative="1">
+      <w:start w:val="1"/>
+      <w:numFmt w:val="bullet"/>
+      <w:lvlText w:val=""/>
+      <w:lvlJc w:val="left"/>
+      <w:pPr>
+        <w:ind w:left="2880" w:hanging="360"/>
+      </w:pPr>
+      <w:rPr>
+        <w:rFonts w:ascii="Symbol" w:hAnsi="Symbol" w:hint="default"/>
+      </w:rPr>
+    </w:lvl>
+    <w:lvl w:ilvl="4" w:tplc="04090003" w:tentative="1">
+      <w:start w:val="1"/>
+      <w:numFmt w:val="bullet"/>
+      <w:lvlText w:val="o"/>
+      <w:lvlJc w:val="left"/>
+      <w:pPr>
+        <w:ind w:left="3600" w:hanging="360"/>
+      </w:pPr>
+      <w:rPr>
+        <w:rFonts w:ascii="Courier New" w:hAnsi="Courier New" w:cs="Courier New" w:hint="default"/>
+      </w:rPr>
+    </w:lvl>
+    <w:lvl w:ilvl="5" w:tplc="04090005" w:tentative="1">
+      <w:start w:val="1"/>
+      <w:numFmt w:val="bullet"/>
+      <w:lvlText w:val=""/>
+      <w:lvlJc w:val="left"/>
+      <w:pPr>
+        <w:ind w:left="4320" w:hanging="360"/>
+      </w:pPr>
+      <w:rPr>
+        <w:rFonts w:ascii="Wingdings" w:hAnsi="Wingdings" w:hint="default"/>
+      </w:rPr>
+    </w:lvl>
+    <w:lvl w:ilvl="6" w:tplc="04090001" w:tentative="1">
+      <w:start w:val="1"/>
+      <w:numFmt w:val="bullet"/>
+      <w:lvlText w:val=""/>
+      <w:lvlJc w:val="left"/>
+      <w:pPr>
+        <w:ind w:left="5040" w:hanging="360"/>
+      </w:pPr>
+      <w:rPr>
+        <w:rFonts w:ascii="Symbol" w:hAnsi="Symbol" w:hint="default"/>
+      </w:rPr>
+    </w:lvl>
+    <w:lvl w:ilvl="7" w:tplc="04090003" w:tentative="1">
+      <w:start w:val="1"/>
+      <w:numFmt w:val="bullet"/>
+      <w:lvlText w:val="o"/>
+      <w:lvlJc w:val="left"/>
+      <w:pPr>
+        <w:ind w:left="5760" w:hanging="360"/>
+      </w:pPr>
+      <w:rPr>
+        <w:rFonts w:ascii="Courier New" w:hAnsi="Courier New" w:cs="Courier New" w:hint="default"/>
+      </w:rPr>
+    </w:lvl>
+    <w:lvl w:ilvl="8" w:tplc="04090005" w:tentative="1">
+      <w:start w:val="1"/>
+      <w:numFmt w:val="bullet"/>
+      <w:lvlText w:val=""/>
+      <w:lvlJc w:val="left"/>
+      <w:pPr>
+        <w:ind w:left="6480" w:hanging="360"/>
+      </w:pPr>
+      <w:rPr>
+        <w:rFonts w:ascii="Wingdings" w:hAnsi="Wingdings" w:hint="default"/>
+      </w:rPr>
+    </w:lvl>
+  </w:abstractNum>
+  <w:abstractNum w:abstractNumId="4">
+    <w:nsid w:val="69AA6DE1"/>
+    <w:multiLevelType w:val="hybridMultilevel"/>
+    <w:tmpl w:val="DCD21A8C"/>
+    <w:lvl w:ilvl="0" w:tplc="04090011">
+      <w:start w:val="1"/>
+      <w:numFmt w:val="decimal"/>
+      <w:lvlText w:val="%1)"/>
+      <w:lvlJc w:val="left"/>
+      <w:pPr>
+        <w:ind w:left="1440" w:hanging="360"/>
+      </w:pPr>
+    </w:lvl>
+    <w:lvl w:ilvl="1" w:tplc="04090019" w:tentative="1">
+      <w:start w:val="1"/>
+      <w:numFmt w:val="lowerLetter"/>
+      <w:lvlText w:val="%2."/>
+      <w:lvlJc w:val="left"/>
+      <w:pPr>
+        <w:ind w:left="2160" w:hanging="360"/>
+      </w:pPr>
+    </w:lvl>
+    <w:lvl w:ilvl="2" w:tplc="0409001B" w:tentative="1">
+      <w:start w:val="1"/>
+      <w:numFmt w:val="lowerRoman"/>
+      <w:lvlText w:val="%3."/>
+      <w:lvlJc w:val="right"/>
+      <w:pPr>
+        <w:ind w:left="2880" w:hanging="180"/>
+      </w:pPr>
+    </w:lvl>
+    <w:lvl w:ilvl="3" w:tplc="0409000F" w:tentative="1">
+      <w:start w:val="1"/>
+      <w:numFmt w:val="decimal"/>
+      <w:lvlText w:val="%4."/>
+      <w:lvlJc w:val="left"/>
+      <w:pPr>
+        <w:ind w:left="3600" w:hanging="360"/>
+      </w:pPr>
+    </w:lvl>
+    <w:lvl w:ilvl="4" w:tplc="04090019" w:tentative="1">
+      <w:start w:val="1"/>
+      <w:numFmt w:val="lowerLetter"/>
+      <w:lvlText w:val="%5."/>
+      <w:lvlJc w:val="left"/>
+      <w:pPr>
+        <w:ind w:left="4320" w:hanging="360"/>
+      </w:pPr>
+    </w:lvl>
+    <w:lvl w:ilvl="5" w:tplc="0409001B" w:tentative="1">
+      <w:start w:val="1"/>
+      <w:numFmt w:val="lowerRoman"/>
+      <w:lvlText w:val="%6."/>
+      <w:lvlJc w:val="right"/>
+      <w:pPr>
+        <w:ind w:left="5040" w:hanging="180"/>
+      </w:pPr>
+    </w:lvl>
+    <w:lvl w:ilvl="6" w:tplc="0409000F" w:tentative="1">
+      <w:start w:val="1"/>
+      <w:numFmt w:val="decimal"/>
+      <w:lvlText w:val="%7."/>
+      <w:lvlJc w:val="left"/>
+      <w:pPr>
+        <w:ind w:left="5760" w:hanging="360"/>
+      </w:pPr>
+    </w:lvl>
+    <w:lvl w:ilvl="7" w:tplc="04090019" w:tentative="1">
+      <w:start w:val="1"/>
+      <w:numFmt w:val="lowerLetter"/>
+      <w:lvlText w:val="%8."/>
+      <w:lvlJc w:val="left"/>
+      <w:pPr>
+        <w:ind w:left="6480" w:hanging="360"/>
+      </w:pPr>
+    </w:lvl>
+    <w:lvl w:ilvl="8" w:tplc="0409001B" w:tentative="1">
+      <w:start w:val="1"/>
+      <w:numFmt w:val="lowerRoman"/>
+      <w:lvlText w:val="%9."/>
+      <w:lvlJc w:val="right"/>
+      <w:pPr>
+        <w:ind w:left="7200" w:hanging="180"/>
+      </w:pPr>
+    </w:lvl>
+  </w:abstractNum>
   <w:num w:numId="1">
     <w:abstractNumId w:val="0"/>
+  </w:num>
+  <w:num w:numId="2">
+    <w:abstractNumId w:val="3"/>
+  </w:num>
+  <w:num w:numId="3">
+    <w:abstractNumId w:val="1"/>
+  </w:num>
+  <w:num w:numId="4">
+    <w:abstractNumId w:val="2"/>
+  </w:num>
+  <w:num w:numId="5">
+    <w:abstractNumId w:val="4"/>
   </w:num>
 </w:numbering>
 </file>

</xml_diff>

<commit_message>
added faker and designed test cases
</commit_message>
<xml_diff>
--- a/docs/Automation Testcases/Automation Testcases[Abstract].docx
+++ b/docs/Automation Testcases/Automation Testcases[Abstract].docx
@@ -15,12 +15,17 @@
         <w:t xml:space="preserve">Welcome To Automation </w:t>
       </w:r>
       <w:proofErr w:type="spellStart"/>
+      <w:proofErr w:type="gramStart"/>
       <w:r>
         <w:t>Testcases</w:t>
       </w:r>
       <w:proofErr w:type="spellEnd"/>
       <w:r>
-        <w:t xml:space="preserve"> , Here You find the </w:t>
+        <w:t xml:space="preserve"> ,</w:t>
+      </w:r>
+      <w:proofErr w:type="gramEnd"/>
+      <w:r>
+        <w:t xml:space="preserve"> Here You find the </w:t>
       </w:r>
       <w:proofErr w:type="spellStart"/>
       <w:r>
@@ -743,11 +748,16 @@
         <w:t>attribute</w:t>
       </w:r>
       <w:r>
-        <w:t xml:space="preserve"> update </w:t>
+        <w:t xml:space="preserve"> </w:t>
+      </w:r>
+      <w:proofErr w:type="gramStart"/>
+      <w:r>
+        <w:t xml:space="preserve">update </w:t>
       </w:r>
       <w:r>
         <w:t>]</w:t>
       </w:r>
+      <w:proofErr w:type="gramEnd"/>
       <w:r>
         <w:t>.</w:t>
       </w:r>
@@ -793,11 +803,16 @@
       </w:r>
       <w:proofErr w:type="spellEnd"/>
       <w:r>
-        <w:t xml:space="preserve">” attribute] update </w:t>
+        <w:t xml:space="preserve">” attribute] </w:t>
+      </w:r>
+      <w:proofErr w:type="gramStart"/>
+      <w:r>
+        <w:t xml:space="preserve">update </w:t>
       </w:r>
       <w:r>
         <w:t>]</w:t>
       </w:r>
+      <w:proofErr w:type="gramEnd"/>
       <w:r>
         <w:t>.</w:t>
       </w:r>
@@ -950,92 +965,92 @@
       </w:r>
       <w:proofErr w:type="spellStart"/>
       <w:r>
-        <w:t>admin@practicesoftwaretesting.com</w:t>
-      </w:r>
-      <w:r>
-        <w:t>,PW</w:t>
-      </w:r>
-      <w:proofErr w:type="spellEnd"/>
-      <w:r>
-        <w:t>:</w:t>
-      </w:r>
-      <w:r>
-        <w:t xml:space="preserve"> </w:t>
-      </w:r>
-      <w:r>
-        <w:t>welcome0jnewgr]</w:t>
-      </w:r>
-    </w:p>
-    <w:p>
-      <w:pPr>
-        <w:pStyle w:val="ListParagraph"/>
-        <w:numPr>
-          <w:ilvl w:val="0"/>
-          <w:numId w:val="7"/>
-        </w:numPr>
-      </w:pPr>
-      <w:r>
-        <w:t>[003-</w:t>
-      </w:r>
-      <w:r>
-        <w:t>SI-</w:t>
-      </w:r>
-      <w:r>
-        <w:t>0004</w:t>
-      </w:r>
-      <w:r>
-        <w:t xml:space="preserve">] </w:t>
-      </w:r>
-      <w:r>
-        <w:t>[Invalid]</w:t>
-      </w:r>
-      <w:r>
-        <w:t>Sign in with null values</w:t>
-      </w:r>
-    </w:p>
-    <w:p>
-      <w:pPr>
-        <w:pStyle w:val="ListParagraph"/>
-        <w:numPr>
-          <w:ilvl w:val="0"/>
-          <w:numId w:val="7"/>
-        </w:numPr>
-      </w:pPr>
-      <w:r>
-        <w:t>[003-SI-0005][Valid] Sign in with Google Authentication Button</w:t>
-      </w:r>
-      <w:r>
-        <w:t xml:space="preserve"> with valid credentials</w:t>
-      </w:r>
-    </w:p>
-    <w:p>
-      <w:pPr>
-        <w:pStyle w:val="ListParagraph"/>
-        <w:numPr>
-          <w:ilvl w:val="0"/>
-          <w:numId w:val="7"/>
-        </w:numPr>
-      </w:pPr>
-      <w:r>
-        <w:t>[</w:t>
-      </w:r>
-      <w:r>
-        <w:t xml:space="preserve">003-SI-0006][Invalid] Sign in with Google authentication Button using invalid credentials </w:t>
-      </w:r>
-    </w:p>
-    <w:p>
-      <w:pPr>
-        <w:pStyle w:val="ListParagraph"/>
-        <w:numPr>
-          <w:ilvl w:val="0"/>
-          <w:numId w:val="7"/>
-        </w:numPr>
-      </w:pPr>
-      <w:r>
-        <w:t>[003-SI-0007][Valid] Sign in With show password button is clicked.</w:t>
+        <w:t>customer@practicesoftwaretesting.com</w:t>
       </w:r>
       <w:bookmarkStart w:id="0" w:name="_GoBack"/>
       <w:bookmarkEnd w:id="0"/>
+      <w:r>
+        <w:t>,PW</w:t>
+      </w:r>
+      <w:proofErr w:type="spellEnd"/>
+      <w:r>
+        <w:t>:</w:t>
+      </w:r>
+      <w:r>
+        <w:t xml:space="preserve"> </w:t>
+      </w:r>
+      <w:r>
+        <w:t>welcome0jnewgr]</w:t>
+      </w:r>
+    </w:p>
+    <w:p>
+      <w:pPr>
+        <w:pStyle w:val="ListParagraph"/>
+        <w:numPr>
+          <w:ilvl w:val="0"/>
+          <w:numId w:val="7"/>
+        </w:numPr>
+      </w:pPr>
+      <w:r>
+        <w:t>[003-</w:t>
+      </w:r>
+      <w:r>
+        <w:t>SI-</w:t>
+      </w:r>
+      <w:r>
+        <w:t>0004</w:t>
+      </w:r>
+      <w:r>
+        <w:t xml:space="preserve">] </w:t>
+      </w:r>
+      <w:r>
+        <w:t>[Invalid]</w:t>
+      </w:r>
+      <w:r>
+        <w:t>Sign in with null values</w:t>
+      </w:r>
+    </w:p>
+    <w:p>
+      <w:pPr>
+        <w:pStyle w:val="ListParagraph"/>
+        <w:numPr>
+          <w:ilvl w:val="0"/>
+          <w:numId w:val="7"/>
+        </w:numPr>
+      </w:pPr>
+      <w:r>
+        <w:t>[003-SI-0005][Valid] Sign in with Google Authentication Button</w:t>
+      </w:r>
+      <w:r>
+        <w:t xml:space="preserve"> with valid credentials</w:t>
+      </w:r>
+    </w:p>
+    <w:p>
+      <w:pPr>
+        <w:pStyle w:val="ListParagraph"/>
+        <w:numPr>
+          <w:ilvl w:val="0"/>
+          <w:numId w:val="7"/>
+        </w:numPr>
+      </w:pPr>
+      <w:r>
+        <w:t>[</w:t>
+      </w:r>
+      <w:r>
+        <w:t xml:space="preserve">003-SI-0006][Invalid] Sign in with Google authentication Button using invalid credentials </w:t>
+      </w:r>
+    </w:p>
+    <w:p>
+      <w:pPr>
+        <w:pStyle w:val="ListParagraph"/>
+        <w:numPr>
+          <w:ilvl w:val="0"/>
+          <w:numId w:val="7"/>
+        </w:numPr>
+      </w:pPr>
+      <w:r>
+        <w:t>[003-SI-0007][Valid] Sign in With show password button is clicked.</w:t>
+      </w:r>
     </w:p>
     <w:p>
       <w:pPr>
@@ -1841,9 +1856,17 @@
         <w:rPr>
           <w:lang w:bidi="ar-JO"/>
         </w:rPr>
-        <w:t>e.g:test</w:t>
+        <w:t>e.g</w:t>
+      </w:r>
+      <w:proofErr w:type="gramStart"/>
+      <w:r>
+        <w:rPr>
+          <w:lang w:bidi="ar-JO"/>
+        </w:rPr>
+        <w:t>:test</w:t>
       </w:r>
       <w:proofErr w:type="spellEnd"/>
+      <w:proofErr w:type="gramEnd"/>
       <w:r>
         <w:rPr>
           <w:lang w:bidi="ar-JO"/>
@@ -3564,21 +3587,37 @@
           <w:rFonts w:ascii="Segoe UI" w:hAnsi="Segoe UI" w:cs="Segoe UI"/>
           <w:shd w:val="clear" w:color="auto" w:fill="FFFFFF"/>
         </w:rPr>
-        <w:t>] Checking</w:t>
-      </w:r>
+        <w:t xml:space="preserve">] </w:t>
+      </w:r>
+      <w:proofErr w:type="gramStart"/>
       <w:r>
         <w:rPr>
           <w:rFonts w:ascii="Segoe UI" w:hAnsi="Segoe UI" w:cs="Segoe UI"/>
           <w:shd w:val="clear" w:color="auto" w:fill="FFFFFF"/>
         </w:rPr>
-        <w:t xml:space="preserve"> </w:t>
+        <w:t>Checking</w:t>
       </w:r>
       <w:r>
         <w:rPr>
           <w:rFonts w:ascii="Segoe UI" w:hAnsi="Segoe UI" w:cs="Segoe UI"/>
           <w:shd w:val="clear" w:color="auto" w:fill="FFFFFF"/>
         </w:rPr>
-        <w:t>”Wrench” subcategory only.</w:t>
+        <w:t xml:space="preserve"> </w:t>
+      </w:r>
+      <w:r>
+        <w:rPr>
+          <w:rFonts w:ascii="Segoe UI" w:hAnsi="Segoe UI" w:cs="Segoe UI"/>
+          <w:shd w:val="clear" w:color="auto" w:fill="FFFFFF"/>
+        </w:rPr>
+        <w:t>”</w:t>
+      </w:r>
+      <w:proofErr w:type="gramEnd"/>
+      <w:r>
+        <w:rPr>
+          <w:rFonts w:ascii="Segoe UI" w:hAnsi="Segoe UI" w:cs="Segoe UI"/>
+          <w:shd w:val="clear" w:color="auto" w:fill="FFFFFF"/>
+        </w:rPr>
+        <w:t>Wrench” subcategory only.</w:t>
       </w:r>
     </w:p>
     <w:p>
@@ -8285,7 +8324,7 @@
 </file>
 
 <file path=customXml/itemProps1.xml><?xml version="1.0" encoding="utf-8"?>
-<ds:datastoreItem xmlns:ds="http://schemas.openxmlformats.org/officeDocument/2006/customXml" ds:itemID="{8E70B908-E337-4790-B6D9-B85005B9FB5E}">
+<ds:datastoreItem xmlns:ds="http://schemas.openxmlformats.org/officeDocument/2006/customXml" ds:itemID="{D7900161-4A47-44A1-8A11-211E1E3296A7}">
   <ds:schemaRefs>
     <ds:schemaRef ds:uri="http://schemas.openxmlformats.org/officeDocument/2006/bibliography"/>
   </ds:schemaRefs>

</xml_diff>

<commit_message>
added new testcases in automation testcases[Abstract].docx file
</commit_message>
<xml_diff>
--- a/docs/Automation Testcases/Automation Testcases[Abstract].docx
+++ b/docs/Automation Testcases/Automation Testcases[Abstract].docx
@@ -572,13 +572,7 @@
         <w:t>7</w:t>
       </w:r>
       <w:r>
-        <w:t xml:space="preserve">] </w:t>
-      </w:r>
-      <w:r>
-        <w:t xml:space="preserve">[Invalid] </w:t>
-      </w:r>
-      <w:r>
-        <w:t xml:space="preserve">Click on “DE” option for </w:t>
+        <w:t xml:space="preserve">] [Invalid] Click on “DE” option for </w:t>
       </w:r>
       <w:r>
         <w:t>Germany</w:t>
@@ -2588,363 +2582,381 @@
         <w:rPr>
           <w:lang w:bidi="ar-JO"/>
         </w:rPr>
-        <w:t>2][Valid] Respond to incoming message with data</w:t>
+        <w:t>2][Valid] Respond to incoming message with data.</w:t>
+      </w:r>
+    </w:p>
+    <w:p>
+      <w:pPr>
+        <w:pStyle w:val="ListParagraph"/>
+        <w:numPr>
+          <w:ilvl w:val="0"/>
+          <w:numId w:val="21"/>
+        </w:numPr>
+        <w:rPr>
+          <w:lang w:bidi="ar-JO"/>
+        </w:rPr>
+      </w:pPr>
+      <w:r>
+        <w:rPr>
+          <w:lang w:bidi="ar-JO"/>
+        </w:rPr>
+        <w:t xml:space="preserve"> </w:t>
+      </w:r>
+      <w:r>
+        <w:rPr>
+          <w:lang w:bidi="ar-JO"/>
+        </w:rPr>
+        <w:t>[004-002-0003</w:t>
+      </w:r>
+      <w:r>
+        <w:rPr>
+          <w:lang w:bidi="ar-JO"/>
+        </w:rPr>
+        <w:t>][invalid] Respond to incoming message with blank data</w:t>
+      </w:r>
+    </w:p>
+    <w:p>
+      <w:pPr>
+        <w:pStyle w:val="Heading1"/>
+        <w:rPr>
+          <w:lang w:bidi="ar-JO"/>
+        </w:rPr>
+      </w:pPr>
+      <w:r>
+        <w:rPr>
+          <w:lang w:bidi="ar-JO"/>
+        </w:rPr>
+        <w:t>Product grid</w:t>
+      </w:r>
+      <w:r>
+        <w:rPr>
+          <w:lang w:bidi="ar-JO"/>
+        </w:rPr>
+        <w:t xml:space="preserve"> </w:t>
+      </w:r>
+      <w:proofErr w:type="spellStart"/>
+      <w:r>
+        <w:rPr>
+          <w:lang w:bidi="ar-JO"/>
+        </w:rPr>
+        <w:t>TestSuite</w:t>
+      </w:r>
+      <w:proofErr w:type="spellEnd"/>
+      <w:r>
+        <w:rPr>
+          <w:lang w:bidi="ar-JO"/>
+        </w:rPr>
+        <w:t xml:space="preserve"> Test cases </w:t>
+      </w:r>
+    </w:p>
+    <w:p>
+      <w:pPr>
+        <w:pStyle w:val="Heading2"/>
+        <w:rPr>
+          <w:lang w:bidi="ar-JO"/>
+        </w:rPr>
+      </w:pPr>
+      <w:r>
+        <w:rPr>
+          <w:lang w:bidi="ar-JO"/>
+        </w:rPr>
+        <w:t>Sort [Section]</w:t>
+      </w:r>
+    </w:p>
+    <w:p>
+      <w:pPr>
+        <w:pStyle w:val="ListParagraph"/>
+        <w:numPr>
+          <w:ilvl w:val="0"/>
+          <w:numId w:val="14"/>
+        </w:numPr>
+        <w:rPr>
+          <w:lang w:bidi="ar-JO"/>
+        </w:rPr>
+      </w:pPr>
+      <w:r>
+        <w:rPr>
+          <w:lang w:bidi="ar-JO"/>
+        </w:rPr>
+        <w:t>[005-001-01][Valid] Sort products alphabetically from A-Z.</w:t>
+      </w:r>
+    </w:p>
+    <w:p>
+      <w:pPr>
+        <w:pStyle w:val="ListParagraph"/>
+        <w:numPr>
+          <w:ilvl w:val="0"/>
+          <w:numId w:val="14"/>
+        </w:numPr>
+        <w:rPr>
+          <w:lang w:bidi="ar-JO"/>
+        </w:rPr>
+      </w:pPr>
+      <w:r>
+        <w:rPr>
+          <w:lang w:bidi="ar-JO"/>
+        </w:rPr>
+        <w:t>[005-001-02</w:t>
+      </w:r>
+      <w:r>
+        <w:rPr>
+          <w:lang w:bidi="ar-JO"/>
+        </w:rPr>
+        <w:t>][Valid] Sort products alphabetically from Z-A.</w:t>
+      </w:r>
+    </w:p>
+    <w:p>
+      <w:pPr>
+        <w:pStyle w:val="ListParagraph"/>
+        <w:numPr>
+          <w:ilvl w:val="0"/>
+          <w:numId w:val="14"/>
+        </w:numPr>
+        <w:rPr>
+          <w:lang w:bidi="ar-JO"/>
+        </w:rPr>
+      </w:pPr>
+      <w:r>
+        <w:rPr>
+          <w:lang w:bidi="ar-JO"/>
+        </w:rPr>
+        <w:t>[005-001-03][Valid] Sort products by price from High-Low.</w:t>
+      </w:r>
+    </w:p>
+    <w:p>
+      <w:pPr>
+        <w:pStyle w:val="ListParagraph"/>
+        <w:numPr>
+          <w:ilvl w:val="0"/>
+          <w:numId w:val="14"/>
+        </w:numPr>
+        <w:rPr>
+          <w:lang w:bidi="ar-JO"/>
+        </w:rPr>
+      </w:pPr>
+      <w:r>
+        <w:rPr>
+          <w:lang w:bidi="ar-JO"/>
+        </w:rPr>
+        <w:t>[005-001-04][Valid] Sort products by price from Low-High.</w:t>
+      </w:r>
+    </w:p>
+    <w:p>
+      <w:pPr>
+        <w:pStyle w:val="Heading1"/>
+      </w:pPr>
+      <w:r>
+        <w:t>Price Range Section</w:t>
+      </w:r>
+    </w:p>
+    <w:p>
+      <w:r>
+        <w:t xml:space="preserve">In </w:t>
+      </w:r>
+      <w:r>
+        <w:t>this part w</w:t>
+      </w:r>
+      <w:r>
+        <w:t xml:space="preserve">e will use </w:t>
+      </w:r>
+      <w:r>
+        <w:t>Equivalence partitioning</w:t>
+      </w:r>
+      <w:r>
+        <w:t xml:space="preserve"> value testing in </w:t>
+      </w:r>
+      <w:r>
+        <w:t>this suite.</w:t>
+      </w:r>
+    </w:p>
+    <w:p>
+      <w:pPr>
+        <w:pStyle w:val="ListParagraph"/>
+        <w:numPr>
+          <w:ilvl w:val="0"/>
+          <w:numId w:val="15"/>
+        </w:numPr>
+      </w:pPr>
+      <w:r>
+        <w:t>[005-002-01]</w:t>
+      </w:r>
+      <w:r>
+        <w:t>[Valid]</w:t>
+      </w:r>
+      <w:r>
+        <w:t xml:space="preserve"> Range between 1-50</w:t>
+      </w:r>
+      <w:r>
+        <w:t>.</w:t>
+      </w:r>
+    </w:p>
+    <w:p>
+      <w:pPr>
+        <w:pStyle w:val="ListParagraph"/>
+        <w:numPr>
+          <w:ilvl w:val="0"/>
+          <w:numId w:val="15"/>
+        </w:numPr>
+      </w:pPr>
+      <w:r>
+        <w:t>[005-002-02][Valid] Range between 51-100</w:t>
+      </w:r>
+    </w:p>
+    <w:p>
+      <w:pPr>
+        <w:pStyle w:val="ListParagraph"/>
+        <w:numPr>
+          <w:ilvl w:val="0"/>
+          <w:numId w:val="15"/>
+        </w:numPr>
+      </w:pPr>
+      <w:r>
+        <w:t>[005-002-03][Valid] Range between 101-150</w:t>
+      </w:r>
+    </w:p>
+    <w:p>
+      <w:pPr>
+        <w:pStyle w:val="ListParagraph"/>
+        <w:numPr>
+          <w:ilvl w:val="0"/>
+          <w:numId w:val="15"/>
+        </w:numPr>
+      </w:pPr>
+      <w:r>
+        <w:t>[005-002-04</w:t>
+      </w:r>
+      <w:r>
+        <w:t>][Valid] Range between 151-200</w:t>
+      </w:r>
+    </w:p>
+    <w:p>
+      <w:pPr>
+        <w:pStyle w:val="ListParagraph"/>
+        <w:numPr>
+          <w:ilvl w:val="0"/>
+          <w:numId w:val="15"/>
+        </w:numPr>
+      </w:pPr>
+      <w:r>
+        <w:t>[005-002-05][</w:t>
+      </w:r>
+      <w:r>
+        <w:t>Valid</w:t>
+      </w:r>
+      <w:r>
+        <w:t>]</w:t>
+      </w:r>
+      <w:r>
+        <w:t xml:space="preserve"> Range between </w:t>
+      </w:r>
+      <w:r>
+        <w:t>0-0</w:t>
+      </w:r>
+    </w:p>
+    <w:p>
+      <w:pPr>
+        <w:pStyle w:val="ListParagraph"/>
+      </w:pPr>
+    </w:p>
+    <w:p>
+      <w:pPr>
+        <w:pStyle w:val="Heading1"/>
+      </w:pPr>
+      <w:r>
+        <w:lastRenderedPageBreak/>
+        <w:t>Search section</w:t>
+      </w:r>
+    </w:p>
+    <w:p>
+      <w:pPr>
+        <w:pStyle w:val="ListParagraph"/>
+        <w:numPr>
+          <w:ilvl w:val="0"/>
+          <w:numId w:val="16"/>
+        </w:numPr>
+      </w:pPr>
+      <w:r>
+        <w:t xml:space="preserve">[005-003-01] </w:t>
+      </w:r>
+      <w:r>
+        <w:t>[invalid</w:t>
+      </w:r>
+      <w:r>
+        <w:t xml:space="preserve">] </w:t>
+      </w:r>
+      <w:r>
+        <w:t>trying</w:t>
+      </w:r>
+      <w:r>
+        <w:t xml:space="preserve"> to search without typing in search bar.</w:t>
+      </w:r>
+    </w:p>
+    <w:p>
+      <w:pPr>
+        <w:pStyle w:val="ListParagraph"/>
+        <w:numPr>
+          <w:ilvl w:val="0"/>
+          <w:numId w:val="16"/>
+        </w:numPr>
+      </w:pPr>
+      <w:r>
+        <w:t xml:space="preserve">[005-003-02] </w:t>
+      </w:r>
+      <w:r>
+        <w:t>[invalid] trying to search with numerical data between 0-9</w:t>
+      </w:r>
+    </w:p>
+    <w:p>
+      <w:pPr>
+        <w:pStyle w:val="ListParagraph"/>
+        <w:numPr>
+          <w:ilvl w:val="0"/>
+          <w:numId w:val="16"/>
+        </w:numPr>
+      </w:pPr>
+      <w:r>
+        <w:t>[005-003-03]</w:t>
+      </w:r>
+      <w:r>
+        <w:t xml:space="preserve"> </w:t>
+      </w:r>
+      <w:r>
+        <w:t>[Valid] trying to search with string data[</w:t>
+      </w:r>
+      <w:proofErr w:type="spellStart"/>
+      <w:r>
+        <w:t>e.g</w:t>
+      </w:r>
+      <w:proofErr w:type="spellEnd"/>
+      <w:r>
+        <w:t xml:space="preserve"> :hammer]</w:t>
+      </w:r>
+    </w:p>
+    <w:p>
+      <w:pPr>
+        <w:pStyle w:val="ListParagraph"/>
+        <w:numPr>
+          <w:ilvl w:val="0"/>
+          <w:numId w:val="16"/>
+        </w:numPr>
+      </w:pPr>
+      <w:r>
+        <w:t>[005-003-04] [Invalid] trying to search with less than 3 digit number</w:t>
+      </w:r>
+    </w:p>
+    <w:p>
+      <w:pPr>
+        <w:pStyle w:val="ListParagraph"/>
+        <w:numPr>
+          <w:ilvl w:val="0"/>
+          <w:numId w:val="16"/>
+        </w:numPr>
+      </w:pPr>
+      <w:r>
+        <w:t>[005-003-05] [invalid] trying to search with less than 3 character string.</w:t>
       </w:r>
       <w:bookmarkStart w:id="0" w:name="_GoBack"/>
       <w:bookmarkEnd w:id="0"/>
-      <w:r>
-        <w:rPr>
-          <w:lang w:bidi="ar-JO"/>
-        </w:rPr>
-        <w:t>.</w:t>
-      </w:r>
-    </w:p>
-    <w:p>
-      <w:pPr>
-        <w:pStyle w:val="ListParagraph"/>
-        <w:numPr>
-          <w:ilvl w:val="0"/>
-          <w:numId w:val="21"/>
-        </w:numPr>
-        <w:rPr>
-          <w:lang w:bidi="ar-JO"/>
-        </w:rPr>
-      </w:pPr>
-      <w:r>
-        <w:rPr>
-          <w:lang w:bidi="ar-JO"/>
-        </w:rPr>
-        <w:t xml:space="preserve"> </w:t>
-      </w:r>
-      <w:r>
-        <w:rPr>
-          <w:lang w:bidi="ar-JO"/>
-        </w:rPr>
-        <w:t>[004-002-0003</w:t>
-      </w:r>
-      <w:r>
-        <w:rPr>
-          <w:lang w:bidi="ar-JO"/>
-        </w:rPr>
-        <w:t>][invalid] Respond to incoming message with blank data</w:t>
-      </w:r>
-    </w:p>
-    <w:p>
-      <w:pPr>
-        <w:pStyle w:val="Heading1"/>
-        <w:rPr>
-          <w:lang w:bidi="ar-JO"/>
-        </w:rPr>
-      </w:pPr>
-      <w:r>
-        <w:rPr>
-          <w:lang w:bidi="ar-JO"/>
-        </w:rPr>
-        <w:t>Product grid</w:t>
-      </w:r>
-      <w:r>
-        <w:rPr>
-          <w:lang w:bidi="ar-JO"/>
-        </w:rPr>
-        <w:t xml:space="preserve"> </w:t>
-      </w:r>
-      <w:proofErr w:type="spellStart"/>
-      <w:r>
-        <w:rPr>
-          <w:lang w:bidi="ar-JO"/>
-        </w:rPr>
-        <w:t>TestSuite</w:t>
-      </w:r>
-      <w:proofErr w:type="spellEnd"/>
-      <w:r>
-        <w:rPr>
-          <w:lang w:bidi="ar-JO"/>
-        </w:rPr>
-        <w:t xml:space="preserve"> Test cases </w:t>
-      </w:r>
-    </w:p>
-    <w:p>
-      <w:pPr>
-        <w:pStyle w:val="Heading2"/>
-        <w:rPr>
-          <w:lang w:bidi="ar-JO"/>
-        </w:rPr>
-      </w:pPr>
-      <w:r>
-        <w:rPr>
-          <w:lang w:bidi="ar-JO"/>
-        </w:rPr>
-        <w:t>Sort [Section]</w:t>
-      </w:r>
-    </w:p>
-    <w:p>
-      <w:pPr>
-        <w:pStyle w:val="ListParagraph"/>
-        <w:numPr>
-          <w:ilvl w:val="0"/>
-          <w:numId w:val="14"/>
-        </w:numPr>
-        <w:rPr>
-          <w:lang w:bidi="ar-JO"/>
-        </w:rPr>
-      </w:pPr>
-      <w:r>
-        <w:rPr>
-          <w:lang w:bidi="ar-JO"/>
-        </w:rPr>
-        <w:t>[005-001-01][Valid] Sort products alphabetically from A-Z.</w:t>
-      </w:r>
-    </w:p>
-    <w:p>
-      <w:pPr>
-        <w:pStyle w:val="ListParagraph"/>
-        <w:numPr>
-          <w:ilvl w:val="0"/>
-          <w:numId w:val="14"/>
-        </w:numPr>
-        <w:rPr>
-          <w:lang w:bidi="ar-JO"/>
-        </w:rPr>
-      </w:pPr>
-      <w:r>
-        <w:rPr>
-          <w:lang w:bidi="ar-JO"/>
-        </w:rPr>
-        <w:t>[005-001-02</w:t>
-      </w:r>
-      <w:r>
-        <w:rPr>
-          <w:lang w:bidi="ar-JO"/>
-        </w:rPr>
-        <w:t>][Valid] Sort products alphabetically from Z-A.</w:t>
-      </w:r>
-    </w:p>
-    <w:p>
-      <w:pPr>
-        <w:pStyle w:val="ListParagraph"/>
-        <w:numPr>
-          <w:ilvl w:val="0"/>
-          <w:numId w:val="14"/>
-        </w:numPr>
-        <w:rPr>
-          <w:lang w:bidi="ar-JO"/>
-        </w:rPr>
-      </w:pPr>
-      <w:r>
-        <w:rPr>
-          <w:lang w:bidi="ar-JO"/>
-        </w:rPr>
-        <w:t>[005-001-03][Valid] Sort products by price from High-Low.</w:t>
-      </w:r>
-    </w:p>
-    <w:p>
-      <w:pPr>
-        <w:pStyle w:val="ListParagraph"/>
-        <w:numPr>
-          <w:ilvl w:val="0"/>
-          <w:numId w:val="14"/>
-        </w:numPr>
-        <w:rPr>
-          <w:lang w:bidi="ar-JO"/>
-        </w:rPr>
-      </w:pPr>
-      <w:r>
-        <w:rPr>
-          <w:lang w:bidi="ar-JO"/>
-        </w:rPr>
-        <w:t>[005-001-04][Valid] Sort products by price from Low-High.</w:t>
-      </w:r>
-    </w:p>
-    <w:p>
-      <w:pPr>
-        <w:pStyle w:val="Heading1"/>
-      </w:pPr>
-      <w:r>
-        <w:t>Price Range Section</w:t>
-      </w:r>
-    </w:p>
-    <w:p>
-      <w:r>
-        <w:t xml:space="preserve">In </w:t>
-      </w:r>
-      <w:r>
-        <w:t>this part w</w:t>
-      </w:r>
-      <w:r>
-        <w:t xml:space="preserve">e will use </w:t>
-      </w:r>
-      <w:r>
-        <w:t>Equivalence partitioning</w:t>
-      </w:r>
-      <w:r>
-        <w:t xml:space="preserve"> value testing in </w:t>
-      </w:r>
-      <w:r>
-        <w:t>this suite.</w:t>
-      </w:r>
-    </w:p>
-    <w:p>
-      <w:pPr>
-        <w:pStyle w:val="ListParagraph"/>
-        <w:numPr>
-          <w:ilvl w:val="0"/>
-          <w:numId w:val="15"/>
-        </w:numPr>
-      </w:pPr>
-      <w:r>
-        <w:t>[005-002-01]</w:t>
-      </w:r>
-      <w:r>
-        <w:t>[Valid]</w:t>
-      </w:r>
-      <w:r>
-        <w:t xml:space="preserve"> Range between 1-50</w:t>
-      </w:r>
-      <w:r>
-        <w:t>.</w:t>
-      </w:r>
-    </w:p>
-    <w:p>
-      <w:pPr>
-        <w:pStyle w:val="ListParagraph"/>
-        <w:numPr>
-          <w:ilvl w:val="0"/>
-          <w:numId w:val="15"/>
-        </w:numPr>
-      </w:pPr>
-      <w:r>
-        <w:t>[005-002-02][Valid] Range between 51-100</w:t>
-      </w:r>
-    </w:p>
-    <w:p>
-      <w:pPr>
-        <w:pStyle w:val="ListParagraph"/>
-        <w:numPr>
-          <w:ilvl w:val="0"/>
-          <w:numId w:val="15"/>
-        </w:numPr>
-      </w:pPr>
-      <w:r>
-        <w:t>[005-002-03][Valid] Range between 101-150</w:t>
-      </w:r>
-    </w:p>
-    <w:p>
-      <w:pPr>
-        <w:pStyle w:val="ListParagraph"/>
-        <w:numPr>
-          <w:ilvl w:val="0"/>
-          <w:numId w:val="15"/>
-        </w:numPr>
-      </w:pPr>
-      <w:r>
-        <w:t>[005-002-04</w:t>
-      </w:r>
-      <w:r>
-        <w:t>][Valid] Range between 151-200</w:t>
-      </w:r>
-    </w:p>
-    <w:p>
-      <w:pPr>
-        <w:pStyle w:val="ListParagraph"/>
-        <w:numPr>
-          <w:ilvl w:val="0"/>
-          <w:numId w:val="15"/>
-        </w:numPr>
-      </w:pPr>
-      <w:r>
-        <w:t>[005-002-05][</w:t>
-      </w:r>
-      <w:r>
-        <w:t>Valid</w:t>
-      </w:r>
-      <w:r>
-        <w:t>]</w:t>
-      </w:r>
-      <w:r>
-        <w:t xml:space="preserve"> Range between </w:t>
-      </w:r>
-      <w:r>
-        <w:t>0-0</w:t>
-      </w:r>
-    </w:p>
-    <w:p>
-      <w:pPr>
-        <w:pStyle w:val="ListParagraph"/>
-      </w:pPr>
-    </w:p>
-    <w:p>
-      <w:pPr>
-        <w:pStyle w:val="Heading1"/>
-      </w:pPr>
-      <w:r>
-        <w:lastRenderedPageBreak/>
-        <w:t>Search section</w:t>
-      </w:r>
-    </w:p>
-    <w:p>
-      <w:pPr>
-        <w:pStyle w:val="ListParagraph"/>
-        <w:numPr>
-          <w:ilvl w:val="0"/>
-          <w:numId w:val="16"/>
-        </w:numPr>
-      </w:pPr>
-      <w:r>
-        <w:t xml:space="preserve">[005-003-01] </w:t>
-      </w:r>
-      <w:r>
-        <w:t>[invalid</w:t>
-      </w:r>
-      <w:r>
-        <w:t xml:space="preserve">] </w:t>
-      </w:r>
-      <w:r>
-        <w:t>trying</w:t>
-      </w:r>
-      <w:r>
-        <w:t xml:space="preserve"> to search without typing in search bar.</w:t>
-      </w:r>
-    </w:p>
-    <w:p>
-      <w:pPr>
-        <w:pStyle w:val="ListParagraph"/>
-        <w:numPr>
-          <w:ilvl w:val="0"/>
-          <w:numId w:val="16"/>
-        </w:numPr>
-      </w:pPr>
-      <w:r>
-        <w:t xml:space="preserve">[005-003-02] </w:t>
-      </w:r>
-      <w:r>
-        <w:t>[invalid] trying to search with numerical data between 0-9</w:t>
-      </w:r>
-    </w:p>
-    <w:p>
-      <w:pPr>
-        <w:pStyle w:val="ListParagraph"/>
-        <w:numPr>
-          <w:ilvl w:val="0"/>
-          <w:numId w:val="16"/>
-        </w:numPr>
-      </w:pPr>
-      <w:r>
-        <w:t>[005-003-03]</w:t>
-      </w:r>
-      <w:r>
-        <w:t xml:space="preserve"> </w:t>
-      </w:r>
-      <w:r>
-        <w:t>[Valid] trying to search with string data[</w:t>
-      </w:r>
-      <w:proofErr w:type="spellStart"/>
-      <w:r>
-        <w:t>e.g</w:t>
-      </w:r>
-      <w:proofErr w:type="spellEnd"/>
-      <w:r>
-        <w:t xml:space="preserve"> :hammer]</w:t>
-      </w:r>
     </w:p>
     <w:p>
       <w:pPr>
@@ -3235,6 +3247,7 @@
         </w:numPr>
       </w:pPr>
       <w:r>
+        <w:lastRenderedPageBreak/>
         <w:t>[008-0004][Valid] Buying a product with “bank transfer” Method using valid data.</w:t>
       </w:r>
     </w:p>
@@ -3259,14 +3272,444 @@
         </w:numPr>
       </w:pPr>
       <w:r>
+        <w:t>[008-000</w:t>
+      </w:r>
+      <w:r>
+        <w:t>6</w:t>
+      </w:r>
+      <w:r>
+        <w:t>][Valid] Buying a product with “Credit Card” Method.</w:t>
+      </w:r>
+    </w:p>
+    <w:p>
+      <w:pPr>
+        <w:pStyle w:val="ListParagraph"/>
+        <w:numPr>
+          <w:ilvl w:val="0"/>
+          <w:numId w:val="19"/>
+        </w:numPr>
+      </w:pPr>
+      <w:r>
+        <w:t>[008-000</w:t>
+      </w:r>
+      <w:r>
+        <w:t>7</w:t>
+      </w:r>
+      <w:r>
+        <w:t>][Valid] Buying a product with “Buy now Pay later” Method.</w:t>
+      </w:r>
+    </w:p>
+    <w:p>
+      <w:pPr>
+        <w:pStyle w:val="ListParagraph"/>
+        <w:numPr>
+          <w:ilvl w:val="0"/>
+          <w:numId w:val="19"/>
+        </w:numPr>
+      </w:pPr>
+      <w:r>
+        <w:t>[008-000</w:t>
+      </w:r>
+      <w:r>
+        <w:t>8</w:t>
+      </w:r>
+      <w:r>
+        <w:t>][Valid] Buying a product with “</w:t>
+      </w:r>
+      <w:r>
+        <w:t>Gift Card</w:t>
+      </w:r>
+      <w:r>
+        <w:t>” Method.</w:t>
+      </w:r>
+    </w:p>
+    <w:p>
+      <w:pPr>
+        <w:pStyle w:val="ListParagraph"/>
+        <w:numPr>
+          <w:ilvl w:val="0"/>
+          <w:numId w:val="19"/>
+        </w:numPr>
+      </w:pPr>
+      <w:r>
+        <w:t>[008-0009][Invalid] Buying a product with “Bank Transfer” with invalid bank name format</w:t>
+      </w:r>
+    </w:p>
+    <w:p>
+      <w:pPr>
+        <w:pStyle w:val="ListParagraph"/>
+        <w:numPr>
+          <w:ilvl w:val="0"/>
+          <w:numId w:val="19"/>
+        </w:numPr>
+      </w:pPr>
+      <w:r>
+        <w:t>[008-0010</w:t>
+      </w:r>
+      <w:r>
+        <w:t>][Invalid] Buying a product with “Bank Transfer” with invalid Account Name format</w:t>
+      </w:r>
+    </w:p>
+    <w:p>
+      <w:pPr>
+        <w:pStyle w:val="ListParagraph"/>
+        <w:numPr>
+          <w:ilvl w:val="0"/>
+          <w:numId w:val="19"/>
+        </w:numPr>
+      </w:pPr>
+      <w:r>
+        <w:t>[008-0011][Invalid] Buying a product with “Bank Transfer” with invalid Account Number format</w:t>
+      </w:r>
+    </w:p>
+    <w:p>
+      <w:pPr>
+        <w:pStyle w:val="ListParagraph"/>
+        <w:numPr>
+          <w:ilvl w:val="0"/>
+          <w:numId w:val="19"/>
+        </w:numPr>
+      </w:pPr>
+      <w:r>
+        <w:t xml:space="preserve">[008-0012][Invalid] Buying a product with “Credit Card” with </w:t>
+      </w:r>
+      <w:r>
+        <w:t xml:space="preserve">Credit Card </w:t>
+      </w:r>
+      <w:r>
+        <w:t>Number</w:t>
+      </w:r>
+      <w:r>
+        <w:t xml:space="preserve"> with numeric </w:t>
+      </w:r>
+      <w:r>
+        <w:t xml:space="preserve"> format</w:t>
+      </w:r>
+    </w:p>
+    <w:p>
+      <w:pPr>
+        <w:pStyle w:val="ListParagraph"/>
+        <w:numPr>
+          <w:ilvl w:val="0"/>
+          <w:numId w:val="19"/>
+        </w:numPr>
+      </w:pPr>
+      <w:r>
+        <w:t>[008-0013][Invalid] Buying a product with “Credit Card” with Credit Card Number with text format</w:t>
+      </w:r>
+    </w:p>
+    <w:p>
+      <w:pPr>
+        <w:pStyle w:val="ListParagraph"/>
+        <w:numPr>
+          <w:ilvl w:val="0"/>
+          <w:numId w:val="19"/>
+        </w:numPr>
+      </w:pPr>
+      <w:r>
+        <w:t xml:space="preserve">[008-0014][Invalid] Buying a product with “Credit Card” with Credit Card Number </w:t>
+      </w:r>
+      <w:r>
+        <w:t xml:space="preserve">with special characters </w:t>
+      </w:r>
+      <w:r>
+        <w:t>format</w:t>
+      </w:r>
+    </w:p>
+    <w:p>
+      <w:pPr>
+        <w:pStyle w:val="ListParagraph"/>
+        <w:numPr>
+          <w:ilvl w:val="0"/>
+          <w:numId w:val="19"/>
+        </w:numPr>
+      </w:pPr>
+      <w:r>
+        <w:t xml:space="preserve">[008-0015][Invalid] Buying a product with “Credit Card” with </w:t>
+      </w:r>
+      <w:r>
+        <w:t>Expiration date</w:t>
+      </w:r>
+      <w:r>
+        <w:t xml:space="preserve"> </w:t>
+      </w:r>
+      <w:r>
+        <w:t>with ‘mm/</w:t>
+      </w:r>
+      <w:proofErr w:type="spellStart"/>
+      <w:r>
+        <w:t>dd</w:t>
+      </w:r>
+      <w:proofErr w:type="spellEnd"/>
+      <w:r>
+        <w:t>/</w:t>
+      </w:r>
+      <w:proofErr w:type="spellStart"/>
+      <w:r>
+        <w:t>yyyy</w:t>
+      </w:r>
+      <w:proofErr w:type="spellEnd"/>
+      <w:r>
+        <w:t xml:space="preserve"> format</w:t>
+      </w:r>
+    </w:p>
+    <w:p>
+      <w:pPr>
+        <w:pStyle w:val="ListParagraph"/>
+        <w:numPr>
+          <w:ilvl w:val="0"/>
+          <w:numId w:val="19"/>
+        </w:numPr>
+      </w:pPr>
+      <w:r>
+        <w:t>[008-0016][Invalid] Buying a product with “Credit Card” with Expiration date with string data</w:t>
+      </w:r>
+    </w:p>
+    <w:p>
+      <w:pPr>
+        <w:pStyle w:val="ListParagraph"/>
+        <w:numPr>
+          <w:ilvl w:val="0"/>
+          <w:numId w:val="19"/>
+        </w:numPr>
+      </w:pPr>
+      <w:r>
+        <w:t>[008-0017][Invalid] Buying a product with “Credit Card”</w:t>
+      </w:r>
+      <w:r>
+        <w:t xml:space="preserve"> </w:t>
+      </w:r>
+      <w:r>
+        <w:t xml:space="preserve"> Expiration date</w:t>
+      </w:r>
+      <w:r>
+        <w:t xml:space="preserve"> input</w:t>
+      </w:r>
+      <w:r>
+        <w:t xml:space="preserve"> with </w:t>
+      </w:r>
+      <w:r>
+        <w:t>numeric</w:t>
+      </w:r>
+      <w:r>
+        <w:t xml:space="preserve"> data</w:t>
+      </w:r>
+    </w:p>
+    <w:p>
+      <w:pPr>
+        <w:pStyle w:val="ListParagraph"/>
+        <w:numPr>
+          <w:ilvl w:val="0"/>
+          <w:numId w:val="19"/>
+        </w:numPr>
+      </w:pPr>
+      <w:r>
+        <w:t>[008-001</w:t>
+      </w:r>
+      <w:r>
+        <w:t>8</w:t>
+      </w:r>
+      <w:r>
+        <w:t>][Invalid] Buying a product with “Credit Card”</w:t>
+      </w:r>
+      <w:r>
+        <w:t xml:space="preserve"> </w:t>
+      </w:r>
+      <w:r>
+        <w:t>Expiration date</w:t>
+      </w:r>
+      <w:r>
+        <w:t xml:space="preserve"> input</w:t>
+      </w:r>
+      <w:r>
+        <w:t xml:space="preserve"> with numeric data</w:t>
+      </w:r>
+    </w:p>
+    <w:p>
+      <w:pPr>
+        <w:pStyle w:val="ListParagraph"/>
+        <w:numPr>
+          <w:ilvl w:val="0"/>
+          <w:numId w:val="19"/>
+        </w:numPr>
+      </w:pPr>
+      <w:r>
+        <w:t>[008-0019][Invalid] Buying a product with “Credit Card” CVV input with invalid numeric data format (5 digit number)</w:t>
+      </w:r>
+    </w:p>
+    <w:p>
+      <w:pPr>
+        <w:pStyle w:val="ListParagraph"/>
+        <w:numPr>
+          <w:ilvl w:val="0"/>
+          <w:numId w:val="19"/>
+        </w:numPr>
+      </w:pPr>
+      <w:r>
+        <w:t>[008-0020][Invalid] Buying a product with “Credit Card” CVV input with invalid numeric data format (2 or less  digit number)</w:t>
+      </w:r>
+    </w:p>
+    <w:p>
+      <w:pPr>
+        <w:pStyle w:val="ListParagraph"/>
+        <w:numPr>
+          <w:ilvl w:val="0"/>
+          <w:numId w:val="19"/>
+        </w:numPr>
+      </w:pPr>
+      <w:r>
+        <w:t>[</w:t>
+      </w:r>
+      <w:r>
+        <w:t>008-0021</w:t>
+      </w:r>
+      <w:r>
+        <w:t xml:space="preserve">][Invalid] Buying a product with “Credit Card” Expiration date input </w:t>
+      </w:r>
+      <w:r>
+        <w:t>with string</w:t>
+      </w:r>
+      <w:r>
+        <w:t xml:space="preserve"> data</w:t>
+      </w:r>
+      <w:r>
+        <w:t xml:space="preserve"> format</w:t>
+      </w:r>
+    </w:p>
+    <w:p>
+      <w:pPr>
+        <w:pStyle w:val="ListParagraph"/>
+        <w:numPr>
+          <w:ilvl w:val="0"/>
+          <w:numId w:val="19"/>
+        </w:numPr>
+      </w:pPr>
+      <w:r>
+        <w:t>[008-0022][Invalid] Buying a product with “Credit Card” Card Holder Name input with string</w:t>
+      </w:r>
+      <w:r>
+        <w:t xml:space="preserve"> that contains numbers</w:t>
+      </w:r>
+    </w:p>
+    <w:p>
+      <w:pPr>
+        <w:pStyle w:val="ListParagraph"/>
+        <w:numPr>
+          <w:ilvl w:val="0"/>
+          <w:numId w:val="19"/>
+        </w:numPr>
+      </w:pPr>
+      <w:r>
+        <w:t>[008-0023][Invalid] Buying a product with “Credit Card” Card Holder Name input with string that contains special characters like dot or comma.</w:t>
+      </w:r>
+    </w:p>
+    <w:p>
+      <w:pPr>
+        <w:pStyle w:val="ListParagraph"/>
+        <w:numPr>
+          <w:ilvl w:val="0"/>
+          <w:numId w:val="19"/>
+        </w:numPr>
+      </w:pPr>
+      <w:r>
+        <w:t>[008-0024][Invalid] Buying a product with “Credit Card” Card Holder Name input with string that contains special characters like dot or comma.</w:t>
+      </w:r>
+    </w:p>
+    <w:p>
+      <w:pPr>
+        <w:pStyle w:val="ListParagraph"/>
+        <w:numPr>
+          <w:ilvl w:val="0"/>
+          <w:numId w:val="19"/>
+        </w:numPr>
+      </w:pPr>
+      <w:r>
+        <w:t>[008-0025][Invalid] Buying a product with “Buy now Pay Later” option and not choosing any option from “Choose your monthly installments”.</w:t>
+      </w:r>
+    </w:p>
+    <w:p>
+      <w:pPr>
+        <w:pStyle w:val="ListParagraph"/>
+        <w:numPr>
+          <w:ilvl w:val="0"/>
+          <w:numId w:val="19"/>
+        </w:numPr>
+      </w:pPr>
+      <w:r>
+        <w:t>[008-0026][Valid] Buying a product with “Buy now Pay Later” option and choosing “3 monthly Installments”.</w:t>
+      </w:r>
+    </w:p>
+    <w:p>
+      <w:pPr>
+        <w:pStyle w:val="ListParagraph"/>
+        <w:numPr>
+          <w:ilvl w:val="0"/>
+          <w:numId w:val="19"/>
+        </w:numPr>
+      </w:pPr>
+      <w:r>
+        <w:t>[</w:t>
+      </w:r>
+      <w:r>
+        <w:t>008-0027</w:t>
+      </w:r>
+      <w:r>
+        <w:t>][Valid] Buying a product with “Buy now Pay Later” option and choosing “6 monthly Installments”.</w:t>
+      </w:r>
+    </w:p>
+    <w:p>
+      <w:pPr>
+        <w:pStyle w:val="ListParagraph"/>
+        <w:numPr>
+          <w:ilvl w:val="0"/>
+          <w:numId w:val="19"/>
+        </w:numPr>
+      </w:pPr>
+      <w:r>
+        <w:t>[008-0028][Valid] Buying a product with “Buy now Pay Later” option and choosing “9 monthly Installments”.</w:t>
+      </w:r>
+    </w:p>
+    <w:p>
+      <w:pPr>
+        <w:pStyle w:val="ListParagraph"/>
+        <w:numPr>
+          <w:ilvl w:val="0"/>
+          <w:numId w:val="19"/>
+        </w:numPr>
+      </w:pPr>
+      <w:r>
+        <w:t>[008-0029][Valid] Buying a product with “Buy now Pay Later” option and choosing “12 monthly Installments”.</w:t>
+      </w:r>
+    </w:p>
+    <w:p>
+      <w:pPr>
+        <w:pStyle w:val="ListParagraph"/>
+        <w:numPr>
+          <w:ilvl w:val="0"/>
+          <w:numId w:val="19"/>
+        </w:numPr>
+      </w:pPr>
+      <w:r>
         <w:lastRenderedPageBreak/>
-        <w:t>[008-000</w:t>
-      </w:r>
-      <w:r>
-        <w:t>6</w:t>
-      </w:r>
-      <w:r>
-        <w:t>][Valid] Buying a product with “Credit Card” Method.</w:t>
+        <w:t>[</w:t>
+      </w:r>
+      <w:r>
+        <w:t>008-0030</w:t>
+      </w:r>
+      <w:r>
+        <w:t>][inv</w:t>
+      </w:r>
+      <w:r>
+        <w:t>alid]</w:t>
+      </w:r>
+      <w:r>
+        <w:t xml:space="preserve"> Buying a product with blank gift</w:t>
+      </w:r>
+      <w:r>
+        <w:t xml:space="preserve"> card</w:t>
+      </w:r>
+      <w:r>
+        <w:t xml:space="preserve"> number or blank validation code’</w:t>
       </w:r>
     </w:p>
     <w:p>
@@ -3278,13 +3721,16 @@
         </w:numPr>
       </w:pPr>
       <w:r>
-        <w:t>[008-000</w:t>
-      </w:r>
-      <w:r>
-        <w:t>7</w:t>
-      </w:r>
-      <w:r>
-        <w:t>][Valid] Buying a product with “Buy now Pay later” Method.</w:t>
+        <w:t xml:space="preserve">[008-0031][invalid] Buying a product with gift </w:t>
+      </w:r>
+      <w:r>
+        <w:t xml:space="preserve">card </w:t>
+      </w:r>
+      <w:r>
+        <w:t>number</w:t>
+      </w:r>
+      <w:r>
+        <w:t xml:space="preserve"> with invalid format</w:t>
       </w:r>
     </w:p>
     <w:p>
@@ -3296,440 +3742,6 @@
         </w:numPr>
       </w:pPr>
       <w:r>
-        <w:t>[008-000</w:t>
-      </w:r>
-      <w:r>
-        <w:t>8</w:t>
-      </w:r>
-      <w:r>
-        <w:t>][Valid] Buying a product with “</w:t>
-      </w:r>
-      <w:r>
-        <w:t>Gift Card</w:t>
-      </w:r>
-      <w:r>
-        <w:t>” Method.</w:t>
-      </w:r>
-    </w:p>
-    <w:p>
-      <w:pPr>
-        <w:pStyle w:val="ListParagraph"/>
-        <w:numPr>
-          <w:ilvl w:val="0"/>
-          <w:numId w:val="19"/>
-        </w:numPr>
-      </w:pPr>
-      <w:r>
-        <w:t>[008-0009][Invalid] Buying a product with “Bank Transfer” with invalid bank name format</w:t>
-      </w:r>
-    </w:p>
-    <w:p>
-      <w:pPr>
-        <w:pStyle w:val="ListParagraph"/>
-        <w:numPr>
-          <w:ilvl w:val="0"/>
-          <w:numId w:val="19"/>
-        </w:numPr>
-      </w:pPr>
-      <w:r>
-        <w:t>[008-0010</w:t>
-      </w:r>
-      <w:r>
-        <w:t>][Invalid] Buying a product with “Bank Transfer” with invalid Account Name format</w:t>
-      </w:r>
-    </w:p>
-    <w:p>
-      <w:pPr>
-        <w:pStyle w:val="ListParagraph"/>
-        <w:numPr>
-          <w:ilvl w:val="0"/>
-          <w:numId w:val="19"/>
-        </w:numPr>
-      </w:pPr>
-      <w:r>
-        <w:t>[008-0011][Invalid] Buying a product with “Bank Transfer” with invalid Account Number format</w:t>
-      </w:r>
-    </w:p>
-    <w:p>
-      <w:pPr>
-        <w:pStyle w:val="ListParagraph"/>
-        <w:numPr>
-          <w:ilvl w:val="0"/>
-          <w:numId w:val="19"/>
-        </w:numPr>
-      </w:pPr>
-      <w:r>
-        <w:t xml:space="preserve">[008-0012][Invalid] Buying a product with “Credit Card” with </w:t>
-      </w:r>
-      <w:r>
-        <w:t xml:space="preserve">Credit Card </w:t>
-      </w:r>
-      <w:r>
-        <w:t>Number</w:t>
-      </w:r>
-      <w:r>
-        <w:t xml:space="preserve"> with numeric </w:t>
-      </w:r>
-      <w:r>
-        <w:t xml:space="preserve"> format</w:t>
-      </w:r>
-    </w:p>
-    <w:p>
-      <w:pPr>
-        <w:pStyle w:val="ListParagraph"/>
-        <w:numPr>
-          <w:ilvl w:val="0"/>
-          <w:numId w:val="19"/>
-        </w:numPr>
-      </w:pPr>
-      <w:r>
-        <w:t>[008-0013][Invalid] Buying a product with “Credit Card” with Credit Card Number with text format</w:t>
-      </w:r>
-    </w:p>
-    <w:p>
-      <w:pPr>
-        <w:pStyle w:val="ListParagraph"/>
-        <w:numPr>
-          <w:ilvl w:val="0"/>
-          <w:numId w:val="19"/>
-        </w:numPr>
-      </w:pPr>
-      <w:r>
-        <w:t xml:space="preserve">[008-0014][Invalid] Buying a product with “Credit Card” with Credit Card Number </w:t>
-      </w:r>
-      <w:r>
-        <w:t xml:space="preserve">with special characters </w:t>
-      </w:r>
-      <w:r>
-        <w:t>format</w:t>
-      </w:r>
-    </w:p>
-    <w:p>
-      <w:pPr>
-        <w:pStyle w:val="ListParagraph"/>
-        <w:numPr>
-          <w:ilvl w:val="0"/>
-          <w:numId w:val="19"/>
-        </w:numPr>
-      </w:pPr>
-      <w:r>
-        <w:t xml:space="preserve">[008-0015][Invalid] Buying a product with “Credit Card” with </w:t>
-      </w:r>
-      <w:r>
-        <w:t>Expiration date</w:t>
-      </w:r>
-      <w:r>
-        <w:t xml:space="preserve"> </w:t>
-      </w:r>
-      <w:r>
-        <w:t>with ‘mm/</w:t>
-      </w:r>
-      <w:proofErr w:type="spellStart"/>
-      <w:r>
-        <w:t>dd</w:t>
-      </w:r>
-      <w:proofErr w:type="spellEnd"/>
-      <w:r>
-        <w:t>/</w:t>
-      </w:r>
-      <w:proofErr w:type="spellStart"/>
-      <w:r>
-        <w:t>yyyy</w:t>
-      </w:r>
-      <w:proofErr w:type="spellEnd"/>
-      <w:r>
-        <w:t xml:space="preserve"> format</w:t>
-      </w:r>
-    </w:p>
-    <w:p>
-      <w:pPr>
-        <w:pStyle w:val="ListParagraph"/>
-        <w:numPr>
-          <w:ilvl w:val="0"/>
-          <w:numId w:val="19"/>
-        </w:numPr>
-      </w:pPr>
-      <w:r>
-        <w:t>[008-0016][Invalid] Buying a product with “Credit Card” with Expiration date with string data</w:t>
-      </w:r>
-    </w:p>
-    <w:p>
-      <w:pPr>
-        <w:pStyle w:val="ListParagraph"/>
-        <w:numPr>
-          <w:ilvl w:val="0"/>
-          <w:numId w:val="19"/>
-        </w:numPr>
-      </w:pPr>
-      <w:r>
-        <w:t>[008-0017][Invalid] Buying a product with “Credit Card”</w:t>
-      </w:r>
-      <w:r>
-        <w:t xml:space="preserve"> </w:t>
-      </w:r>
-      <w:r>
-        <w:t xml:space="preserve"> Expiration date</w:t>
-      </w:r>
-      <w:r>
-        <w:t xml:space="preserve"> input</w:t>
-      </w:r>
-      <w:r>
-        <w:t xml:space="preserve"> with </w:t>
-      </w:r>
-      <w:r>
-        <w:t>numeric</w:t>
-      </w:r>
-      <w:r>
-        <w:t xml:space="preserve"> data</w:t>
-      </w:r>
-    </w:p>
-    <w:p>
-      <w:pPr>
-        <w:pStyle w:val="ListParagraph"/>
-        <w:numPr>
-          <w:ilvl w:val="0"/>
-          <w:numId w:val="19"/>
-        </w:numPr>
-      </w:pPr>
-      <w:r>
-        <w:t>[008-001</w:t>
-      </w:r>
-      <w:r>
-        <w:t>8</w:t>
-      </w:r>
-      <w:r>
-        <w:t>][Invalid] Buying a product with “Credit Card”</w:t>
-      </w:r>
-      <w:r>
-        <w:t xml:space="preserve"> </w:t>
-      </w:r>
-      <w:r>
-        <w:t>Expiration date</w:t>
-      </w:r>
-      <w:r>
-        <w:t xml:space="preserve"> input</w:t>
-      </w:r>
-      <w:r>
-        <w:t xml:space="preserve"> with numeric data</w:t>
-      </w:r>
-    </w:p>
-    <w:p>
-      <w:pPr>
-        <w:pStyle w:val="ListParagraph"/>
-        <w:numPr>
-          <w:ilvl w:val="0"/>
-          <w:numId w:val="19"/>
-        </w:numPr>
-      </w:pPr>
-      <w:r>
-        <w:t>[008-0019][Invalid] Buying a product with “Credit Card” CVV input with invalid numeric data format (5 digit number)</w:t>
-      </w:r>
-    </w:p>
-    <w:p>
-      <w:pPr>
-        <w:pStyle w:val="ListParagraph"/>
-        <w:numPr>
-          <w:ilvl w:val="0"/>
-          <w:numId w:val="19"/>
-        </w:numPr>
-      </w:pPr>
-      <w:r>
-        <w:t>[008-0020][Invalid] Buying a product with “Credit Card” CVV input with invalid numeric data format (2 or less  digit number)</w:t>
-      </w:r>
-    </w:p>
-    <w:p>
-      <w:pPr>
-        <w:pStyle w:val="ListParagraph"/>
-        <w:numPr>
-          <w:ilvl w:val="0"/>
-          <w:numId w:val="19"/>
-        </w:numPr>
-      </w:pPr>
-      <w:r>
-        <w:t>[</w:t>
-      </w:r>
-      <w:r>
-        <w:t>008-0021</w:t>
-      </w:r>
-      <w:r>
-        <w:t xml:space="preserve">][Invalid] Buying a product with “Credit Card” Expiration date input </w:t>
-      </w:r>
-      <w:r>
-        <w:t>with string</w:t>
-      </w:r>
-      <w:r>
-        <w:t xml:space="preserve"> data</w:t>
-      </w:r>
-      <w:r>
-        <w:t xml:space="preserve"> format</w:t>
-      </w:r>
-    </w:p>
-    <w:p>
-      <w:pPr>
-        <w:pStyle w:val="ListParagraph"/>
-        <w:numPr>
-          <w:ilvl w:val="0"/>
-          <w:numId w:val="19"/>
-        </w:numPr>
-      </w:pPr>
-      <w:r>
-        <w:t>[008-0022][Invalid] Buying a product with “Credit Card” Card Holder Name input with string</w:t>
-      </w:r>
-      <w:r>
-        <w:t xml:space="preserve"> that contains numbers</w:t>
-      </w:r>
-    </w:p>
-    <w:p>
-      <w:pPr>
-        <w:pStyle w:val="ListParagraph"/>
-        <w:numPr>
-          <w:ilvl w:val="0"/>
-          <w:numId w:val="19"/>
-        </w:numPr>
-      </w:pPr>
-      <w:r>
-        <w:t>[008-0023][Invalid] Buying a product with “Credit Card” Card Holder Name input with string that contains special characters like dot or comma.</w:t>
-      </w:r>
-    </w:p>
-    <w:p>
-      <w:pPr>
-        <w:pStyle w:val="ListParagraph"/>
-        <w:numPr>
-          <w:ilvl w:val="0"/>
-          <w:numId w:val="19"/>
-        </w:numPr>
-      </w:pPr>
-      <w:r>
-        <w:t>[008-0024][Invalid] Buying a product with “Credit Card” Card Holder Name input with string that contains special characters like dot or comma.</w:t>
-      </w:r>
-    </w:p>
-    <w:p>
-      <w:pPr>
-        <w:pStyle w:val="ListParagraph"/>
-        <w:numPr>
-          <w:ilvl w:val="0"/>
-          <w:numId w:val="19"/>
-        </w:numPr>
-      </w:pPr>
-      <w:r>
-        <w:t>[008-0025][Invalid] Buying a product with “Buy now Pay Later” option and not choosing any option from “Choose your monthly installments”.</w:t>
-      </w:r>
-    </w:p>
-    <w:p>
-      <w:pPr>
-        <w:pStyle w:val="ListParagraph"/>
-        <w:numPr>
-          <w:ilvl w:val="0"/>
-          <w:numId w:val="19"/>
-        </w:numPr>
-      </w:pPr>
-      <w:r>
-        <w:t>[008-0026][Valid] Buying a product with “Buy now Pay Later” option and choosing “3 monthly Installments”.</w:t>
-      </w:r>
-    </w:p>
-    <w:p>
-      <w:pPr>
-        <w:pStyle w:val="ListParagraph"/>
-        <w:numPr>
-          <w:ilvl w:val="0"/>
-          <w:numId w:val="19"/>
-        </w:numPr>
-      </w:pPr>
-      <w:r>
-        <w:t>[</w:t>
-      </w:r>
-      <w:r>
-        <w:t>008-0027</w:t>
-      </w:r>
-      <w:r>
-        <w:t>][Valid] Buying a product with “Buy now Pay Later” option and choosing “6 monthly Installments”.</w:t>
-      </w:r>
-    </w:p>
-    <w:p>
-      <w:pPr>
-        <w:pStyle w:val="ListParagraph"/>
-        <w:numPr>
-          <w:ilvl w:val="0"/>
-          <w:numId w:val="19"/>
-        </w:numPr>
-      </w:pPr>
-      <w:r>
-        <w:t>[008-0028][Valid] Buying a product with “Buy now Pay Later” option and choosing “9 monthly Installments”.</w:t>
-      </w:r>
-    </w:p>
-    <w:p>
-      <w:pPr>
-        <w:pStyle w:val="ListParagraph"/>
-        <w:numPr>
-          <w:ilvl w:val="0"/>
-          <w:numId w:val="19"/>
-        </w:numPr>
-      </w:pPr>
-      <w:r>
-        <w:t>[008-0029][Valid] Buying a product with “Buy now Pay Later” option and choosing “12 monthly Installments”.</w:t>
-      </w:r>
-    </w:p>
-    <w:p>
-      <w:pPr>
-        <w:pStyle w:val="ListParagraph"/>
-        <w:numPr>
-          <w:ilvl w:val="0"/>
-          <w:numId w:val="19"/>
-        </w:numPr>
-      </w:pPr>
-      <w:r>
-        <w:t>[</w:t>
-      </w:r>
-      <w:r>
-        <w:t>008-0030</w:t>
-      </w:r>
-      <w:r>
-        <w:t>][inv</w:t>
-      </w:r>
-      <w:r>
-        <w:t>alid]</w:t>
-      </w:r>
-      <w:r>
-        <w:t xml:space="preserve"> Buying a product with blank gift</w:t>
-      </w:r>
-      <w:r>
-        <w:t xml:space="preserve"> card</w:t>
-      </w:r>
-      <w:r>
-        <w:t xml:space="preserve"> number or blank validation code’</w:t>
-      </w:r>
-    </w:p>
-    <w:p>
-      <w:pPr>
-        <w:pStyle w:val="ListParagraph"/>
-        <w:numPr>
-          <w:ilvl w:val="0"/>
-          <w:numId w:val="19"/>
-        </w:numPr>
-      </w:pPr>
-      <w:r>
-        <w:t xml:space="preserve">[008-0031][invalid] Buying a product with gift </w:t>
-      </w:r>
-      <w:r>
-        <w:t xml:space="preserve">card </w:t>
-      </w:r>
-      <w:r>
-        <w:t>number</w:t>
-      </w:r>
-      <w:r>
-        <w:t xml:space="preserve"> with invalid format</w:t>
-      </w:r>
-    </w:p>
-    <w:p>
-      <w:pPr>
-        <w:pStyle w:val="ListParagraph"/>
-        <w:numPr>
-          <w:ilvl w:val="0"/>
-          <w:numId w:val="19"/>
-        </w:numPr>
-      </w:pPr>
-      <w:r>
-        <w:lastRenderedPageBreak/>
         <w:t>[</w:t>
       </w:r>
       <w:r>
@@ -8730,7 +8742,7 @@
 </file>
 
 <file path=customXml/itemProps1.xml><?xml version="1.0" encoding="utf-8"?>
-<ds:datastoreItem xmlns:ds="http://schemas.openxmlformats.org/officeDocument/2006/customXml" ds:itemID="{DC3CCC21-6A1B-4C59-938A-4616FAF16F05}">
+<ds:datastoreItem xmlns:ds="http://schemas.openxmlformats.org/officeDocument/2006/customXml" ds:itemID="{DF274401-DF77-490E-9D13-8EDF88EE0530}">
   <ds:schemaRefs>
     <ds:schemaRef ds:uri="http://schemas.openxmlformats.org/officeDocument/2006/bibliography"/>
   </ds:schemaRefs>

</xml_diff>

<commit_message>
added new testcase(s) in automation testcases[Abstract].docx file
</commit_message>
<xml_diff>
--- a/docs/Automation Testcases/Automation Testcases[Abstract].docx
+++ b/docs/Automation Testcases/Automation Testcases[Abstract].docx
@@ -2955,6 +2955,18 @@
       <w:r>
         <w:t>[005-003-05] [invalid] trying to search with less than 3 character string.</w:t>
       </w:r>
+    </w:p>
+    <w:p>
+      <w:pPr>
+        <w:pStyle w:val="ListParagraph"/>
+        <w:numPr>
+          <w:ilvl w:val="0"/>
+          <w:numId w:val="16"/>
+        </w:numPr>
+      </w:pPr>
+      <w:r>
+        <w:t>[005-003-06][Valid] trying to search with irrelevant data (e.g:cola).</w:t>
+      </w:r>
       <w:bookmarkStart w:id="0" w:name="_GoBack"/>
       <w:bookmarkEnd w:id="0"/>
     </w:p>
@@ -3226,6 +3238,7 @@
         </w:numPr>
       </w:pPr>
       <w:r>
+        <w:lastRenderedPageBreak/>
         <w:t xml:space="preserve">[008-0003] </w:t>
       </w:r>
       <w:r>
@@ -3247,8 +3260,438 @@
         </w:numPr>
       </w:pPr>
       <w:r>
+        <w:t>[008-0004][Valid] Buying a product with “bank transfer” Method using valid data.</w:t>
+      </w:r>
+    </w:p>
+    <w:p>
+      <w:pPr>
+        <w:pStyle w:val="ListParagraph"/>
+        <w:numPr>
+          <w:ilvl w:val="0"/>
+          <w:numId w:val="19"/>
+        </w:numPr>
+      </w:pPr>
+      <w:r>
+        <w:t>[008-0005][Valid] Buying a product with “Cash on delivery” Method.</w:t>
+      </w:r>
+    </w:p>
+    <w:p>
+      <w:pPr>
+        <w:pStyle w:val="ListParagraph"/>
+        <w:numPr>
+          <w:ilvl w:val="0"/>
+          <w:numId w:val="19"/>
+        </w:numPr>
+      </w:pPr>
+      <w:r>
+        <w:t>[008-000</w:t>
+      </w:r>
+      <w:r>
+        <w:t>6</w:t>
+      </w:r>
+      <w:r>
+        <w:t>][Valid] Buying a product with “Credit Card” Method.</w:t>
+      </w:r>
+    </w:p>
+    <w:p>
+      <w:pPr>
+        <w:pStyle w:val="ListParagraph"/>
+        <w:numPr>
+          <w:ilvl w:val="0"/>
+          <w:numId w:val="19"/>
+        </w:numPr>
+      </w:pPr>
+      <w:r>
+        <w:t>[008-000</w:t>
+      </w:r>
+      <w:r>
+        <w:t>7</w:t>
+      </w:r>
+      <w:r>
+        <w:t>][Valid] Buying a product with “Buy now Pay later” Method.</w:t>
+      </w:r>
+    </w:p>
+    <w:p>
+      <w:pPr>
+        <w:pStyle w:val="ListParagraph"/>
+        <w:numPr>
+          <w:ilvl w:val="0"/>
+          <w:numId w:val="19"/>
+        </w:numPr>
+      </w:pPr>
+      <w:r>
+        <w:t>[008-000</w:t>
+      </w:r>
+      <w:r>
+        <w:t>8</w:t>
+      </w:r>
+      <w:r>
+        <w:t>][Valid] Buying a product with “</w:t>
+      </w:r>
+      <w:r>
+        <w:t>Gift Card</w:t>
+      </w:r>
+      <w:r>
+        <w:t>” Method.</w:t>
+      </w:r>
+    </w:p>
+    <w:p>
+      <w:pPr>
+        <w:pStyle w:val="ListParagraph"/>
+        <w:numPr>
+          <w:ilvl w:val="0"/>
+          <w:numId w:val="19"/>
+        </w:numPr>
+      </w:pPr>
+      <w:r>
+        <w:t>[008-0009][Invalid] Buying a product with “Bank Transfer” with invalid bank name format</w:t>
+      </w:r>
+    </w:p>
+    <w:p>
+      <w:pPr>
+        <w:pStyle w:val="ListParagraph"/>
+        <w:numPr>
+          <w:ilvl w:val="0"/>
+          <w:numId w:val="19"/>
+        </w:numPr>
+      </w:pPr>
+      <w:r>
+        <w:t>[008-0010</w:t>
+      </w:r>
+      <w:r>
+        <w:t>][Invalid] Buying a product with “Bank Transfer” with invalid Account Name format</w:t>
+      </w:r>
+    </w:p>
+    <w:p>
+      <w:pPr>
+        <w:pStyle w:val="ListParagraph"/>
+        <w:numPr>
+          <w:ilvl w:val="0"/>
+          <w:numId w:val="19"/>
+        </w:numPr>
+      </w:pPr>
+      <w:r>
+        <w:t>[008-0011][Invalid] Buying a product with “Bank Transfer” with invalid Account Number format</w:t>
+      </w:r>
+    </w:p>
+    <w:p>
+      <w:pPr>
+        <w:pStyle w:val="ListParagraph"/>
+        <w:numPr>
+          <w:ilvl w:val="0"/>
+          <w:numId w:val="19"/>
+        </w:numPr>
+      </w:pPr>
+      <w:r>
+        <w:t xml:space="preserve">[008-0012][Invalid] Buying a product with “Credit Card” with </w:t>
+      </w:r>
+      <w:r>
+        <w:t xml:space="preserve">Credit Card </w:t>
+      </w:r>
+      <w:r>
+        <w:t>Number</w:t>
+      </w:r>
+      <w:r>
+        <w:t xml:space="preserve"> with numeric </w:t>
+      </w:r>
+      <w:r>
+        <w:t xml:space="preserve"> format</w:t>
+      </w:r>
+    </w:p>
+    <w:p>
+      <w:pPr>
+        <w:pStyle w:val="ListParagraph"/>
+        <w:numPr>
+          <w:ilvl w:val="0"/>
+          <w:numId w:val="19"/>
+        </w:numPr>
+      </w:pPr>
+      <w:r>
+        <w:t>[008-0013][Invalid] Buying a product with “Credit Card” with Credit Card Number with text format</w:t>
+      </w:r>
+    </w:p>
+    <w:p>
+      <w:pPr>
+        <w:pStyle w:val="ListParagraph"/>
+        <w:numPr>
+          <w:ilvl w:val="0"/>
+          <w:numId w:val="19"/>
+        </w:numPr>
+      </w:pPr>
+      <w:r>
+        <w:t xml:space="preserve">[008-0014][Invalid] Buying a product with “Credit Card” with Credit Card Number </w:t>
+      </w:r>
+      <w:r>
+        <w:t xml:space="preserve">with special characters </w:t>
+      </w:r>
+      <w:r>
+        <w:t>format</w:t>
+      </w:r>
+    </w:p>
+    <w:p>
+      <w:pPr>
+        <w:pStyle w:val="ListParagraph"/>
+        <w:numPr>
+          <w:ilvl w:val="0"/>
+          <w:numId w:val="19"/>
+        </w:numPr>
+      </w:pPr>
+      <w:r>
+        <w:t xml:space="preserve">[008-0015][Invalid] Buying a product with “Credit Card” with </w:t>
+      </w:r>
+      <w:r>
+        <w:t>Expiration date</w:t>
+      </w:r>
+      <w:r>
+        <w:t xml:space="preserve"> </w:t>
+      </w:r>
+      <w:r>
+        <w:t>with ‘mm/</w:t>
+      </w:r>
+      <w:proofErr w:type="spellStart"/>
+      <w:r>
+        <w:t>dd</w:t>
+      </w:r>
+      <w:proofErr w:type="spellEnd"/>
+      <w:r>
+        <w:t>/</w:t>
+      </w:r>
+      <w:proofErr w:type="spellStart"/>
+      <w:r>
+        <w:t>yyyy</w:t>
+      </w:r>
+      <w:proofErr w:type="spellEnd"/>
+      <w:r>
+        <w:t xml:space="preserve"> format</w:t>
+      </w:r>
+    </w:p>
+    <w:p>
+      <w:pPr>
+        <w:pStyle w:val="ListParagraph"/>
+        <w:numPr>
+          <w:ilvl w:val="0"/>
+          <w:numId w:val="19"/>
+        </w:numPr>
+      </w:pPr>
+      <w:r>
+        <w:t>[008-0016][Invalid] Buying a product with “Credit Card” with Expiration date with string data</w:t>
+      </w:r>
+    </w:p>
+    <w:p>
+      <w:pPr>
+        <w:pStyle w:val="ListParagraph"/>
+        <w:numPr>
+          <w:ilvl w:val="0"/>
+          <w:numId w:val="19"/>
+        </w:numPr>
+      </w:pPr>
+      <w:r>
+        <w:t>[008-0017][Invalid] Buying a product with “Credit Card”</w:t>
+      </w:r>
+      <w:r>
+        <w:t xml:space="preserve"> </w:t>
+      </w:r>
+      <w:r>
+        <w:t xml:space="preserve"> Expiration date</w:t>
+      </w:r>
+      <w:r>
+        <w:t xml:space="preserve"> input</w:t>
+      </w:r>
+      <w:r>
+        <w:t xml:space="preserve"> with </w:t>
+      </w:r>
+      <w:r>
+        <w:t>numeric</w:t>
+      </w:r>
+      <w:r>
+        <w:t xml:space="preserve"> data</w:t>
+      </w:r>
+    </w:p>
+    <w:p>
+      <w:pPr>
+        <w:pStyle w:val="ListParagraph"/>
+        <w:numPr>
+          <w:ilvl w:val="0"/>
+          <w:numId w:val="19"/>
+        </w:numPr>
+      </w:pPr>
+      <w:r>
+        <w:t>[008-001</w:t>
+      </w:r>
+      <w:r>
+        <w:t>8</w:t>
+      </w:r>
+      <w:r>
+        <w:t>][Invalid] Buying a product with “Credit Card”</w:t>
+      </w:r>
+      <w:r>
+        <w:t xml:space="preserve"> </w:t>
+      </w:r>
+      <w:r>
+        <w:t>Expiration date</w:t>
+      </w:r>
+      <w:r>
+        <w:t xml:space="preserve"> input</w:t>
+      </w:r>
+      <w:r>
+        <w:t xml:space="preserve"> with numeric data</w:t>
+      </w:r>
+    </w:p>
+    <w:p>
+      <w:pPr>
+        <w:pStyle w:val="ListParagraph"/>
+        <w:numPr>
+          <w:ilvl w:val="0"/>
+          <w:numId w:val="19"/>
+        </w:numPr>
+      </w:pPr>
+      <w:r>
+        <w:t>[008-0019][Invalid] Buying a product with “Credit Card” CVV input with invalid numeric data format (5 digit number)</w:t>
+      </w:r>
+    </w:p>
+    <w:p>
+      <w:pPr>
+        <w:pStyle w:val="ListParagraph"/>
+        <w:numPr>
+          <w:ilvl w:val="0"/>
+          <w:numId w:val="19"/>
+        </w:numPr>
+      </w:pPr>
+      <w:r>
+        <w:t>[008-0020][Invalid] Buying a product with “Credit Card” CVV input with invalid numeric data format (2 or less  digit number)</w:t>
+      </w:r>
+    </w:p>
+    <w:p>
+      <w:pPr>
+        <w:pStyle w:val="ListParagraph"/>
+        <w:numPr>
+          <w:ilvl w:val="0"/>
+          <w:numId w:val="19"/>
+        </w:numPr>
+      </w:pPr>
+      <w:r>
+        <w:t>[</w:t>
+      </w:r>
+      <w:r>
+        <w:t>008-0021</w:t>
+      </w:r>
+      <w:r>
+        <w:t xml:space="preserve">][Invalid] Buying a product with “Credit Card” Expiration date input </w:t>
+      </w:r>
+      <w:r>
+        <w:t>with string</w:t>
+      </w:r>
+      <w:r>
+        <w:t xml:space="preserve"> data</w:t>
+      </w:r>
+      <w:r>
+        <w:t xml:space="preserve"> format</w:t>
+      </w:r>
+    </w:p>
+    <w:p>
+      <w:pPr>
+        <w:pStyle w:val="ListParagraph"/>
+        <w:numPr>
+          <w:ilvl w:val="0"/>
+          <w:numId w:val="19"/>
+        </w:numPr>
+      </w:pPr>
+      <w:r>
+        <w:t>[008-0022][Invalid] Buying a product with “Credit Card” Card Holder Name input with string</w:t>
+      </w:r>
+      <w:r>
+        <w:t xml:space="preserve"> that contains numbers</w:t>
+      </w:r>
+    </w:p>
+    <w:p>
+      <w:pPr>
+        <w:pStyle w:val="ListParagraph"/>
+        <w:numPr>
+          <w:ilvl w:val="0"/>
+          <w:numId w:val="19"/>
+        </w:numPr>
+      </w:pPr>
+      <w:r>
+        <w:t>[008-0023][Invalid] Buying a product with “Credit Card” Card Holder Name input with string that contains special characters like dot or comma.</w:t>
+      </w:r>
+    </w:p>
+    <w:p>
+      <w:pPr>
+        <w:pStyle w:val="ListParagraph"/>
+        <w:numPr>
+          <w:ilvl w:val="0"/>
+          <w:numId w:val="19"/>
+        </w:numPr>
+      </w:pPr>
+      <w:r>
+        <w:t>[008-0024][Invalid] Buying a product with “Credit Card” Card Holder Name input with string that contains special characters like dot or comma.</w:t>
+      </w:r>
+    </w:p>
+    <w:p>
+      <w:pPr>
+        <w:pStyle w:val="ListParagraph"/>
+        <w:numPr>
+          <w:ilvl w:val="0"/>
+          <w:numId w:val="19"/>
+        </w:numPr>
+      </w:pPr>
+      <w:r>
+        <w:t>[008-0025][Invalid] Buying a product with “Buy now Pay Later” option and not choosing any option from “Choose your monthly installments”.</w:t>
+      </w:r>
+    </w:p>
+    <w:p>
+      <w:pPr>
+        <w:pStyle w:val="ListParagraph"/>
+        <w:numPr>
+          <w:ilvl w:val="0"/>
+          <w:numId w:val="19"/>
+        </w:numPr>
+      </w:pPr>
+      <w:r>
+        <w:t>[008-0026][Valid] Buying a product with “Buy now Pay Later” option and choosing “3 monthly Installments”.</w:t>
+      </w:r>
+    </w:p>
+    <w:p>
+      <w:pPr>
+        <w:pStyle w:val="ListParagraph"/>
+        <w:numPr>
+          <w:ilvl w:val="0"/>
+          <w:numId w:val="19"/>
+        </w:numPr>
+      </w:pPr>
+      <w:r>
+        <w:t>[</w:t>
+      </w:r>
+      <w:r>
+        <w:t>008-0027</w:t>
+      </w:r>
+      <w:r>
+        <w:t>][Valid] Buying a product with “Buy now Pay Later” option and choosing “6 monthly Installments”.</w:t>
+      </w:r>
+    </w:p>
+    <w:p>
+      <w:pPr>
+        <w:pStyle w:val="ListParagraph"/>
+        <w:numPr>
+          <w:ilvl w:val="0"/>
+          <w:numId w:val="19"/>
+        </w:numPr>
+      </w:pPr>
+      <w:r>
+        <w:t>[008-0028][Valid] Buying a product with “Buy now Pay Later” option and choosing “9 monthly Installments”.</w:t>
+      </w:r>
+    </w:p>
+    <w:p>
+      <w:pPr>
+        <w:pStyle w:val="ListParagraph"/>
+        <w:numPr>
+          <w:ilvl w:val="0"/>
+          <w:numId w:val="19"/>
+        </w:numPr>
+      </w:pPr>
+      <w:r>
         <w:lastRenderedPageBreak/>
-        <w:t>[008-0004][Valid] Buying a product with “bank transfer” Method using valid data.</w:t>
+        <w:t>[008-0029][Valid] Buying a product with “Buy now Pay Later” option and choosing “12 monthly Installments”.</w:t>
       </w:r>
     </w:p>
     <w:p>
@@ -3260,437 +3703,6 @@
         </w:numPr>
       </w:pPr>
       <w:r>
-        <w:t>[008-0005][Valid] Buying a product with “Cash on delivery” Method.</w:t>
-      </w:r>
-    </w:p>
-    <w:p>
-      <w:pPr>
-        <w:pStyle w:val="ListParagraph"/>
-        <w:numPr>
-          <w:ilvl w:val="0"/>
-          <w:numId w:val="19"/>
-        </w:numPr>
-      </w:pPr>
-      <w:r>
-        <w:t>[008-000</w:t>
-      </w:r>
-      <w:r>
-        <w:t>6</w:t>
-      </w:r>
-      <w:r>
-        <w:t>][Valid] Buying a product with “Credit Card” Method.</w:t>
-      </w:r>
-    </w:p>
-    <w:p>
-      <w:pPr>
-        <w:pStyle w:val="ListParagraph"/>
-        <w:numPr>
-          <w:ilvl w:val="0"/>
-          <w:numId w:val="19"/>
-        </w:numPr>
-      </w:pPr>
-      <w:r>
-        <w:t>[008-000</w:t>
-      </w:r>
-      <w:r>
-        <w:t>7</w:t>
-      </w:r>
-      <w:r>
-        <w:t>][Valid] Buying a product with “Buy now Pay later” Method.</w:t>
-      </w:r>
-    </w:p>
-    <w:p>
-      <w:pPr>
-        <w:pStyle w:val="ListParagraph"/>
-        <w:numPr>
-          <w:ilvl w:val="0"/>
-          <w:numId w:val="19"/>
-        </w:numPr>
-      </w:pPr>
-      <w:r>
-        <w:t>[008-000</w:t>
-      </w:r>
-      <w:r>
-        <w:t>8</w:t>
-      </w:r>
-      <w:r>
-        <w:t>][Valid] Buying a product with “</w:t>
-      </w:r>
-      <w:r>
-        <w:t>Gift Card</w:t>
-      </w:r>
-      <w:r>
-        <w:t>” Method.</w:t>
-      </w:r>
-    </w:p>
-    <w:p>
-      <w:pPr>
-        <w:pStyle w:val="ListParagraph"/>
-        <w:numPr>
-          <w:ilvl w:val="0"/>
-          <w:numId w:val="19"/>
-        </w:numPr>
-      </w:pPr>
-      <w:r>
-        <w:t>[008-0009][Invalid] Buying a product with “Bank Transfer” with invalid bank name format</w:t>
-      </w:r>
-    </w:p>
-    <w:p>
-      <w:pPr>
-        <w:pStyle w:val="ListParagraph"/>
-        <w:numPr>
-          <w:ilvl w:val="0"/>
-          <w:numId w:val="19"/>
-        </w:numPr>
-      </w:pPr>
-      <w:r>
-        <w:t>[008-0010</w:t>
-      </w:r>
-      <w:r>
-        <w:t>][Invalid] Buying a product with “Bank Transfer” with invalid Account Name format</w:t>
-      </w:r>
-    </w:p>
-    <w:p>
-      <w:pPr>
-        <w:pStyle w:val="ListParagraph"/>
-        <w:numPr>
-          <w:ilvl w:val="0"/>
-          <w:numId w:val="19"/>
-        </w:numPr>
-      </w:pPr>
-      <w:r>
-        <w:t>[008-0011][Invalid] Buying a product with “Bank Transfer” with invalid Account Number format</w:t>
-      </w:r>
-    </w:p>
-    <w:p>
-      <w:pPr>
-        <w:pStyle w:val="ListParagraph"/>
-        <w:numPr>
-          <w:ilvl w:val="0"/>
-          <w:numId w:val="19"/>
-        </w:numPr>
-      </w:pPr>
-      <w:r>
-        <w:t xml:space="preserve">[008-0012][Invalid] Buying a product with “Credit Card” with </w:t>
-      </w:r>
-      <w:r>
-        <w:t xml:space="preserve">Credit Card </w:t>
-      </w:r>
-      <w:r>
-        <w:t>Number</w:t>
-      </w:r>
-      <w:r>
-        <w:t xml:space="preserve"> with numeric </w:t>
-      </w:r>
-      <w:r>
-        <w:t xml:space="preserve"> format</w:t>
-      </w:r>
-    </w:p>
-    <w:p>
-      <w:pPr>
-        <w:pStyle w:val="ListParagraph"/>
-        <w:numPr>
-          <w:ilvl w:val="0"/>
-          <w:numId w:val="19"/>
-        </w:numPr>
-      </w:pPr>
-      <w:r>
-        <w:t>[008-0013][Invalid] Buying a product with “Credit Card” with Credit Card Number with text format</w:t>
-      </w:r>
-    </w:p>
-    <w:p>
-      <w:pPr>
-        <w:pStyle w:val="ListParagraph"/>
-        <w:numPr>
-          <w:ilvl w:val="0"/>
-          <w:numId w:val="19"/>
-        </w:numPr>
-      </w:pPr>
-      <w:r>
-        <w:t xml:space="preserve">[008-0014][Invalid] Buying a product with “Credit Card” with Credit Card Number </w:t>
-      </w:r>
-      <w:r>
-        <w:t xml:space="preserve">with special characters </w:t>
-      </w:r>
-      <w:r>
-        <w:t>format</w:t>
-      </w:r>
-    </w:p>
-    <w:p>
-      <w:pPr>
-        <w:pStyle w:val="ListParagraph"/>
-        <w:numPr>
-          <w:ilvl w:val="0"/>
-          <w:numId w:val="19"/>
-        </w:numPr>
-      </w:pPr>
-      <w:r>
-        <w:t xml:space="preserve">[008-0015][Invalid] Buying a product with “Credit Card” with </w:t>
-      </w:r>
-      <w:r>
-        <w:t>Expiration date</w:t>
-      </w:r>
-      <w:r>
-        <w:t xml:space="preserve"> </w:t>
-      </w:r>
-      <w:r>
-        <w:t>with ‘mm/</w:t>
-      </w:r>
-      <w:proofErr w:type="spellStart"/>
-      <w:r>
-        <w:t>dd</w:t>
-      </w:r>
-      <w:proofErr w:type="spellEnd"/>
-      <w:r>
-        <w:t>/</w:t>
-      </w:r>
-      <w:proofErr w:type="spellStart"/>
-      <w:r>
-        <w:t>yyyy</w:t>
-      </w:r>
-      <w:proofErr w:type="spellEnd"/>
-      <w:r>
-        <w:t xml:space="preserve"> format</w:t>
-      </w:r>
-    </w:p>
-    <w:p>
-      <w:pPr>
-        <w:pStyle w:val="ListParagraph"/>
-        <w:numPr>
-          <w:ilvl w:val="0"/>
-          <w:numId w:val="19"/>
-        </w:numPr>
-      </w:pPr>
-      <w:r>
-        <w:t>[008-0016][Invalid] Buying a product with “Credit Card” with Expiration date with string data</w:t>
-      </w:r>
-    </w:p>
-    <w:p>
-      <w:pPr>
-        <w:pStyle w:val="ListParagraph"/>
-        <w:numPr>
-          <w:ilvl w:val="0"/>
-          <w:numId w:val="19"/>
-        </w:numPr>
-      </w:pPr>
-      <w:r>
-        <w:t>[008-0017][Invalid] Buying a product with “Credit Card”</w:t>
-      </w:r>
-      <w:r>
-        <w:t xml:space="preserve"> </w:t>
-      </w:r>
-      <w:r>
-        <w:t xml:space="preserve"> Expiration date</w:t>
-      </w:r>
-      <w:r>
-        <w:t xml:space="preserve"> input</w:t>
-      </w:r>
-      <w:r>
-        <w:t xml:space="preserve"> with </w:t>
-      </w:r>
-      <w:r>
-        <w:t>numeric</w:t>
-      </w:r>
-      <w:r>
-        <w:t xml:space="preserve"> data</w:t>
-      </w:r>
-    </w:p>
-    <w:p>
-      <w:pPr>
-        <w:pStyle w:val="ListParagraph"/>
-        <w:numPr>
-          <w:ilvl w:val="0"/>
-          <w:numId w:val="19"/>
-        </w:numPr>
-      </w:pPr>
-      <w:r>
-        <w:t>[008-001</w:t>
-      </w:r>
-      <w:r>
-        <w:t>8</w:t>
-      </w:r>
-      <w:r>
-        <w:t>][Invalid] Buying a product with “Credit Card”</w:t>
-      </w:r>
-      <w:r>
-        <w:t xml:space="preserve"> </w:t>
-      </w:r>
-      <w:r>
-        <w:t>Expiration date</w:t>
-      </w:r>
-      <w:r>
-        <w:t xml:space="preserve"> input</w:t>
-      </w:r>
-      <w:r>
-        <w:t xml:space="preserve"> with numeric data</w:t>
-      </w:r>
-    </w:p>
-    <w:p>
-      <w:pPr>
-        <w:pStyle w:val="ListParagraph"/>
-        <w:numPr>
-          <w:ilvl w:val="0"/>
-          <w:numId w:val="19"/>
-        </w:numPr>
-      </w:pPr>
-      <w:r>
-        <w:t>[008-0019][Invalid] Buying a product with “Credit Card” CVV input with invalid numeric data format (5 digit number)</w:t>
-      </w:r>
-    </w:p>
-    <w:p>
-      <w:pPr>
-        <w:pStyle w:val="ListParagraph"/>
-        <w:numPr>
-          <w:ilvl w:val="0"/>
-          <w:numId w:val="19"/>
-        </w:numPr>
-      </w:pPr>
-      <w:r>
-        <w:t>[008-0020][Invalid] Buying a product with “Credit Card” CVV input with invalid numeric data format (2 or less  digit number)</w:t>
-      </w:r>
-    </w:p>
-    <w:p>
-      <w:pPr>
-        <w:pStyle w:val="ListParagraph"/>
-        <w:numPr>
-          <w:ilvl w:val="0"/>
-          <w:numId w:val="19"/>
-        </w:numPr>
-      </w:pPr>
-      <w:r>
-        <w:t>[</w:t>
-      </w:r>
-      <w:r>
-        <w:t>008-0021</w:t>
-      </w:r>
-      <w:r>
-        <w:t xml:space="preserve">][Invalid] Buying a product with “Credit Card” Expiration date input </w:t>
-      </w:r>
-      <w:r>
-        <w:t>with string</w:t>
-      </w:r>
-      <w:r>
-        <w:t xml:space="preserve"> data</w:t>
-      </w:r>
-      <w:r>
-        <w:t xml:space="preserve"> format</w:t>
-      </w:r>
-    </w:p>
-    <w:p>
-      <w:pPr>
-        <w:pStyle w:val="ListParagraph"/>
-        <w:numPr>
-          <w:ilvl w:val="0"/>
-          <w:numId w:val="19"/>
-        </w:numPr>
-      </w:pPr>
-      <w:r>
-        <w:t>[008-0022][Invalid] Buying a product with “Credit Card” Card Holder Name input with string</w:t>
-      </w:r>
-      <w:r>
-        <w:t xml:space="preserve"> that contains numbers</w:t>
-      </w:r>
-    </w:p>
-    <w:p>
-      <w:pPr>
-        <w:pStyle w:val="ListParagraph"/>
-        <w:numPr>
-          <w:ilvl w:val="0"/>
-          <w:numId w:val="19"/>
-        </w:numPr>
-      </w:pPr>
-      <w:r>
-        <w:t>[008-0023][Invalid] Buying a product with “Credit Card” Card Holder Name input with string that contains special characters like dot or comma.</w:t>
-      </w:r>
-    </w:p>
-    <w:p>
-      <w:pPr>
-        <w:pStyle w:val="ListParagraph"/>
-        <w:numPr>
-          <w:ilvl w:val="0"/>
-          <w:numId w:val="19"/>
-        </w:numPr>
-      </w:pPr>
-      <w:r>
-        <w:t>[008-0024][Invalid] Buying a product with “Credit Card” Card Holder Name input with string that contains special characters like dot or comma.</w:t>
-      </w:r>
-    </w:p>
-    <w:p>
-      <w:pPr>
-        <w:pStyle w:val="ListParagraph"/>
-        <w:numPr>
-          <w:ilvl w:val="0"/>
-          <w:numId w:val="19"/>
-        </w:numPr>
-      </w:pPr>
-      <w:r>
-        <w:t>[008-0025][Invalid] Buying a product with “Buy now Pay Later” option and not choosing any option from “Choose your monthly installments”.</w:t>
-      </w:r>
-    </w:p>
-    <w:p>
-      <w:pPr>
-        <w:pStyle w:val="ListParagraph"/>
-        <w:numPr>
-          <w:ilvl w:val="0"/>
-          <w:numId w:val="19"/>
-        </w:numPr>
-      </w:pPr>
-      <w:r>
-        <w:t>[008-0026][Valid] Buying a product with “Buy now Pay Later” option and choosing “3 monthly Installments”.</w:t>
-      </w:r>
-    </w:p>
-    <w:p>
-      <w:pPr>
-        <w:pStyle w:val="ListParagraph"/>
-        <w:numPr>
-          <w:ilvl w:val="0"/>
-          <w:numId w:val="19"/>
-        </w:numPr>
-      </w:pPr>
-      <w:r>
-        <w:t>[</w:t>
-      </w:r>
-      <w:r>
-        <w:t>008-0027</w:t>
-      </w:r>
-      <w:r>
-        <w:t>][Valid] Buying a product with “Buy now Pay Later” option and choosing “6 monthly Installments”.</w:t>
-      </w:r>
-    </w:p>
-    <w:p>
-      <w:pPr>
-        <w:pStyle w:val="ListParagraph"/>
-        <w:numPr>
-          <w:ilvl w:val="0"/>
-          <w:numId w:val="19"/>
-        </w:numPr>
-      </w:pPr>
-      <w:r>
-        <w:t>[008-0028][Valid] Buying a product with “Buy now Pay Later” option and choosing “9 monthly Installments”.</w:t>
-      </w:r>
-    </w:p>
-    <w:p>
-      <w:pPr>
-        <w:pStyle w:val="ListParagraph"/>
-        <w:numPr>
-          <w:ilvl w:val="0"/>
-          <w:numId w:val="19"/>
-        </w:numPr>
-      </w:pPr>
-      <w:r>
-        <w:t>[008-0029][Valid] Buying a product with “Buy now Pay Later” option and choosing “12 monthly Installments”.</w:t>
-      </w:r>
-    </w:p>
-    <w:p>
-      <w:pPr>
-        <w:pStyle w:val="ListParagraph"/>
-        <w:numPr>
-          <w:ilvl w:val="0"/>
-          <w:numId w:val="19"/>
-        </w:numPr>
-      </w:pPr>
-      <w:r>
-        <w:lastRenderedPageBreak/>
         <w:t>[</w:t>
       </w:r>
       <w:r>
@@ -8742,7 +8754,7 @@
 </file>
 
 <file path=customXml/itemProps1.xml><?xml version="1.0" encoding="utf-8"?>
-<ds:datastoreItem xmlns:ds="http://schemas.openxmlformats.org/officeDocument/2006/customXml" ds:itemID="{DF274401-DF77-490E-9D13-8EDF88EE0530}">
+<ds:datastoreItem xmlns:ds="http://schemas.openxmlformats.org/officeDocument/2006/customXml" ds:itemID="{E322952E-6E50-4183-B10D-E4478CC5DEEF}">
   <ds:schemaRefs>
     <ds:schemaRef ds:uri="http://schemas.openxmlformats.org/officeDocument/2006/bibliography"/>
   </ds:schemaRefs>

</xml_diff>

<commit_message>
finished cart test suite
</commit_message>
<xml_diff>
--- a/docs/Automation Testcases/Automation Testcases[Abstract].docx
+++ b/docs/Automation Testcases/Automation Testcases[Abstract].docx
@@ -3051,40 +3051,43 @@
           <w:numId w:val="17"/>
         </w:numPr>
       </w:pPr>
+      <w:r>
+        <w:t>[006-0002] [Valid] Add product to cart with sign in</w:t>
+      </w:r>
+    </w:p>
+    <w:p>
+      <w:pPr>
+        <w:pStyle w:val="ListParagraph"/>
+        <w:numPr>
+          <w:ilvl w:val="0"/>
+          <w:numId w:val="17"/>
+        </w:numPr>
+      </w:pPr>
+      <w:r>
+        <w:t>[006-0003</w:t>
+      </w:r>
+      <w:r>
+        <w:t>][Valid] View Cart list without sign in</w:t>
+      </w:r>
+    </w:p>
+    <w:p>
+      <w:pPr>
+        <w:pStyle w:val="ListParagraph"/>
+        <w:numPr>
+          <w:ilvl w:val="0"/>
+          <w:numId w:val="17"/>
+        </w:numPr>
+      </w:pPr>
+      <w:r>
+        <w:t>[006-0004</w:t>
+      </w:r>
+      <w:r>
+        <w:t>][Valid] View Cart List with</w:t>
+      </w:r>
       <w:bookmarkStart w:id="0" w:name="_GoBack"/>
-      <w:r>
-        <w:t>[006-0002] [Valid] Add product to cart with sign in</w:t>
-      </w:r>
-    </w:p>
-    <w:bookmarkEnd w:id="0"/>
-    <w:p>
-      <w:pPr>
-        <w:pStyle w:val="ListParagraph"/>
-        <w:numPr>
-          <w:ilvl w:val="0"/>
-          <w:numId w:val="17"/>
-        </w:numPr>
-      </w:pPr>
-      <w:r>
-        <w:t>[006-0003</w:t>
-      </w:r>
-      <w:r>
-        <w:t>][Valid] View Cart list without sign in</w:t>
-      </w:r>
-    </w:p>
-    <w:p>
-      <w:pPr>
-        <w:pStyle w:val="ListParagraph"/>
-        <w:numPr>
-          <w:ilvl w:val="0"/>
-          <w:numId w:val="17"/>
-        </w:numPr>
-      </w:pPr>
-      <w:r>
-        <w:t>[006-0004</w:t>
-      </w:r>
-      <w:r>
-        <w:t>][Valid] View Cart List without sign in</w:t>
+      <w:bookmarkEnd w:id="0"/>
+      <w:r>
+        <w:t xml:space="preserve"> sign in</w:t>
       </w:r>
     </w:p>
     <w:p>
@@ -8791,7 +8794,7 @@
 </file>
 
 <file path=customXml/itemProps1.xml><?xml version="1.0" encoding="utf-8"?>
-<ds:datastoreItem xmlns:ds="http://schemas.openxmlformats.org/officeDocument/2006/customXml" ds:itemID="{1CD31E54-8708-4CED-BCA4-7B5B2717F022}">
+<ds:datastoreItem xmlns:ds="http://schemas.openxmlformats.org/officeDocument/2006/customXml" ds:itemID="{C079C024-CB15-4594-9E52-2E12181BACFE}">
   <ds:schemaRefs>
     <ds:schemaRef ds:uri="http://schemas.openxmlformats.org/officeDocument/2006/bibliography"/>
   </ds:schemaRefs>

</xml_diff>

<commit_message>
added some testcases to product filters
</commit_message>
<xml_diff>
--- a/docs/Automation Testcases/Automation Testcases[Abstract].docx
+++ b/docs/Automation Testcases/Automation Testcases[Abstract].docx
@@ -3084,752 +3084,1063 @@
       <w:r>
         <w:t>][Valid] View Cart List with</w:t>
       </w:r>
+      <w:r>
+        <w:t xml:space="preserve"> sign in</w:t>
+      </w:r>
+    </w:p>
+    <w:p>
+      <w:pPr>
+        <w:pStyle w:val="Heading1"/>
+      </w:pPr>
+      <w:r>
+        <w:t>Favorites</w:t>
+      </w:r>
+      <w:r>
+        <w:t xml:space="preserve"> Test suite</w:t>
+      </w:r>
+    </w:p>
+    <w:p>
+      <w:pPr>
+        <w:pStyle w:val="ListParagraph"/>
+        <w:numPr>
+          <w:ilvl w:val="0"/>
+          <w:numId w:val="17"/>
+        </w:numPr>
+      </w:pPr>
+      <w:r>
+        <w:t xml:space="preserve">[006-0005] [Valid] Adding </w:t>
+      </w:r>
+      <w:r>
+        <w:t xml:space="preserve">product to favorites </w:t>
+      </w:r>
+      <w:r>
+        <w:t>when signed in</w:t>
+      </w:r>
+    </w:p>
+    <w:p>
+      <w:pPr>
+        <w:pStyle w:val="ListParagraph"/>
+        <w:numPr>
+          <w:ilvl w:val="0"/>
+          <w:numId w:val="17"/>
+        </w:numPr>
+      </w:pPr>
+      <w:r>
+        <w:t>[006-0006][invalid] Adding product to favorites when not signed in</w:t>
+      </w:r>
+    </w:p>
+    <w:p>
+      <w:pPr>
+        <w:pStyle w:val="ListParagraph"/>
+        <w:numPr>
+          <w:ilvl w:val="0"/>
+          <w:numId w:val="17"/>
+        </w:numPr>
+      </w:pPr>
+      <w:r>
+        <w:t>[006-0007][Valid] View Favorites lists</w:t>
+      </w:r>
+    </w:p>
+    <w:p>
+      <w:pPr>
+        <w:pStyle w:val="ListParagraph"/>
+        <w:numPr>
+          <w:ilvl w:val="0"/>
+          <w:numId w:val="17"/>
+        </w:numPr>
+      </w:pPr>
+      <w:r>
+        <w:t>[006-0008] [Valid] Remove item from favorites list</w:t>
+      </w:r>
+    </w:p>
+    <w:p>
+      <w:pPr>
+        <w:pStyle w:val="Heading1"/>
+      </w:pPr>
+      <w:r>
+        <w:t xml:space="preserve">Invoices </w:t>
+      </w:r>
+    </w:p>
+    <w:p>
+      <w:pPr>
+        <w:pStyle w:val="ListParagraph"/>
+        <w:numPr>
+          <w:ilvl w:val="0"/>
+          <w:numId w:val="19"/>
+        </w:numPr>
+      </w:pPr>
+      <w:r>
+        <w:t>[007</w:t>
+      </w:r>
+      <w:r>
+        <w:t xml:space="preserve">-0001] [Valid] </w:t>
+      </w:r>
+      <w:r>
+        <w:t>Visiting Invoices page after sign in</w:t>
+      </w:r>
+      <w:r>
+        <w:t>.</w:t>
+      </w:r>
+    </w:p>
+    <w:p>
+      <w:pPr>
+        <w:pStyle w:val="ListParagraph"/>
+        <w:numPr>
+          <w:ilvl w:val="2"/>
+          <w:numId w:val="20"/>
+        </w:numPr>
+      </w:pPr>
+      <w:r>
+        <w:t>[007-0001-i] [Valid] Showing invoice details</w:t>
+      </w:r>
+    </w:p>
+    <w:p>
+      <w:pPr>
+        <w:pStyle w:val="ListParagraph"/>
+        <w:numPr>
+          <w:ilvl w:val="2"/>
+          <w:numId w:val="20"/>
+        </w:numPr>
+      </w:pPr>
+      <w:r>
+        <w:t>[007-00010-ii] [Valid] Navigating through pages using pagination system</w:t>
+      </w:r>
+    </w:p>
+    <w:p>
+      <w:pPr>
+        <w:pStyle w:val="ListParagraph"/>
+        <w:numPr>
+          <w:ilvl w:val="0"/>
+          <w:numId w:val="19"/>
+        </w:numPr>
+      </w:pPr>
+      <w:r>
+        <w:t>[007-0002] [Invalid] Visit invoices page without sign in</w:t>
+      </w:r>
+    </w:p>
+    <w:p>
+      <w:pPr>
+        <w:pStyle w:val="ListParagraph"/>
+      </w:pPr>
+    </w:p>
+    <w:p>
+      <w:pPr>
+        <w:pStyle w:val="Heading1"/>
+      </w:pPr>
+      <w:r>
+        <w:t xml:space="preserve">Checkout Page </w:t>
+      </w:r>
+    </w:p>
+    <w:p>
+      <w:pPr>
+        <w:pStyle w:val="ListParagraph"/>
+        <w:numPr>
+          <w:ilvl w:val="0"/>
+          <w:numId w:val="19"/>
+        </w:numPr>
+      </w:pPr>
+      <w:r>
+        <w:t>[008-0001]</w:t>
+      </w:r>
+      <w:r>
+        <w:t>[Valid]</w:t>
+      </w:r>
+      <w:r>
+        <w:t>View Checkout list</w:t>
+      </w:r>
+    </w:p>
+    <w:p>
+      <w:pPr>
+        <w:pStyle w:val="ListParagraph"/>
+        <w:numPr>
+          <w:ilvl w:val="0"/>
+          <w:numId w:val="19"/>
+        </w:numPr>
+      </w:pPr>
+      <w:r>
+        <w:t xml:space="preserve">[008-0002] </w:t>
+      </w:r>
+      <w:r>
+        <w:t xml:space="preserve">[Valid] </w:t>
+      </w:r>
+      <w:r>
+        <w:t>change the quantity of product(s).</w:t>
+      </w:r>
+    </w:p>
+    <w:p>
+      <w:pPr>
+        <w:pStyle w:val="ListParagraph"/>
+        <w:numPr>
+          <w:ilvl w:val="0"/>
+          <w:numId w:val="19"/>
+        </w:numPr>
+      </w:pPr>
+      <w:r>
+        <w:lastRenderedPageBreak/>
+        <w:t xml:space="preserve">[008-0003] </w:t>
+      </w:r>
+      <w:r>
+        <w:t>[Valid]</w:t>
+      </w:r>
+      <w:r>
+        <w:t xml:space="preserve"> </w:t>
+      </w:r>
+      <w:r>
+        <w:t>Remove product from the checkout list.</w:t>
+      </w:r>
+    </w:p>
+    <w:p>
+      <w:pPr>
+        <w:pStyle w:val="ListParagraph"/>
+        <w:numPr>
+          <w:ilvl w:val="0"/>
+          <w:numId w:val="19"/>
+        </w:numPr>
+      </w:pPr>
+      <w:r>
+        <w:t>[008-0004][Valid] Buying a product with “bank transfer” Method using valid data.</w:t>
+      </w:r>
+    </w:p>
+    <w:p>
+      <w:pPr>
+        <w:pStyle w:val="ListParagraph"/>
+        <w:numPr>
+          <w:ilvl w:val="0"/>
+          <w:numId w:val="19"/>
+        </w:numPr>
+      </w:pPr>
+      <w:r>
+        <w:t>[008-0005][Valid] Buying a product with “Cash on delivery” Method.</w:t>
+      </w:r>
+    </w:p>
+    <w:p>
+      <w:pPr>
+        <w:pStyle w:val="ListParagraph"/>
+        <w:numPr>
+          <w:ilvl w:val="0"/>
+          <w:numId w:val="19"/>
+        </w:numPr>
+      </w:pPr>
+      <w:r>
+        <w:t>[008-000</w:t>
+      </w:r>
+      <w:r>
+        <w:t>6</w:t>
+      </w:r>
+      <w:r>
+        <w:t>][Valid] Buying a product with “Credit Card” Method.</w:t>
+      </w:r>
+    </w:p>
+    <w:p>
+      <w:pPr>
+        <w:pStyle w:val="ListParagraph"/>
+        <w:numPr>
+          <w:ilvl w:val="0"/>
+          <w:numId w:val="19"/>
+        </w:numPr>
+      </w:pPr>
+      <w:r>
+        <w:t>[008-000</w:t>
+      </w:r>
+      <w:r>
+        <w:t>7</w:t>
+      </w:r>
+      <w:r>
+        <w:t>][Valid] Buying a product with “Buy now Pay later” Method.</w:t>
+      </w:r>
+    </w:p>
+    <w:p>
+      <w:pPr>
+        <w:pStyle w:val="ListParagraph"/>
+        <w:numPr>
+          <w:ilvl w:val="0"/>
+          <w:numId w:val="19"/>
+        </w:numPr>
+      </w:pPr>
+      <w:r>
+        <w:t>[008-000</w:t>
+      </w:r>
+      <w:r>
+        <w:t>8</w:t>
+      </w:r>
+      <w:r>
+        <w:t>][Valid] Buying a product with “</w:t>
+      </w:r>
+      <w:r>
+        <w:t>Gift Card</w:t>
+      </w:r>
+      <w:r>
+        <w:t>” Method.</w:t>
+      </w:r>
+    </w:p>
+    <w:p>
+      <w:pPr>
+        <w:pStyle w:val="ListParagraph"/>
+        <w:numPr>
+          <w:ilvl w:val="0"/>
+          <w:numId w:val="19"/>
+        </w:numPr>
+      </w:pPr>
+      <w:r>
+        <w:t>[008-0009][Invalid] Buying a product with “Bank Transfer” with invalid bank name format</w:t>
+      </w:r>
+    </w:p>
+    <w:p>
+      <w:pPr>
+        <w:pStyle w:val="ListParagraph"/>
+        <w:numPr>
+          <w:ilvl w:val="0"/>
+          <w:numId w:val="19"/>
+        </w:numPr>
+      </w:pPr>
+      <w:r>
+        <w:t>[008-0010</w:t>
+      </w:r>
+      <w:r>
+        <w:t>][Invalid] Buying a product with “Bank Transfer” with invalid Account Name format</w:t>
+      </w:r>
+    </w:p>
+    <w:p>
+      <w:pPr>
+        <w:pStyle w:val="ListParagraph"/>
+        <w:numPr>
+          <w:ilvl w:val="0"/>
+          <w:numId w:val="19"/>
+        </w:numPr>
+      </w:pPr>
+      <w:r>
+        <w:t>[008-0011][Invalid] Buying a product with “Bank Transfer” with invalid Account Number format</w:t>
+      </w:r>
+    </w:p>
+    <w:p>
+      <w:pPr>
+        <w:pStyle w:val="ListParagraph"/>
+        <w:numPr>
+          <w:ilvl w:val="0"/>
+          <w:numId w:val="19"/>
+        </w:numPr>
+      </w:pPr>
+      <w:r>
+        <w:t xml:space="preserve">[008-0012][Invalid] Buying a product with “Credit Card” with </w:t>
+      </w:r>
+      <w:r>
+        <w:t xml:space="preserve">Credit Card </w:t>
+      </w:r>
+      <w:r>
+        <w:t>Number</w:t>
+      </w:r>
+      <w:r>
+        <w:t xml:space="preserve"> with numeric </w:t>
+      </w:r>
+      <w:r>
+        <w:t xml:space="preserve"> format</w:t>
+      </w:r>
+    </w:p>
+    <w:p>
+      <w:pPr>
+        <w:pStyle w:val="ListParagraph"/>
+        <w:numPr>
+          <w:ilvl w:val="0"/>
+          <w:numId w:val="19"/>
+        </w:numPr>
+      </w:pPr>
+      <w:r>
+        <w:t>[008-0013][Invalid] Buying a product with “Credit Card” with Credit Card Number with text format</w:t>
+      </w:r>
+    </w:p>
+    <w:p>
+      <w:pPr>
+        <w:pStyle w:val="ListParagraph"/>
+        <w:numPr>
+          <w:ilvl w:val="0"/>
+          <w:numId w:val="19"/>
+        </w:numPr>
+      </w:pPr>
+      <w:r>
+        <w:t xml:space="preserve">[008-0014][Invalid] Buying a product with “Credit Card” with Credit Card Number </w:t>
+      </w:r>
+      <w:r>
+        <w:t xml:space="preserve">with special characters </w:t>
+      </w:r>
+      <w:r>
+        <w:t>format</w:t>
+      </w:r>
+    </w:p>
+    <w:p>
+      <w:pPr>
+        <w:pStyle w:val="ListParagraph"/>
+        <w:numPr>
+          <w:ilvl w:val="0"/>
+          <w:numId w:val="19"/>
+        </w:numPr>
+      </w:pPr>
+      <w:r>
+        <w:t xml:space="preserve">[008-0015][Invalid] Buying a product with “Credit Card” with </w:t>
+      </w:r>
+      <w:r>
+        <w:t>Expiration date</w:t>
+      </w:r>
+      <w:r>
+        <w:t xml:space="preserve"> </w:t>
+      </w:r>
+      <w:r>
+        <w:t>with ‘mm/</w:t>
+      </w:r>
+      <w:proofErr w:type="spellStart"/>
+      <w:r>
+        <w:t>dd</w:t>
+      </w:r>
+      <w:proofErr w:type="spellEnd"/>
+      <w:r>
+        <w:t>/</w:t>
+      </w:r>
+      <w:proofErr w:type="spellStart"/>
+      <w:r>
+        <w:t>yyyy</w:t>
+      </w:r>
+      <w:proofErr w:type="spellEnd"/>
+      <w:r>
+        <w:t xml:space="preserve"> format</w:t>
+      </w:r>
+    </w:p>
+    <w:p>
+      <w:pPr>
+        <w:pStyle w:val="ListParagraph"/>
+        <w:numPr>
+          <w:ilvl w:val="0"/>
+          <w:numId w:val="19"/>
+        </w:numPr>
+      </w:pPr>
+      <w:r>
+        <w:t>[008-0016][Invalid] Buying a product with “Credit Card” with Expiration date with string data</w:t>
+      </w:r>
+    </w:p>
+    <w:p>
+      <w:pPr>
+        <w:pStyle w:val="ListParagraph"/>
+        <w:numPr>
+          <w:ilvl w:val="0"/>
+          <w:numId w:val="19"/>
+        </w:numPr>
+      </w:pPr>
+      <w:r>
+        <w:t>[008-0017][Invalid] Buying a product with “Credit Card”</w:t>
+      </w:r>
+      <w:r>
+        <w:t xml:space="preserve"> </w:t>
+      </w:r>
+      <w:r>
+        <w:t xml:space="preserve"> Expiration date</w:t>
+      </w:r>
+      <w:r>
+        <w:t xml:space="preserve"> input</w:t>
+      </w:r>
+      <w:r>
+        <w:t xml:space="preserve"> with </w:t>
+      </w:r>
+      <w:r>
+        <w:t>numeric</w:t>
+      </w:r>
+      <w:r>
+        <w:t xml:space="preserve"> data</w:t>
+      </w:r>
+    </w:p>
+    <w:p>
+      <w:pPr>
+        <w:pStyle w:val="ListParagraph"/>
+        <w:numPr>
+          <w:ilvl w:val="0"/>
+          <w:numId w:val="19"/>
+        </w:numPr>
+      </w:pPr>
+      <w:r>
+        <w:t>[008-001</w:t>
+      </w:r>
+      <w:r>
+        <w:t>8</w:t>
+      </w:r>
+      <w:r>
+        <w:t>][Invalid] Buying a product with “Credit Card”</w:t>
+      </w:r>
+      <w:r>
+        <w:t xml:space="preserve"> </w:t>
+      </w:r>
+      <w:r>
+        <w:t>Expiration date</w:t>
+      </w:r>
+      <w:r>
+        <w:t xml:space="preserve"> input</w:t>
+      </w:r>
+      <w:r>
+        <w:t xml:space="preserve"> with numeric data</w:t>
+      </w:r>
+    </w:p>
+    <w:p>
+      <w:pPr>
+        <w:pStyle w:val="ListParagraph"/>
+        <w:numPr>
+          <w:ilvl w:val="0"/>
+          <w:numId w:val="19"/>
+        </w:numPr>
+      </w:pPr>
+      <w:r>
+        <w:t>[008-0019][Invalid] Buying a product with “Credit Card” CVV input with invalid numeric data format (5 digit number)</w:t>
+      </w:r>
+    </w:p>
+    <w:p>
+      <w:pPr>
+        <w:pStyle w:val="ListParagraph"/>
+        <w:numPr>
+          <w:ilvl w:val="0"/>
+          <w:numId w:val="19"/>
+        </w:numPr>
+      </w:pPr>
+      <w:r>
+        <w:t>[008-0020][Invalid] Buying a product with “Credit Card” CVV input with invalid numeric data format (2 or less  digit number)</w:t>
+      </w:r>
+    </w:p>
+    <w:p>
+      <w:pPr>
+        <w:pStyle w:val="ListParagraph"/>
+        <w:numPr>
+          <w:ilvl w:val="0"/>
+          <w:numId w:val="19"/>
+        </w:numPr>
+      </w:pPr>
+      <w:r>
+        <w:t>[</w:t>
+      </w:r>
+      <w:r>
+        <w:t>008-0021</w:t>
+      </w:r>
+      <w:r>
+        <w:t xml:space="preserve">][Invalid] Buying a product with “Credit Card” Expiration date input </w:t>
+      </w:r>
+      <w:r>
+        <w:t>with string</w:t>
+      </w:r>
+      <w:r>
+        <w:t xml:space="preserve"> data</w:t>
+      </w:r>
+      <w:r>
+        <w:t xml:space="preserve"> format</w:t>
+      </w:r>
+    </w:p>
+    <w:p>
+      <w:pPr>
+        <w:pStyle w:val="ListParagraph"/>
+        <w:numPr>
+          <w:ilvl w:val="0"/>
+          <w:numId w:val="19"/>
+        </w:numPr>
+      </w:pPr>
+      <w:r>
+        <w:t>[008-0022][Invalid] Buying a product with “Credit Card” Card Holder Name input with string</w:t>
+      </w:r>
+      <w:r>
+        <w:t xml:space="preserve"> that contains numbers</w:t>
+      </w:r>
+    </w:p>
+    <w:p>
+      <w:pPr>
+        <w:pStyle w:val="ListParagraph"/>
+        <w:numPr>
+          <w:ilvl w:val="0"/>
+          <w:numId w:val="19"/>
+        </w:numPr>
+      </w:pPr>
+      <w:r>
+        <w:t>[008-0023][Invalid] Buying a product with “Credit Card” Card Holder Name input with string that contains special characters like dot or comma.</w:t>
+      </w:r>
+    </w:p>
+    <w:p>
+      <w:pPr>
+        <w:pStyle w:val="ListParagraph"/>
+        <w:numPr>
+          <w:ilvl w:val="0"/>
+          <w:numId w:val="19"/>
+        </w:numPr>
+      </w:pPr>
+      <w:r>
+        <w:t>[008-0024][Invalid] Buying a product with “Credit Card” Card Holder Name input with string that contains special characters like dot or comma.</w:t>
+      </w:r>
+    </w:p>
+    <w:p>
+      <w:pPr>
+        <w:pStyle w:val="ListParagraph"/>
+        <w:numPr>
+          <w:ilvl w:val="0"/>
+          <w:numId w:val="19"/>
+        </w:numPr>
+      </w:pPr>
+      <w:r>
+        <w:t>[008-0025][Invalid] Buying a product with “Buy now Pay Later” option and not choosing any option from “Choose your monthly installments”.</w:t>
+      </w:r>
+    </w:p>
+    <w:p>
+      <w:pPr>
+        <w:pStyle w:val="ListParagraph"/>
+        <w:numPr>
+          <w:ilvl w:val="0"/>
+          <w:numId w:val="19"/>
+        </w:numPr>
+      </w:pPr>
+      <w:r>
+        <w:t>[008-0026][Valid] Buying a product with “Buy now Pay Later” option and choosing “3 monthly Installments”.</w:t>
+      </w:r>
+    </w:p>
+    <w:p>
+      <w:pPr>
+        <w:pStyle w:val="ListParagraph"/>
+        <w:numPr>
+          <w:ilvl w:val="0"/>
+          <w:numId w:val="19"/>
+        </w:numPr>
+      </w:pPr>
+      <w:r>
+        <w:t>[</w:t>
+      </w:r>
+      <w:r>
+        <w:t>008-0027</w:t>
+      </w:r>
+      <w:r>
+        <w:t>][Valid] Buying a product with “Buy now Pay Later” option and choosing “6 monthly Installments”.</w:t>
+      </w:r>
+    </w:p>
+    <w:p>
+      <w:pPr>
+        <w:pStyle w:val="ListParagraph"/>
+        <w:numPr>
+          <w:ilvl w:val="0"/>
+          <w:numId w:val="19"/>
+        </w:numPr>
+      </w:pPr>
+      <w:r>
+        <w:t>[008-0028][Valid] Buying a product with “Buy now Pay Later” option and choosing “9 monthly Installments”.</w:t>
+      </w:r>
+    </w:p>
+    <w:p>
+      <w:pPr>
+        <w:pStyle w:val="ListParagraph"/>
+        <w:numPr>
+          <w:ilvl w:val="0"/>
+          <w:numId w:val="19"/>
+        </w:numPr>
+      </w:pPr>
+      <w:r>
+        <w:lastRenderedPageBreak/>
+        <w:t>[008-0029][Valid] Buying a product with “Buy now Pay Later” option and choosing “12 monthly Installments”.</w:t>
+      </w:r>
+    </w:p>
+    <w:p>
+      <w:pPr>
+        <w:pStyle w:val="ListParagraph"/>
+        <w:numPr>
+          <w:ilvl w:val="0"/>
+          <w:numId w:val="19"/>
+        </w:numPr>
+      </w:pPr>
+      <w:r>
+        <w:t>[</w:t>
+      </w:r>
+      <w:r>
+        <w:t>008-0030</w:t>
+      </w:r>
+      <w:r>
+        <w:t>][inv</w:t>
+      </w:r>
+      <w:r>
+        <w:t>alid]</w:t>
+      </w:r>
+      <w:r>
+        <w:t xml:space="preserve"> Buying a product with blank gift</w:t>
+      </w:r>
+      <w:r>
+        <w:t xml:space="preserve"> card</w:t>
+      </w:r>
+      <w:r>
+        <w:t xml:space="preserve"> number or blank validation code’</w:t>
+      </w:r>
+    </w:p>
+    <w:p>
+      <w:pPr>
+        <w:pStyle w:val="ListParagraph"/>
+        <w:numPr>
+          <w:ilvl w:val="0"/>
+          <w:numId w:val="19"/>
+        </w:numPr>
+      </w:pPr>
+      <w:r>
+        <w:t xml:space="preserve">[008-0031][invalid] Buying a product with gift </w:t>
+      </w:r>
+      <w:r>
+        <w:t xml:space="preserve">card </w:t>
+      </w:r>
+      <w:r>
+        <w:t>number</w:t>
+      </w:r>
+      <w:r>
+        <w:t xml:space="preserve"> with invalid format</w:t>
+      </w:r>
+    </w:p>
+    <w:p>
+      <w:pPr>
+        <w:pStyle w:val="ListParagraph"/>
+        <w:numPr>
+          <w:ilvl w:val="0"/>
+          <w:numId w:val="19"/>
+        </w:numPr>
+      </w:pPr>
+      <w:r>
+        <w:t>[</w:t>
+      </w:r>
+      <w:r>
+        <w:t>008-0032</w:t>
+      </w:r>
+      <w:r>
+        <w:t xml:space="preserve">][invalid] Buying a product </w:t>
+      </w:r>
+      <w:r>
+        <w:t>with gift card by leaving the validation code blank</w:t>
+      </w:r>
+    </w:p>
+    <w:p>
+      <w:pPr>
+        <w:pStyle w:val="ListParagraph"/>
+        <w:numPr>
+          <w:ilvl w:val="0"/>
+          <w:numId w:val="19"/>
+        </w:numPr>
+      </w:pPr>
+      <w:r>
+        <w:t>[008-0033][invalid] Buying a product with gift card by filling the “validation code” with invalid format.</w:t>
+      </w:r>
+    </w:p>
+    <w:p>
+      <w:pPr>
+        <w:pStyle w:val="ListParagraph"/>
+      </w:pPr>
+    </w:p>
+    <w:p>
+      <w:pPr>
+        <w:pStyle w:val="Heading1"/>
+      </w:pPr>
+      <w:r>
+        <w:t xml:space="preserve">Product </w:t>
+      </w:r>
+      <w:r>
+        <w:t xml:space="preserve">Filters </w:t>
+      </w:r>
+    </w:p>
+    <w:p>
+      <w:pPr>
+        <w:pStyle w:val="ListParagraph"/>
+        <w:numPr>
+          <w:ilvl w:val="0"/>
+          <w:numId w:val="23"/>
+        </w:numPr>
+      </w:pPr>
+      <w:r>
+        <w:t>[00</w:t>
+      </w:r>
+      <w:r>
+        <w:t>9</w:t>
+      </w:r>
+      <w:r>
+        <w:t>-0001]</w:t>
+      </w:r>
+      <w:r>
+        <w:t xml:space="preserve"> </w:t>
+      </w:r>
+      <w:r>
+        <w:t>Filter products by Checking “hand tools” Check box</w:t>
+      </w:r>
+    </w:p>
+    <w:p>
+      <w:pPr>
+        <w:pStyle w:val="ListParagraph"/>
+        <w:numPr>
+          <w:ilvl w:val="4"/>
+          <w:numId w:val="26"/>
+        </w:numPr>
+      </w:pPr>
+      <w:r>
+        <w:t>[009-0001-01</w:t>
+      </w:r>
+      <w:r>
+        <w:t>]Checking “</w:t>
+      </w:r>
+      <w:r>
+        <w:rPr>
+          <w:rFonts w:ascii="Segoe UI" w:hAnsi="Segoe UI" w:cs="Segoe UI"/>
+          <w:shd w:val="clear" w:color="auto" w:fill="FFFFFF"/>
+        </w:rPr>
+        <w:t>Hammer” subcategory only.</w:t>
+      </w:r>
+      <w:r>
+        <w:rPr>
+          <w:rFonts w:ascii="Segoe UI" w:hAnsi="Segoe UI" w:cs="Segoe UI"/>
+          <w:shd w:val="clear" w:color="auto" w:fill="FFFFFF"/>
+        </w:rPr>
+        <w:t xml:space="preserve"> </w:t>
+      </w:r>
+      <w:r>
+        <w:rPr>
+          <w:rFonts w:ascii="Segoe UI" w:hAnsi="Segoe UI" w:cs="Segoe UI"/>
+          <w:shd w:val="clear" w:color="auto" w:fill="FFFFFF"/>
+        </w:rPr>
+        <w:t>With changing price range.</w:t>
+      </w:r>
+    </w:p>
+    <w:p>
+      <w:pPr>
+        <w:pStyle w:val="ListParagraph"/>
+        <w:numPr>
+          <w:ilvl w:val="4"/>
+          <w:numId w:val="26"/>
+        </w:numPr>
+      </w:pPr>
+      <w:r>
+        <w:t>[009-0001-02</w:t>
+      </w:r>
+      <w:r>
+        <w:t>] Checking</w:t>
+      </w:r>
+      <w:r>
+        <w:rPr>
+          <w:rFonts w:ascii="Segoe UI" w:hAnsi="Segoe UI" w:cs="Segoe UI"/>
+          <w:shd w:val="clear" w:color="auto" w:fill="FFFFFF"/>
+        </w:rPr>
+        <w:t xml:space="preserve"> “Hand Saw” subcategory only.</w:t>
+      </w:r>
+    </w:p>
+    <w:p>
+      <w:pPr>
+        <w:pStyle w:val="ListParagraph"/>
+        <w:numPr>
+          <w:ilvl w:val="4"/>
+          <w:numId w:val="26"/>
+        </w:numPr>
+      </w:pPr>
+      <w:r>
+        <w:rPr>
+          <w:rFonts w:ascii="Segoe UI" w:hAnsi="Segoe UI" w:cs="Segoe UI"/>
+          <w:shd w:val="clear" w:color="auto" w:fill="FFFFFF"/>
+        </w:rPr>
+        <w:t>[009-0001-03</w:t>
+      </w:r>
+      <w:r>
+        <w:rPr>
+          <w:rFonts w:ascii="Segoe UI" w:hAnsi="Segoe UI" w:cs="Segoe UI"/>
+          <w:shd w:val="clear" w:color="auto" w:fill="FFFFFF"/>
+        </w:rPr>
+        <w:t>] Checking</w:t>
+      </w:r>
+      <w:r>
+        <w:rPr>
+          <w:rFonts w:ascii="Segoe UI" w:hAnsi="Segoe UI" w:cs="Segoe UI"/>
+          <w:shd w:val="clear" w:color="auto" w:fill="FFFFFF"/>
+        </w:rPr>
+        <w:t xml:space="preserve"> </w:t>
+      </w:r>
+      <w:r>
+        <w:rPr>
+          <w:rFonts w:ascii="Segoe UI" w:hAnsi="Segoe UI" w:cs="Segoe UI"/>
+          <w:shd w:val="clear" w:color="auto" w:fill="FFFFFF"/>
+        </w:rPr>
+        <w:t>”Wrench” subcategory only.</w:t>
+      </w:r>
+      <w:r>
+        <w:rPr>
+          <w:rFonts w:ascii="Segoe UI" w:hAnsi="Segoe UI" w:cs="Segoe UI"/>
+          <w:shd w:val="clear" w:color="auto" w:fill="FFFFFF"/>
+        </w:rPr>
+        <w:t>[Might be done later]</w:t>
+      </w:r>
+    </w:p>
+    <w:p>
+      <w:pPr>
+        <w:pStyle w:val="ListParagraph"/>
+        <w:numPr>
+          <w:ilvl w:val="4"/>
+          <w:numId w:val="26"/>
+        </w:numPr>
+      </w:pPr>
+      <w:r>
+        <w:rPr>
+          <w:rFonts w:ascii="Segoe UI" w:hAnsi="Segoe UI" w:cs="Segoe UI"/>
+          <w:shd w:val="clear" w:color="auto" w:fill="FFFFFF"/>
+        </w:rPr>
+        <w:t>[009-0001-04</w:t>
+      </w:r>
+      <w:r>
+        <w:rPr>
+          <w:rFonts w:ascii="Segoe UI" w:hAnsi="Segoe UI" w:cs="Segoe UI"/>
+          <w:shd w:val="clear" w:color="auto" w:fill="FFFFFF"/>
+        </w:rPr>
+        <w:t>] Checking “Screwdriver” subcategory only.</w:t>
+      </w:r>
+      <w:r>
+        <w:rPr>
+          <w:rFonts w:ascii="Segoe UI" w:hAnsi="Segoe UI" w:cs="Segoe UI"/>
+          <w:shd w:val="clear" w:color="auto" w:fill="FFFFFF"/>
+        </w:rPr>
+        <w:t xml:space="preserve"> </w:t>
+      </w:r>
+      <w:r>
+        <w:rPr>
+          <w:rFonts w:ascii="Segoe UI" w:hAnsi="Segoe UI" w:cs="Segoe UI"/>
+          <w:shd w:val="clear" w:color="auto" w:fill="FFFFFF"/>
+        </w:rPr>
+        <w:t>.</w:t>
+      </w:r>
+      <w:r>
+        <w:rPr>
+          <w:rFonts w:ascii="Segoe UI" w:hAnsi="Segoe UI" w:cs="Segoe UI"/>
+          <w:shd w:val="clear" w:color="auto" w:fill="FFFFFF"/>
+        </w:rPr>
+        <w:t>[Might be done later]</w:t>
+      </w:r>
+    </w:p>
+    <w:p>
+      <w:pPr>
+        <w:pStyle w:val="ListParagraph"/>
+        <w:numPr>
+          <w:ilvl w:val="4"/>
+          <w:numId w:val="26"/>
+        </w:numPr>
+      </w:pPr>
+      <w:r>
+        <w:rPr>
+          <w:rFonts w:ascii="Segoe UI" w:hAnsi="Segoe UI" w:cs="Segoe UI"/>
+          <w:shd w:val="clear" w:color="auto" w:fill="FFFFFF"/>
+        </w:rPr>
+        <w:t>[009-0001-05</w:t>
+      </w:r>
+      <w:r>
+        <w:rPr>
+          <w:rFonts w:ascii="Segoe UI" w:hAnsi="Segoe UI" w:cs="Segoe UI"/>
+          <w:shd w:val="clear" w:color="auto" w:fill="FFFFFF"/>
+        </w:rPr>
+        <w:t>] Checking “Pliers” subcategory only.</w:t>
+      </w:r>
+      <w:r>
+        <w:rPr>
+          <w:rFonts w:ascii="Segoe UI" w:hAnsi="Segoe UI" w:cs="Segoe UI"/>
+          <w:shd w:val="clear" w:color="auto" w:fill="FFFFFF"/>
+        </w:rPr>
+        <w:t xml:space="preserve"> </w:t>
+      </w:r>
+      <w:r>
+        <w:rPr>
+          <w:rFonts w:ascii="Segoe UI" w:hAnsi="Segoe UI" w:cs="Segoe UI"/>
+          <w:shd w:val="clear" w:color="auto" w:fill="FFFFFF"/>
+        </w:rPr>
+        <w:t>.</w:t>
+      </w:r>
+      <w:r>
+        <w:rPr>
+          <w:rFonts w:ascii="Segoe UI" w:hAnsi="Segoe UI" w:cs="Segoe UI"/>
+          <w:shd w:val="clear" w:color="auto" w:fill="FFFFFF"/>
+        </w:rPr>
+        <w:t>[Might be done later]</w:t>
+      </w:r>
+    </w:p>
+    <w:p>
+      <w:pPr>
+        <w:pStyle w:val="ListParagraph"/>
+        <w:numPr>
+          <w:ilvl w:val="4"/>
+          <w:numId w:val="26"/>
+        </w:numPr>
+      </w:pPr>
+      <w:r>
+        <w:rPr>
+          <w:rFonts w:ascii="Segoe UI" w:hAnsi="Segoe UI" w:cs="Segoe UI"/>
+          <w:shd w:val="clear" w:color="auto" w:fill="FFFFFF"/>
+        </w:rPr>
+        <w:t>[009-0001-06</w:t>
+      </w:r>
+      <w:r>
+        <w:rPr>
+          <w:rFonts w:ascii="Segoe UI" w:hAnsi="Segoe UI" w:cs="Segoe UI"/>
+          <w:shd w:val="clear" w:color="auto" w:fill="FFFFFF"/>
+        </w:rPr>
+        <w:t>] Checking “Chisels” subcategory only.</w:t>
+      </w:r>
+      <w:r>
+        <w:rPr>
+          <w:rFonts w:ascii="Segoe UI" w:hAnsi="Segoe UI" w:cs="Segoe UI"/>
+          <w:shd w:val="clear" w:color="auto" w:fill="FFFFFF"/>
+        </w:rPr>
+        <w:t xml:space="preserve"> </w:t>
+      </w:r>
+      <w:r>
+        <w:rPr>
+          <w:rFonts w:ascii="Segoe UI" w:hAnsi="Segoe UI" w:cs="Segoe UI"/>
+          <w:shd w:val="clear" w:color="auto" w:fill="FFFFFF"/>
+        </w:rPr>
+        <w:t>.</w:t>
+      </w:r>
+      <w:r>
+        <w:rPr>
+          <w:rFonts w:ascii="Segoe UI" w:hAnsi="Segoe UI" w:cs="Segoe UI"/>
+          <w:shd w:val="clear" w:color="auto" w:fill="FFFFFF"/>
+        </w:rPr>
+        <w:t>[Might be done later]</w:t>
+      </w:r>
+    </w:p>
+    <w:p>
+      <w:pPr>
+        <w:pStyle w:val="ListParagraph"/>
+        <w:numPr>
+          <w:ilvl w:val="4"/>
+          <w:numId w:val="26"/>
+        </w:numPr>
+      </w:pPr>
+      <w:r>
+        <w:rPr>
+          <w:rFonts w:ascii="Segoe UI" w:hAnsi="Segoe UI" w:cs="Segoe UI"/>
+          <w:shd w:val="clear" w:color="auto" w:fill="FFFFFF"/>
+        </w:rPr>
+        <w:t>[009-0001-07</w:t>
+      </w:r>
+      <w:r>
+        <w:rPr>
+          <w:rFonts w:ascii="Segoe UI" w:hAnsi="Segoe UI" w:cs="Segoe UI"/>
+          <w:shd w:val="clear" w:color="auto" w:fill="FFFFFF"/>
+        </w:rPr>
+        <w:t>] Checking “Measures” subcategory only.</w:t>
+      </w:r>
+      <w:r>
+        <w:rPr>
+          <w:rFonts w:ascii="Segoe UI" w:hAnsi="Segoe UI" w:cs="Segoe UI"/>
+          <w:shd w:val="clear" w:color="auto" w:fill="FFFFFF"/>
+        </w:rPr>
+        <w:t xml:space="preserve"> </w:t>
+      </w:r>
+      <w:r>
+        <w:rPr>
+          <w:rFonts w:ascii="Segoe UI" w:hAnsi="Segoe UI" w:cs="Segoe UI"/>
+          <w:shd w:val="clear" w:color="auto" w:fill="FFFFFF"/>
+        </w:rPr>
+        <w:t>.</w:t>
+      </w:r>
+      <w:r>
+        <w:rPr>
+          <w:rFonts w:ascii="Segoe UI" w:hAnsi="Segoe UI" w:cs="Segoe UI"/>
+          <w:shd w:val="clear" w:color="auto" w:fill="FFFFFF"/>
+        </w:rPr>
+        <w:t>[Might be done later]</w:t>
+      </w:r>
+    </w:p>
+    <w:p>
+      <w:pPr>
+        <w:pStyle w:val="ListParagraph"/>
+        <w:ind w:left="1800"/>
+      </w:pPr>
       <w:bookmarkStart w:id="0" w:name="_GoBack"/>
       <w:bookmarkEnd w:id="0"/>
-      <w:r>
-        <w:t xml:space="preserve"> sign in</w:t>
-      </w:r>
-    </w:p>
-    <w:p>
-      <w:pPr>
-        <w:pStyle w:val="Heading1"/>
-      </w:pPr>
-      <w:r>
-        <w:t>Favorites</w:t>
-      </w:r>
-      <w:r>
-        <w:t xml:space="preserve"> Test suite</w:t>
-      </w:r>
-    </w:p>
-    <w:p>
-      <w:pPr>
-        <w:pStyle w:val="ListParagraph"/>
-        <w:numPr>
-          <w:ilvl w:val="0"/>
-          <w:numId w:val="17"/>
-        </w:numPr>
-      </w:pPr>
-      <w:r>
-        <w:t xml:space="preserve">[006-0005] [Valid] Adding </w:t>
-      </w:r>
-      <w:r>
-        <w:t xml:space="preserve">product to favorites </w:t>
-      </w:r>
-      <w:r>
-        <w:t>when signed in</w:t>
-      </w:r>
-    </w:p>
-    <w:p>
-      <w:pPr>
-        <w:pStyle w:val="ListParagraph"/>
-        <w:numPr>
-          <w:ilvl w:val="0"/>
-          <w:numId w:val="17"/>
-        </w:numPr>
-      </w:pPr>
-      <w:r>
-        <w:t>[006-0006][invalid] Adding product to favorites when not signed in</w:t>
-      </w:r>
-    </w:p>
-    <w:p>
-      <w:pPr>
-        <w:pStyle w:val="ListParagraph"/>
-        <w:numPr>
-          <w:ilvl w:val="0"/>
-          <w:numId w:val="17"/>
-        </w:numPr>
-      </w:pPr>
-      <w:r>
-        <w:t>[006-0007][Valid] View Favorites lists</w:t>
-      </w:r>
-    </w:p>
-    <w:p>
-      <w:pPr>
-        <w:pStyle w:val="ListParagraph"/>
-        <w:numPr>
-          <w:ilvl w:val="0"/>
-          <w:numId w:val="17"/>
-        </w:numPr>
-      </w:pPr>
-      <w:r>
-        <w:t>[006-0008] [Valid] Remove item from favorites list</w:t>
-      </w:r>
-    </w:p>
-    <w:p>
-      <w:pPr>
-        <w:pStyle w:val="Heading1"/>
-      </w:pPr>
-      <w:r>
-        <w:t xml:space="preserve">Invoices </w:t>
-      </w:r>
-    </w:p>
-    <w:p>
-      <w:pPr>
-        <w:pStyle w:val="ListParagraph"/>
-        <w:numPr>
-          <w:ilvl w:val="0"/>
-          <w:numId w:val="19"/>
-        </w:numPr>
-      </w:pPr>
-      <w:r>
-        <w:t>[007</w:t>
-      </w:r>
-      <w:r>
-        <w:t xml:space="preserve">-0001] [Valid] </w:t>
-      </w:r>
-      <w:r>
-        <w:t>Visiting Invoices page after sign in</w:t>
-      </w:r>
-      <w:r>
-        <w:t>.</w:t>
-      </w:r>
-    </w:p>
-    <w:p>
-      <w:pPr>
-        <w:pStyle w:val="ListParagraph"/>
-        <w:numPr>
-          <w:ilvl w:val="2"/>
-          <w:numId w:val="20"/>
-        </w:numPr>
-      </w:pPr>
-      <w:r>
-        <w:t>[007-0001-i] [Valid] Showing invoice details</w:t>
-      </w:r>
-    </w:p>
-    <w:p>
-      <w:pPr>
-        <w:pStyle w:val="ListParagraph"/>
-        <w:numPr>
-          <w:ilvl w:val="2"/>
-          <w:numId w:val="20"/>
-        </w:numPr>
-      </w:pPr>
-      <w:r>
-        <w:t>[007-00010-ii] [Valid] Navigating through pages using pagination system</w:t>
-      </w:r>
-    </w:p>
-    <w:p>
-      <w:pPr>
-        <w:pStyle w:val="ListParagraph"/>
-        <w:numPr>
-          <w:ilvl w:val="0"/>
-          <w:numId w:val="19"/>
-        </w:numPr>
-      </w:pPr>
-      <w:r>
-        <w:t>[007-0002] [Invalid] Visit invoices page without sign in</w:t>
-      </w:r>
-    </w:p>
-    <w:p>
-      <w:pPr>
-        <w:pStyle w:val="ListParagraph"/>
-      </w:pPr>
-    </w:p>
-    <w:p>
-      <w:pPr>
-        <w:pStyle w:val="Heading1"/>
-      </w:pPr>
-      <w:r>
-        <w:t xml:space="preserve">Checkout Page </w:t>
-      </w:r>
-    </w:p>
-    <w:p>
-      <w:pPr>
-        <w:pStyle w:val="ListParagraph"/>
-        <w:numPr>
-          <w:ilvl w:val="0"/>
-          <w:numId w:val="19"/>
-        </w:numPr>
-      </w:pPr>
-      <w:r>
-        <w:t>[008-0001]</w:t>
-      </w:r>
-      <w:r>
-        <w:t>[Valid]</w:t>
-      </w:r>
-      <w:r>
-        <w:t>View Checkout list</w:t>
-      </w:r>
-    </w:p>
-    <w:p>
-      <w:pPr>
-        <w:pStyle w:val="ListParagraph"/>
-        <w:numPr>
-          <w:ilvl w:val="0"/>
-          <w:numId w:val="19"/>
-        </w:numPr>
-      </w:pPr>
-      <w:r>
-        <w:t xml:space="preserve">[008-0002] </w:t>
-      </w:r>
-      <w:r>
-        <w:t xml:space="preserve">[Valid] </w:t>
-      </w:r>
-      <w:r>
-        <w:t>change the quantity of product(s).</w:t>
-      </w:r>
-    </w:p>
-    <w:p>
-      <w:pPr>
-        <w:pStyle w:val="ListParagraph"/>
-        <w:numPr>
-          <w:ilvl w:val="0"/>
-          <w:numId w:val="19"/>
-        </w:numPr>
-      </w:pPr>
-      <w:r>
-        <w:lastRenderedPageBreak/>
-        <w:t xml:space="preserve">[008-0003] </w:t>
-      </w:r>
-      <w:r>
-        <w:t>[Valid]</w:t>
-      </w:r>
-      <w:r>
-        <w:t xml:space="preserve"> </w:t>
-      </w:r>
-      <w:r>
-        <w:t>Remove product from the checkout list.</w:t>
-      </w:r>
-    </w:p>
-    <w:p>
-      <w:pPr>
-        <w:pStyle w:val="ListParagraph"/>
-        <w:numPr>
-          <w:ilvl w:val="0"/>
-          <w:numId w:val="19"/>
-        </w:numPr>
-      </w:pPr>
-      <w:r>
-        <w:t>[008-0004][Valid] Buying a product with “bank transfer” Method using valid data.</w:t>
-      </w:r>
-    </w:p>
-    <w:p>
-      <w:pPr>
-        <w:pStyle w:val="ListParagraph"/>
-        <w:numPr>
-          <w:ilvl w:val="0"/>
-          <w:numId w:val="19"/>
-        </w:numPr>
-      </w:pPr>
-      <w:r>
-        <w:t>[008-0005][Valid] Buying a product with “Cash on delivery” Method.</w:t>
-      </w:r>
-    </w:p>
-    <w:p>
-      <w:pPr>
-        <w:pStyle w:val="ListParagraph"/>
-        <w:numPr>
-          <w:ilvl w:val="0"/>
-          <w:numId w:val="19"/>
-        </w:numPr>
-      </w:pPr>
-      <w:r>
-        <w:t>[008-000</w:t>
-      </w:r>
-      <w:r>
-        <w:t>6</w:t>
-      </w:r>
-      <w:r>
-        <w:t>][Valid] Buying a product with “Credit Card” Method.</w:t>
-      </w:r>
-    </w:p>
-    <w:p>
-      <w:pPr>
-        <w:pStyle w:val="ListParagraph"/>
-        <w:numPr>
-          <w:ilvl w:val="0"/>
-          <w:numId w:val="19"/>
-        </w:numPr>
-      </w:pPr>
-      <w:r>
-        <w:t>[008-000</w:t>
-      </w:r>
-      <w:r>
-        <w:t>7</w:t>
-      </w:r>
-      <w:r>
-        <w:t>][Valid] Buying a product with “Buy now Pay later” Method.</w:t>
-      </w:r>
-    </w:p>
-    <w:p>
-      <w:pPr>
-        <w:pStyle w:val="ListParagraph"/>
-        <w:numPr>
-          <w:ilvl w:val="0"/>
-          <w:numId w:val="19"/>
-        </w:numPr>
-      </w:pPr>
-      <w:r>
-        <w:t>[008-000</w:t>
-      </w:r>
-      <w:r>
-        <w:t>8</w:t>
-      </w:r>
-      <w:r>
-        <w:t>][Valid] Buying a product with “</w:t>
-      </w:r>
-      <w:r>
-        <w:t>Gift Card</w:t>
-      </w:r>
-      <w:r>
-        <w:t>” Method.</w:t>
-      </w:r>
-    </w:p>
-    <w:p>
-      <w:pPr>
-        <w:pStyle w:val="ListParagraph"/>
-        <w:numPr>
-          <w:ilvl w:val="0"/>
-          <w:numId w:val="19"/>
-        </w:numPr>
-      </w:pPr>
-      <w:r>
-        <w:t>[008-0009][Invalid] Buying a product with “Bank Transfer” with invalid bank name format</w:t>
-      </w:r>
-    </w:p>
-    <w:p>
-      <w:pPr>
-        <w:pStyle w:val="ListParagraph"/>
-        <w:numPr>
-          <w:ilvl w:val="0"/>
-          <w:numId w:val="19"/>
-        </w:numPr>
-      </w:pPr>
-      <w:r>
-        <w:t>[008-0010</w:t>
-      </w:r>
-      <w:r>
-        <w:t>][Invalid] Buying a product with “Bank Transfer” with invalid Account Name format</w:t>
-      </w:r>
-    </w:p>
-    <w:p>
-      <w:pPr>
-        <w:pStyle w:val="ListParagraph"/>
-        <w:numPr>
-          <w:ilvl w:val="0"/>
-          <w:numId w:val="19"/>
-        </w:numPr>
-      </w:pPr>
-      <w:r>
-        <w:t>[008-0011][Invalid] Buying a product with “Bank Transfer” with invalid Account Number format</w:t>
-      </w:r>
-    </w:p>
-    <w:p>
-      <w:pPr>
-        <w:pStyle w:val="ListParagraph"/>
-        <w:numPr>
-          <w:ilvl w:val="0"/>
-          <w:numId w:val="19"/>
-        </w:numPr>
-      </w:pPr>
-      <w:r>
-        <w:t xml:space="preserve">[008-0012][Invalid] Buying a product with “Credit Card” with </w:t>
-      </w:r>
-      <w:r>
-        <w:t xml:space="preserve">Credit Card </w:t>
-      </w:r>
-      <w:r>
-        <w:t>Number</w:t>
-      </w:r>
-      <w:r>
-        <w:t xml:space="preserve"> with numeric </w:t>
-      </w:r>
-      <w:r>
-        <w:t xml:space="preserve"> format</w:t>
-      </w:r>
-    </w:p>
-    <w:p>
-      <w:pPr>
-        <w:pStyle w:val="ListParagraph"/>
-        <w:numPr>
-          <w:ilvl w:val="0"/>
-          <w:numId w:val="19"/>
-        </w:numPr>
-      </w:pPr>
-      <w:r>
-        <w:t>[008-0013][Invalid] Buying a product with “Credit Card” with Credit Card Number with text format</w:t>
-      </w:r>
-    </w:p>
-    <w:p>
-      <w:pPr>
-        <w:pStyle w:val="ListParagraph"/>
-        <w:numPr>
-          <w:ilvl w:val="0"/>
-          <w:numId w:val="19"/>
-        </w:numPr>
-      </w:pPr>
-      <w:r>
-        <w:t xml:space="preserve">[008-0014][Invalid] Buying a product with “Credit Card” with Credit Card Number </w:t>
-      </w:r>
-      <w:r>
-        <w:t xml:space="preserve">with special characters </w:t>
-      </w:r>
-      <w:r>
-        <w:t>format</w:t>
-      </w:r>
-    </w:p>
-    <w:p>
-      <w:pPr>
-        <w:pStyle w:val="ListParagraph"/>
-        <w:numPr>
-          <w:ilvl w:val="0"/>
-          <w:numId w:val="19"/>
-        </w:numPr>
-      </w:pPr>
-      <w:r>
-        <w:t xml:space="preserve">[008-0015][Invalid] Buying a product with “Credit Card” with </w:t>
-      </w:r>
-      <w:r>
-        <w:t>Expiration date</w:t>
-      </w:r>
-      <w:r>
-        <w:t xml:space="preserve"> </w:t>
-      </w:r>
-      <w:r>
-        <w:t>with ‘mm/</w:t>
-      </w:r>
-      <w:proofErr w:type="spellStart"/>
-      <w:r>
-        <w:t>dd</w:t>
-      </w:r>
-      <w:proofErr w:type="spellEnd"/>
-      <w:r>
-        <w:t>/</w:t>
-      </w:r>
-      <w:proofErr w:type="spellStart"/>
-      <w:r>
-        <w:t>yyyy</w:t>
-      </w:r>
-      <w:proofErr w:type="spellEnd"/>
-      <w:r>
-        <w:t xml:space="preserve"> format</w:t>
-      </w:r>
-    </w:p>
-    <w:p>
-      <w:pPr>
-        <w:pStyle w:val="ListParagraph"/>
-        <w:numPr>
-          <w:ilvl w:val="0"/>
-          <w:numId w:val="19"/>
-        </w:numPr>
-      </w:pPr>
-      <w:r>
-        <w:t>[008-0016][Invalid] Buying a product with “Credit Card” with Expiration date with string data</w:t>
-      </w:r>
-    </w:p>
-    <w:p>
-      <w:pPr>
-        <w:pStyle w:val="ListParagraph"/>
-        <w:numPr>
-          <w:ilvl w:val="0"/>
-          <w:numId w:val="19"/>
-        </w:numPr>
-      </w:pPr>
-      <w:r>
-        <w:t>[008-0017][Invalid] Buying a product with “Credit Card”</w:t>
-      </w:r>
-      <w:r>
-        <w:t xml:space="preserve"> </w:t>
-      </w:r>
-      <w:r>
-        <w:t xml:space="preserve"> Expiration date</w:t>
-      </w:r>
-      <w:r>
-        <w:t xml:space="preserve"> input</w:t>
-      </w:r>
-      <w:r>
-        <w:t xml:space="preserve"> with </w:t>
-      </w:r>
-      <w:r>
-        <w:t>numeric</w:t>
-      </w:r>
-      <w:r>
-        <w:t xml:space="preserve"> data</w:t>
-      </w:r>
-    </w:p>
-    <w:p>
-      <w:pPr>
-        <w:pStyle w:val="ListParagraph"/>
-        <w:numPr>
-          <w:ilvl w:val="0"/>
-          <w:numId w:val="19"/>
-        </w:numPr>
-      </w:pPr>
-      <w:r>
-        <w:t>[008-001</w:t>
-      </w:r>
-      <w:r>
-        <w:t>8</w:t>
-      </w:r>
-      <w:r>
-        <w:t>][Invalid] Buying a product with “Credit Card”</w:t>
-      </w:r>
-      <w:r>
-        <w:t xml:space="preserve"> </w:t>
-      </w:r>
-      <w:r>
-        <w:t>Expiration date</w:t>
-      </w:r>
-      <w:r>
-        <w:t xml:space="preserve"> input</w:t>
-      </w:r>
-      <w:r>
-        <w:t xml:space="preserve"> with numeric data</w:t>
-      </w:r>
-    </w:p>
-    <w:p>
-      <w:pPr>
-        <w:pStyle w:val="ListParagraph"/>
-        <w:numPr>
-          <w:ilvl w:val="0"/>
-          <w:numId w:val="19"/>
-        </w:numPr>
-      </w:pPr>
-      <w:r>
-        <w:t>[008-0019][Invalid] Buying a product with “Credit Card” CVV input with invalid numeric data format (5 digit number)</w:t>
-      </w:r>
-    </w:p>
-    <w:p>
-      <w:pPr>
-        <w:pStyle w:val="ListParagraph"/>
-        <w:numPr>
-          <w:ilvl w:val="0"/>
-          <w:numId w:val="19"/>
-        </w:numPr>
-      </w:pPr>
-      <w:r>
-        <w:t>[008-0020][Invalid] Buying a product with “Credit Card” CVV input with invalid numeric data format (2 or less  digit number)</w:t>
-      </w:r>
-    </w:p>
-    <w:p>
-      <w:pPr>
-        <w:pStyle w:val="ListParagraph"/>
-        <w:numPr>
-          <w:ilvl w:val="0"/>
-          <w:numId w:val="19"/>
-        </w:numPr>
-      </w:pPr>
-      <w:r>
-        <w:t>[</w:t>
-      </w:r>
-      <w:r>
-        <w:t>008-0021</w:t>
-      </w:r>
-      <w:r>
-        <w:t xml:space="preserve">][Invalid] Buying a product with “Credit Card” Expiration date input </w:t>
-      </w:r>
-      <w:r>
-        <w:t>with string</w:t>
-      </w:r>
-      <w:r>
-        <w:t xml:space="preserve"> data</w:t>
-      </w:r>
-      <w:r>
-        <w:t xml:space="preserve"> format</w:t>
-      </w:r>
-    </w:p>
-    <w:p>
-      <w:pPr>
-        <w:pStyle w:val="ListParagraph"/>
-        <w:numPr>
-          <w:ilvl w:val="0"/>
-          <w:numId w:val="19"/>
-        </w:numPr>
-      </w:pPr>
-      <w:r>
-        <w:t>[008-0022][Invalid] Buying a product with “Credit Card” Card Holder Name input with string</w:t>
-      </w:r>
-      <w:r>
-        <w:t xml:space="preserve"> that contains numbers</w:t>
-      </w:r>
-    </w:p>
-    <w:p>
-      <w:pPr>
-        <w:pStyle w:val="ListParagraph"/>
-        <w:numPr>
-          <w:ilvl w:val="0"/>
-          <w:numId w:val="19"/>
-        </w:numPr>
-      </w:pPr>
-      <w:r>
-        <w:t>[008-0023][Invalid] Buying a product with “Credit Card” Card Holder Name input with string that contains special characters like dot or comma.</w:t>
-      </w:r>
-    </w:p>
-    <w:p>
-      <w:pPr>
-        <w:pStyle w:val="ListParagraph"/>
-        <w:numPr>
-          <w:ilvl w:val="0"/>
-          <w:numId w:val="19"/>
-        </w:numPr>
-      </w:pPr>
-      <w:r>
-        <w:t>[008-0024][Invalid] Buying a product with “Credit Card” Card Holder Name input with string that contains special characters like dot or comma.</w:t>
-      </w:r>
-    </w:p>
-    <w:p>
-      <w:pPr>
-        <w:pStyle w:val="ListParagraph"/>
-        <w:numPr>
-          <w:ilvl w:val="0"/>
-          <w:numId w:val="19"/>
-        </w:numPr>
-      </w:pPr>
-      <w:r>
-        <w:t>[008-0025][Invalid] Buying a product with “Buy now Pay Later” option and not choosing any option from “Choose your monthly installments”.</w:t>
-      </w:r>
-    </w:p>
-    <w:p>
-      <w:pPr>
-        <w:pStyle w:val="ListParagraph"/>
-        <w:numPr>
-          <w:ilvl w:val="0"/>
-          <w:numId w:val="19"/>
-        </w:numPr>
-      </w:pPr>
-      <w:r>
-        <w:t>[008-0026][Valid] Buying a product with “Buy now Pay Later” option and choosing “3 monthly Installments”.</w:t>
-      </w:r>
-    </w:p>
-    <w:p>
-      <w:pPr>
-        <w:pStyle w:val="ListParagraph"/>
-        <w:numPr>
-          <w:ilvl w:val="0"/>
-          <w:numId w:val="19"/>
-        </w:numPr>
-      </w:pPr>
-      <w:r>
-        <w:t>[</w:t>
-      </w:r>
-      <w:r>
-        <w:t>008-0027</w:t>
-      </w:r>
-      <w:r>
-        <w:t>][Valid] Buying a product with “Buy now Pay Later” option and choosing “6 monthly Installments”.</w:t>
-      </w:r>
-    </w:p>
-    <w:p>
-      <w:pPr>
-        <w:pStyle w:val="ListParagraph"/>
-        <w:numPr>
-          <w:ilvl w:val="0"/>
-          <w:numId w:val="19"/>
-        </w:numPr>
-      </w:pPr>
-      <w:r>
-        <w:t>[008-0028][Valid] Buying a product with “Buy now Pay Later” option and choosing “9 monthly Installments”.</w:t>
-      </w:r>
-    </w:p>
-    <w:p>
-      <w:pPr>
-        <w:pStyle w:val="ListParagraph"/>
-        <w:numPr>
-          <w:ilvl w:val="0"/>
-          <w:numId w:val="19"/>
-        </w:numPr>
-      </w:pPr>
-      <w:r>
-        <w:lastRenderedPageBreak/>
-        <w:t>[008-0029][Valid] Buying a product with “Buy now Pay Later” option and choosing “12 monthly Installments”.</w:t>
-      </w:r>
-    </w:p>
-    <w:p>
-      <w:pPr>
-        <w:pStyle w:val="ListParagraph"/>
-        <w:numPr>
-          <w:ilvl w:val="0"/>
-          <w:numId w:val="19"/>
-        </w:numPr>
-      </w:pPr>
-      <w:r>
-        <w:t>[</w:t>
-      </w:r>
-      <w:r>
-        <w:t>008-0030</w:t>
-      </w:r>
-      <w:r>
-        <w:t>][inv</w:t>
-      </w:r>
-      <w:r>
-        <w:t>alid]</w:t>
-      </w:r>
-      <w:r>
-        <w:t xml:space="preserve"> Buying a product with blank gift</w:t>
-      </w:r>
-      <w:r>
-        <w:t xml:space="preserve"> card</w:t>
-      </w:r>
-      <w:r>
-        <w:t xml:space="preserve"> number or blank validation code’</w:t>
-      </w:r>
-    </w:p>
-    <w:p>
-      <w:pPr>
-        <w:pStyle w:val="ListParagraph"/>
-        <w:numPr>
-          <w:ilvl w:val="0"/>
-          <w:numId w:val="19"/>
-        </w:numPr>
-      </w:pPr>
-      <w:r>
-        <w:t xml:space="preserve">[008-0031][invalid] Buying a product with gift </w:t>
-      </w:r>
-      <w:r>
-        <w:t xml:space="preserve">card </w:t>
-      </w:r>
-      <w:r>
-        <w:t>number</w:t>
-      </w:r>
-      <w:r>
-        <w:t xml:space="preserve"> with invalid format</w:t>
-      </w:r>
-    </w:p>
-    <w:p>
-      <w:pPr>
-        <w:pStyle w:val="ListParagraph"/>
-        <w:numPr>
-          <w:ilvl w:val="0"/>
-          <w:numId w:val="19"/>
-        </w:numPr>
-      </w:pPr>
-      <w:r>
-        <w:t>[</w:t>
-      </w:r>
-      <w:r>
-        <w:t>008-0032</w:t>
-      </w:r>
-      <w:r>
-        <w:t xml:space="preserve">][invalid] Buying a product </w:t>
-      </w:r>
-      <w:r>
-        <w:t>with gift card by leaving the validation code blank</w:t>
-      </w:r>
-    </w:p>
-    <w:p>
-      <w:pPr>
-        <w:pStyle w:val="ListParagraph"/>
-        <w:numPr>
-          <w:ilvl w:val="0"/>
-          <w:numId w:val="19"/>
-        </w:numPr>
-      </w:pPr>
-      <w:r>
-        <w:t>[008-0033][invalid] Buying a product with gift card by filling the “validation code” with invalid format.</w:t>
-      </w:r>
-    </w:p>
-    <w:p>
-      <w:pPr>
-        <w:pStyle w:val="ListParagraph"/>
-      </w:pPr>
-    </w:p>
-    <w:p>
-      <w:pPr>
-        <w:pStyle w:val="Heading1"/>
-      </w:pPr>
-      <w:r>
-        <w:t xml:space="preserve">Filters </w:t>
-      </w:r>
     </w:p>
     <w:p>
       <w:pPr>
@@ -3840,302 +4151,145 @@
         </w:numPr>
       </w:pPr>
       <w:r>
-        <w:t>[00</w:t>
-      </w:r>
-      <w:r>
-        <w:t>9</w:t>
-      </w:r>
-      <w:r>
-        <w:t>-0001]</w:t>
-      </w:r>
-      <w:r>
-        <w:t xml:space="preserve"> </w:t>
-      </w:r>
-      <w:r>
-        <w:t>Filter products by Checking “hand tools” Check box</w:t>
-      </w:r>
-    </w:p>
-    <w:p>
-      <w:pPr>
-        <w:pStyle w:val="ListParagraph"/>
-        <w:numPr>
-          <w:ilvl w:val="4"/>
-          <w:numId w:val="26"/>
-        </w:numPr>
-      </w:pPr>
-      <w:r>
-        <w:t>[009-0001-01</w:t>
-      </w:r>
-      <w:r>
-        <w:t>]Checking “</w:t>
+        <w:t xml:space="preserve">[009-0002] </w:t>
+      </w:r>
+      <w:r>
+        <w:t>Filter products by Checking “Power Tools” Check box</w:t>
+      </w:r>
+    </w:p>
+    <w:p>
+      <w:pPr>
+        <w:pStyle w:val="ListParagraph"/>
+        <w:numPr>
+          <w:ilvl w:val="3"/>
+          <w:numId w:val="28"/>
+        </w:numPr>
+      </w:pPr>
+      <w:r>
+        <w:t>[009-0002-01] Checking  “</w:t>
       </w:r>
       <w:r>
         <w:rPr>
           <w:rFonts w:ascii="Segoe UI" w:hAnsi="Segoe UI" w:cs="Segoe UI"/>
           <w:shd w:val="clear" w:color="auto" w:fill="FFFFFF"/>
         </w:rPr>
-        <w:t>Hammer” subcategory only.</w:t>
-      </w:r>
-    </w:p>
-    <w:p>
-      <w:pPr>
-        <w:pStyle w:val="ListParagraph"/>
-        <w:numPr>
-          <w:ilvl w:val="4"/>
-          <w:numId w:val="26"/>
-        </w:numPr>
-      </w:pPr>
-      <w:r>
-        <w:t>[009-0001-02</w:t>
-      </w:r>
-      <w:r>
-        <w:t>] Checking</w:t>
+        <w:t>Grinder” subcategory</w:t>
       </w:r>
       <w:r>
         <w:rPr>
           <w:rFonts w:ascii="Segoe UI" w:hAnsi="Segoe UI" w:cs="Segoe UI"/>
           <w:shd w:val="clear" w:color="auto" w:fill="FFFFFF"/>
         </w:rPr>
-        <w:t xml:space="preserve"> “Hand Saw” subcategory only.</w:t>
-      </w:r>
-    </w:p>
-    <w:p>
-      <w:pPr>
-        <w:pStyle w:val="ListParagraph"/>
-        <w:numPr>
-          <w:ilvl w:val="4"/>
-          <w:numId w:val="26"/>
-        </w:numPr>
-      </w:pPr>
+        <w:t>.</w:t>
+      </w:r>
       <w:r>
         <w:rPr>
           <w:rFonts w:ascii="Segoe UI" w:hAnsi="Segoe UI" w:cs="Segoe UI"/>
           <w:shd w:val="clear" w:color="auto" w:fill="FFFFFF"/>
         </w:rPr>
-        <w:t>[009-0001-03</w:t>
+        <w:t>[Might be done later]</w:t>
+      </w:r>
+    </w:p>
+    <w:p>
+      <w:pPr>
+        <w:pStyle w:val="ListParagraph"/>
+        <w:numPr>
+          <w:ilvl w:val="3"/>
+          <w:numId w:val="28"/>
+        </w:numPr>
+      </w:pPr>
+      <w:r>
+        <w:t>[009-0002-02] Checking  “</w:t>
       </w:r>
       <w:r>
         <w:rPr>
           <w:rFonts w:ascii="Segoe UI" w:hAnsi="Segoe UI" w:cs="Segoe UI"/>
           <w:shd w:val="clear" w:color="auto" w:fill="FFFFFF"/>
         </w:rPr>
-        <w:t xml:space="preserve">] </w:t>
-      </w:r>
-      <w:proofErr w:type="gramStart"/>
+        <w:t>Sander” subcategory</w:t>
+      </w:r>
       <w:r>
         <w:rPr>
           <w:rFonts w:ascii="Segoe UI" w:hAnsi="Segoe UI" w:cs="Segoe UI"/>
           <w:shd w:val="clear" w:color="auto" w:fill="FFFFFF"/>
         </w:rPr>
-        <w:t>Checking</w:t>
+        <w:t>.</w:t>
       </w:r>
       <w:r>
         <w:rPr>
           <w:rFonts w:ascii="Segoe UI" w:hAnsi="Segoe UI" w:cs="Segoe UI"/>
           <w:shd w:val="clear" w:color="auto" w:fill="FFFFFF"/>
         </w:rPr>
-        <w:t xml:space="preserve"> </w:t>
+        <w:t>[Might be done later]</w:t>
+      </w:r>
+    </w:p>
+    <w:p>
+      <w:pPr>
+        <w:pStyle w:val="ListParagraph"/>
+        <w:numPr>
+          <w:ilvl w:val="3"/>
+          <w:numId w:val="28"/>
+        </w:numPr>
+      </w:pPr>
+      <w:r>
+        <w:t>[009-0002-03] Checking  “</w:t>
       </w:r>
       <w:r>
         <w:rPr>
           <w:rFonts w:ascii="Segoe UI" w:hAnsi="Segoe UI" w:cs="Segoe UI"/>
           <w:shd w:val="clear" w:color="auto" w:fill="FFFFFF"/>
         </w:rPr>
-        <w:t>”</w:t>
-      </w:r>
-      <w:proofErr w:type="gramEnd"/>
+        <w:t>Saw” subcategory</w:t>
+      </w:r>
       <w:r>
         <w:rPr>
           <w:rFonts w:ascii="Segoe UI" w:hAnsi="Segoe UI" w:cs="Segoe UI"/>
           <w:shd w:val="clear" w:color="auto" w:fill="FFFFFF"/>
         </w:rPr>
-        <w:t>Wrench” subcategory only.</w:t>
-      </w:r>
-    </w:p>
-    <w:p>
-      <w:pPr>
-        <w:pStyle w:val="ListParagraph"/>
-        <w:numPr>
-          <w:ilvl w:val="4"/>
-          <w:numId w:val="26"/>
-        </w:numPr>
-      </w:pPr>
+        <w:t>.</w:t>
+      </w:r>
       <w:r>
         <w:rPr>
           <w:rFonts w:ascii="Segoe UI" w:hAnsi="Segoe UI" w:cs="Segoe UI"/>
           <w:shd w:val="clear" w:color="auto" w:fill="FFFFFF"/>
         </w:rPr>
-        <w:t>[009-0001-04</w:t>
+        <w:t>[Might be done later]</w:t>
+      </w:r>
+    </w:p>
+    <w:p>
+      <w:pPr>
+        <w:pStyle w:val="ListParagraph"/>
+        <w:numPr>
+          <w:ilvl w:val="3"/>
+          <w:numId w:val="28"/>
+        </w:numPr>
+      </w:pPr>
+      <w:r>
+        <w:t>[009-0002-04</w:t>
+      </w:r>
+      <w:r>
+        <w:t>] Checking  “</w:t>
       </w:r>
       <w:r>
         <w:rPr>
           <w:rFonts w:ascii="Segoe UI" w:hAnsi="Segoe UI" w:cs="Segoe UI"/>
           <w:shd w:val="clear" w:color="auto" w:fill="FFFFFF"/>
         </w:rPr>
-        <w:t>] Checking “Screwdriver” subcategory only.</w:t>
-      </w:r>
-    </w:p>
-    <w:p>
-      <w:pPr>
-        <w:pStyle w:val="ListParagraph"/>
-        <w:numPr>
-          <w:ilvl w:val="4"/>
-          <w:numId w:val="26"/>
-        </w:numPr>
-      </w:pPr>
+        <w:t>Drill” subcategory</w:t>
+      </w:r>
       <w:r>
         <w:rPr>
           <w:rFonts w:ascii="Segoe UI" w:hAnsi="Segoe UI" w:cs="Segoe UI"/>
           <w:shd w:val="clear" w:color="auto" w:fill="FFFFFF"/>
         </w:rPr>
-        <w:t>[009-0001-05</w:t>
+        <w:t>.</w:t>
       </w:r>
       <w:r>
         <w:rPr>
           <w:rFonts w:ascii="Segoe UI" w:hAnsi="Segoe UI" w:cs="Segoe UI"/>
           <w:shd w:val="clear" w:color="auto" w:fill="FFFFFF"/>
         </w:rPr>
-        <w:t>] Checking “Pliers” subcategory only.</w:t>
-      </w:r>
-    </w:p>
-    <w:p>
-      <w:pPr>
-        <w:pStyle w:val="ListParagraph"/>
-        <w:numPr>
-          <w:ilvl w:val="4"/>
-          <w:numId w:val="26"/>
-        </w:numPr>
-      </w:pPr>
-      <w:r>
-        <w:rPr>
-          <w:rFonts w:ascii="Segoe UI" w:hAnsi="Segoe UI" w:cs="Segoe UI"/>
-          <w:shd w:val="clear" w:color="auto" w:fill="FFFFFF"/>
-        </w:rPr>
-        <w:t>[009-0001-06</w:t>
-      </w:r>
-      <w:r>
-        <w:rPr>
-          <w:rFonts w:ascii="Segoe UI" w:hAnsi="Segoe UI" w:cs="Segoe UI"/>
-          <w:shd w:val="clear" w:color="auto" w:fill="FFFFFF"/>
-        </w:rPr>
-        <w:t>] Checking “Chisels” subcategory only.</w:t>
-      </w:r>
-    </w:p>
-    <w:p>
-      <w:pPr>
-        <w:pStyle w:val="ListParagraph"/>
-        <w:numPr>
-          <w:ilvl w:val="4"/>
-          <w:numId w:val="26"/>
-        </w:numPr>
-      </w:pPr>
-      <w:r>
-        <w:rPr>
-          <w:rFonts w:ascii="Segoe UI" w:hAnsi="Segoe UI" w:cs="Segoe UI"/>
-          <w:shd w:val="clear" w:color="auto" w:fill="FFFFFF"/>
-        </w:rPr>
-        <w:t>[009-0001-07</w:t>
-      </w:r>
-      <w:r>
-        <w:rPr>
-          <w:rFonts w:ascii="Segoe UI" w:hAnsi="Segoe UI" w:cs="Segoe UI"/>
-          <w:shd w:val="clear" w:color="auto" w:fill="FFFFFF"/>
-        </w:rPr>
-        <w:t>] Checking “Measures” subcategory only.</w:t>
-      </w:r>
-    </w:p>
-    <w:p>
-      <w:pPr>
-        <w:pStyle w:val="ListParagraph"/>
-        <w:numPr>
-          <w:ilvl w:val="0"/>
-          <w:numId w:val="23"/>
-        </w:numPr>
-      </w:pPr>
-      <w:r>
-        <w:t xml:space="preserve">[009-0002] </w:t>
-      </w:r>
-      <w:r>
-        <w:t>Filter products by Checking “Power Tools” Check box</w:t>
-      </w:r>
-    </w:p>
-    <w:p>
-      <w:pPr>
-        <w:pStyle w:val="ListParagraph"/>
-        <w:numPr>
-          <w:ilvl w:val="3"/>
-          <w:numId w:val="28"/>
-        </w:numPr>
-      </w:pPr>
-      <w:r>
-        <w:t>[009-0002-01] Checking  “</w:t>
-      </w:r>
-      <w:r>
-        <w:rPr>
-          <w:rFonts w:ascii="Segoe UI" w:hAnsi="Segoe UI" w:cs="Segoe UI"/>
-          <w:shd w:val="clear" w:color="auto" w:fill="FFFFFF"/>
-        </w:rPr>
-        <w:t>Grinder” subcategory</w:t>
-      </w:r>
-    </w:p>
-    <w:p>
-      <w:pPr>
-        <w:pStyle w:val="ListParagraph"/>
-        <w:numPr>
-          <w:ilvl w:val="3"/>
-          <w:numId w:val="28"/>
-        </w:numPr>
-      </w:pPr>
-      <w:r>
-        <w:t>[009-0002-02] Checking  “</w:t>
-      </w:r>
-      <w:r>
-        <w:rPr>
-          <w:rFonts w:ascii="Segoe UI" w:hAnsi="Segoe UI" w:cs="Segoe UI"/>
-          <w:shd w:val="clear" w:color="auto" w:fill="FFFFFF"/>
-        </w:rPr>
-        <w:t>Sander” subcategory</w:t>
-      </w:r>
-    </w:p>
-    <w:p>
-      <w:pPr>
-        <w:pStyle w:val="ListParagraph"/>
-        <w:numPr>
-          <w:ilvl w:val="3"/>
-          <w:numId w:val="28"/>
-        </w:numPr>
-      </w:pPr>
-      <w:r>
-        <w:t>[009-0002-03] Checking  “</w:t>
-      </w:r>
-      <w:r>
-        <w:rPr>
-          <w:rFonts w:ascii="Segoe UI" w:hAnsi="Segoe UI" w:cs="Segoe UI"/>
-          <w:shd w:val="clear" w:color="auto" w:fill="FFFFFF"/>
-        </w:rPr>
-        <w:t>Saw” subcategory</w:t>
-      </w:r>
-    </w:p>
-    <w:p>
-      <w:pPr>
-        <w:pStyle w:val="ListParagraph"/>
-        <w:numPr>
-          <w:ilvl w:val="3"/>
-          <w:numId w:val="28"/>
-        </w:numPr>
-      </w:pPr>
-      <w:r>
-        <w:t>[009-0002-04</w:t>
-      </w:r>
-      <w:r>
-        <w:t>] Checking  “</w:t>
-      </w:r>
-      <w:r>
-        <w:rPr>
-          <w:rFonts w:ascii="Segoe UI" w:hAnsi="Segoe UI" w:cs="Segoe UI"/>
-          <w:shd w:val="clear" w:color="auto" w:fill="FFFFFF"/>
-        </w:rPr>
-        <w:t>Drill” subcategory</w:t>
+        <w:t>[Might be done later]</w:t>
       </w:r>
     </w:p>
     <w:p>
@@ -4172,6 +4326,13 @@
         </w:rPr>
         <w:t>Tool Belts” subcategory.</w:t>
       </w:r>
+      <w:r>
+        <w:rPr>
+          <w:rFonts w:ascii="Segoe UI" w:hAnsi="Segoe UI" w:cs="Segoe UI"/>
+          <w:shd w:val="clear" w:color="auto" w:fill="FFFFFF"/>
+        </w:rPr>
+        <w:t xml:space="preserve"> </w:t>
+      </w:r>
     </w:p>
     <w:p>
       <w:pPr>
@@ -4192,6 +4353,20 @@
         </w:rPr>
         <w:t>Storage Solutions” subcategory</w:t>
       </w:r>
+      <w:r>
+        <w:rPr>
+          <w:rFonts w:ascii="Segoe UI" w:hAnsi="Segoe UI" w:cs="Segoe UI"/>
+          <w:shd w:val="clear" w:color="auto" w:fill="FFFFFF"/>
+        </w:rPr>
+        <w:t>.</w:t>
+      </w:r>
+      <w:r>
+        <w:rPr>
+          <w:rFonts w:ascii="Segoe UI" w:hAnsi="Segoe UI" w:cs="Segoe UI"/>
+          <w:shd w:val="clear" w:color="auto" w:fill="FFFFFF"/>
+        </w:rPr>
+        <w:t>[Might be done later]</w:t>
+      </w:r>
     </w:p>
     <w:p>
       <w:pPr>
@@ -4215,6 +4390,20 @@
         </w:rPr>
         <w:t>Workbench” subcategory</w:t>
       </w:r>
+      <w:r>
+        <w:rPr>
+          <w:rFonts w:ascii="Segoe UI" w:hAnsi="Segoe UI" w:cs="Segoe UI"/>
+          <w:shd w:val="clear" w:color="auto" w:fill="FFFFFF"/>
+        </w:rPr>
+        <w:t>.</w:t>
+      </w:r>
+      <w:r>
+        <w:rPr>
+          <w:rFonts w:ascii="Segoe UI" w:hAnsi="Segoe UI" w:cs="Segoe UI"/>
+          <w:shd w:val="clear" w:color="auto" w:fill="FFFFFF"/>
+        </w:rPr>
+        <w:t>[Might be done later]</w:t>
+      </w:r>
     </w:p>
     <w:p>
       <w:pPr>
@@ -4235,6 +4424,20 @@
         </w:rPr>
         <w:t>Safety Gear” subcategory</w:t>
       </w:r>
+      <w:r>
+        <w:rPr>
+          <w:rFonts w:ascii="Segoe UI" w:hAnsi="Segoe UI" w:cs="Segoe UI"/>
+          <w:shd w:val="clear" w:color="auto" w:fill="FFFFFF"/>
+        </w:rPr>
+        <w:t>.</w:t>
+      </w:r>
+      <w:r>
+        <w:rPr>
+          <w:rFonts w:ascii="Segoe UI" w:hAnsi="Segoe UI" w:cs="Segoe UI"/>
+          <w:shd w:val="clear" w:color="auto" w:fill="FFFFFF"/>
+        </w:rPr>
+        <w:t>[Might be done later]</w:t>
+      </w:r>
     </w:p>
     <w:p>
       <w:pPr>
@@ -4254,6 +4457,20 @@
           <w:shd w:val="clear" w:color="auto" w:fill="FFFFFF"/>
         </w:rPr>
         <w:t>Fasteners” subcategory</w:t>
+      </w:r>
+      <w:r>
+        <w:rPr>
+          <w:rFonts w:ascii="Segoe UI" w:hAnsi="Segoe UI" w:cs="Segoe UI"/>
+          <w:shd w:val="clear" w:color="auto" w:fill="FFFFFF"/>
+        </w:rPr>
+        <w:t>.</w:t>
+      </w:r>
+      <w:r>
+        <w:rPr>
+          <w:rFonts w:ascii="Segoe UI" w:hAnsi="Segoe UI" w:cs="Segoe UI"/>
+          <w:shd w:val="clear" w:color="auto" w:fill="FFFFFF"/>
+        </w:rPr>
+        <w:t>[Might be done later]</w:t>
       </w:r>
     </w:p>
     <w:p>
@@ -8794,7 +9011,7 @@
 </file>
 
 <file path=customXml/itemProps1.xml><?xml version="1.0" encoding="utf-8"?>
-<ds:datastoreItem xmlns:ds="http://schemas.openxmlformats.org/officeDocument/2006/customXml" ds:itemID="{C079C024-CB15-4594-9E52-2E12181BACFE}">
+<ds:datastoreItem xmlns:ds="http://schemas.openxmlformats.org/officeDocument/2006/customXml" ds:itemID="{23EB09FC-6464-445B-B49D-C740D7DB5B8B}">
   <ds:schemaRefs>
     <ds:schemaRef ds:uri="http://schemas.openxmlformats.org/officeDocument/2006/bibliography"/>
   </ds:schemaRefs>

</xml_diff>

<commit_message>
Done 2 testcases in checkout testsuite
</commit_message>
<xml_diff>
--- a/docs/Automation Testcases/Automation Testcases[Abstract].docx
+++ b/docs/Automation Testcases/Automation Testcases[Abstract].docx
@@ -3227,10 +3227,16 @@
       <w:pPr>
         <w:pStyle w:val="Heading1"/>
       </w:pPr>
+    </w:p>
+    <w:p>
+      <w:pPr>
+        <w:pStyle w:val="Heading1"/>
+      </w:pPr>
       <w:r>
         <w:t xml:space="preserve">Checkout Page </w:t>
       </w:r>
     </w:p>
+    <w:p/>
     <w:p>
       <w:pPr>
         <w:pStyle w:val="ListParagraph"/>
@@ -3242,6 +3248,26 @@
       <w:r>
         <w:t>[008-0001]</w:t>
       </w:r>
+      <w:bookmarkStart w:id="0" w:name="_GoBack"/>
+      <w:bookmarkEnd w:id="0"/>
+      <w:r>
+        <w:t>Add product to checkout list</w:t>
+      </w:r>
+    </w:p>
+    <w:p>
+      <w:pPr>
+        <w:pStyle w:val="ListParagraph"/>
+        <w:numPr>
+          <w:ilvl w:val="0"/>
+          <w:numId w:val="19"/>
+        </w:numPr>
+      </w:pPr>
+      <w:r>
+        <w:t>[008-0002</w:t>
+      </w:r>
+      <w:r>
+        <w:t>]</w:t>
+      </w:r>
       <w:r>
         <w:t>[Valid]</w:t>
       </w:r>
@@ -3258,7 +3284,10 @@
         </w:numPr>
       </w:pPr>
       <w:r>
-        <w:t xml:space="preserve">[008-0002] </w:t>
+        <w:t>[008-0003</w:t>
+      </w:r>
+      <w:r>
+        <w:t xml:space="preserve">] </w:t>
       </w:r>
       <w:r>
         <w:t xml:space="preserve">[Valid] </w:t>
@@ -3276,17 +3305,465 @@
         </w:numPr>
       </w:pPr>
       <w:r>
+        <w:t>[008-</w:t>
+      </w:r>
+      <w:r>
+        <w:t>0004</w:t>
+      </w:r>
+      <w:r>
+        <w:t xml:space="preserve">] </w:t>
+      </w:r>
+      <w:r>
+        <w:t>[Valid]</w:t>
+      </w:r>
+      <w:r>
+        <w:t xml:space="preserve"> </w:t>
+      </w:r>
+      <w:r>
+        <w:t>Remove product from the checkout list.</w:t>
+      </w:r>
+    </w:p>
+    <w:p>
+      <w:pPr>
+        <w:pStyle w:val="ListParagraph"/>
+        <w:numPr>
+          <w:ilvl w:val="0"/>
+          <w:numId w:val="19"/>
+        </w:numPr>
+      </w:pPr>
+      <w:r>
+        <w:t>[008-0005</w:t>
+      </w:r>
+      <w:r>
+        <w:t>][Valid] Buying a product with “bank transfer” Method using valid data.</w:t>
+      </w:r>
+    </w:p>
+    <w:p>
+      <w:pPr>
+        <w:pStyle w:val="ListParagraph"/>
+        <w:numPr>
+          <w:ilvl w:val="0"/>
+          <w:numId w:val="19"/>
+        </w:numPr>
+      </w:pPr>
+      <w:r>
+        <w:t>[008-0006</w:t>
+      </w:r>
+      <w:r>
+        <w:t>][Valid] Buying a product with “Cash on delivery” Method.</w:t>
+      </w:r>
+    </w:p>
+    <w:p>
+      <w:pPr>
+        <w:pStyle w:val="ListParagraph"/>
+        <w:numPr>
+          <w:ilvl w:val="0"/>
+          <w:numId w:val="19"/>
+        </w:numPr>
+      </w:pPr>
+      <w:r>
+        <w:t>[008-000</w:t>
+      </w:r>
+      <w:r>
+        <w:t>7</w:t>
+      </w:r>
+      <w:r>
+        <w:t>][Valid] Buying a product with “Credit Card” Method.</w:t>
+      </w:r>
+    </w:p>
+    <w:p>
+      <w:pPr>
+        <w:pStyle w:val="ListParagraph"/>
+        <w:numPr>
+          <w:ilvl w:val="0"/>
+          <w:numId w:val="19"/>
+        </w:numPr>
+      </w:pPr>
+      <w:r>
+        <w:t>[008-000</w:t>
+      </w:r>
+      <w:r>
+        <w:t>8</w:t>
+      </w:r>
+      <w:r>
+        <w:t>][Valid] Buying a product with “Buy now Pay later” Method.</w:t>
+      </w:r>
+    </w:p>
+    <w:p>
+      <w:pPr>
+        <w:pStyle w:val="ListParagraph"/>
+        <w:numPr>
+          <w:ilvl w:val="0"/>
+          <w:numId w:val="19"/>
+        </w:numPr>
+      </w:pPr>
+      <w:r>
+        <w:t>[008-000</w:t>
+      </w:r>
+      <w:r>
+        <w:t>9</w:t>
+      </w:r>
+      <w:r>
+        <w:t>][Valid] Buying a product with “</w:t>
+      </w:r>
+      <w:r>
+        <w:t>Gift Card</w:t>
+      </w:r>
+      <w:r>
+        <w:t>” Method.</w:t>
+      </w:r>
+    </w:p>
+    <w:p>
+      <w:pPr>
+        <w:pStyle w:val="ListParagraph"/>
+        <w:numPr>
+          <w:ilvl w:val="0"/>
+          <w:numId w:val="19"/>
+        </w:numPr>
+      </w:pPr>
+      <w:r>
+        <w:t>[008-00010</w:t>
+      </w:r>
+      <w:r>
+        <w:t>][Invalid] Buying a product with “Bank Transfer” with invalid bank name format</w:t>
+      </w:r>
+    </w:p>
+    <w:p>
+      <w:pPr>
+        <w:pStyle w:val="ListParagraph"/>
+        <w:numPr>
+          <w:ilvl w:val="0"/>
+          <w:numId w:val="19"/>
+        </w:numPr>
+      </w:pPr>
+      <w:r>
+        <w:t>[008-0011</w:t>
+      </w:r>
+      <w:r>
+        <w:t>][Invalid] Buying a product with “Bank Transfer” with invalid Account Name format</w:t>
+      </w:r>
+    </w:p>
+    <w:p>
+      <w:pPr>
+        <w:pStyle w:val="ListParagraph"/>
+        <w:numPr>
+          <w:ilvl w:val="0"/>
+          <w:numId w:val="19"/>
+        </w:numPr>
+      </w:pPr>
+      <w:r>
+        <w:t>[008-0012</w:t>
+      </w:r>
+      <w:r>
+        <w:t>][Invalid] Buying a product with “Bank Transfer” with invalid Account Number format</w:t>
+      </w:r>
+    </w:p>
+    <w:p>
+      <w:pPr>
+        <w:pStyle w:val="ListParagraph"/>
+        <w:numPr>
+          <w:ilvl w:val="0"/>
+          <w:numId w:val="19"/>
+        </w:numPr>
+      </w:pPr>
+      <w:r>
+        <w:t>[008-0013</w:t>
+      </w:r>
+      <w:r>
+        <w:t xml:space="preserve">][Invalid] Buying a product with “Credit Card” with </w:t>
+      </w:r>
+      <w:r>
+        <w:t xml:space="preserve">Credit Card </w:t>
+      </w:r>
+      <w:r>
+        <w:t>Number</w:t>
+      </w:r>
+      <w:r>
+        <w:t xml:space="preserve"> with numeric </w:t>
+      </w:r>
+      <w:r>
+        <w:t xml:space="preserve"> format</w:t>
+      </w:r>
+    </w:p>
+    <w:p>
+      <w:pPr>
+        <w:pStyle w:val="ListParagraph"/>
+        <w:numPr>
+          <w:ilvl w:val="0"/>
+          <w:numId w:val="19"/>
+        </w:numPr>
+      </w:pPr>
+      <w:r>
+        <w:t>[008</w:t>
+      </w:r>
+      <w:r>
+        <w:t>-0014</w:t>
+      </w:r>
+      <w:r>
+        <w:t>][Invalid] Buying a product with “Credit Card” with Credit Card Number with text format</w:t>
+      </w:r>
+    </w:p>
+    <w:p>
+      <w:pPr>
+        <w:pStyle w:val="ListParagraph"/>
+        <w:numPr>
+          <w:ilvl w:val="0"/>
+          <w:numId w:val="19"/>
+        </w:numPr>
+      </w:pPr>
+      <w:r>
+        <w:t>[008-0015</w:t>
+      </w:r>
+      <w:r>
+        <w:t xml:space="preserve">][Invalid] Buying a product with “Credit Card” with Credit Card Number </w:t>
+      </w:r>
+      <w:r>
+        <w:t xml:space="preserve">with special characters </w:t>
+      </w:r>
+      <w:r>
+        <w:t>format</w:t>
+      </w:r>
+    </w:p>
+    <w:p>
+      <w:pPr>
+        <w:pStyle w:val="ListParagraph"/>
+        <w:numPr>
+          <w:ilvl w:val="0"/>
+          <w:numId w:val="19"/>
+        </w:numPr>
+      </w:pPr>
+      <w:r>
+        <w:t>[008-0016</w:t>
+      </w:r>
+      <w:r>
+        <w:t xml:space="preserve">][Invalid] Buying a product with “Credit Card” with </w:t>
+      </w:r>
+      <w:r>
+        <w:t>Expiration date</w:t>
+      </w:r>
+      <w:r>
+        <w:t xml:space="preserve"> </w:t>
+      </w:r>
+      <w:r>
+        <w:t>with ‘mm/</w:t>
+      </w:r>
+      <w:proofErr w:type="spellStart"/>
+      <w:r>
+        <w:t>dd</w:t>
+      </w:r>
+      <w:proofErr w:type="spellEnd"/>
+      <w:r>
+        <w:t>/</w:t>
+      </w:r>
+      <w:proofErr w:type="spellStart"/>
+      <w:r>
+        <w:t>yyyy</w:t>
+      </w:r>
+      <w:proofErr w:type="spellEnd"/>
+      <w:r>
+        <w:t xml:space="preserve"> format</w:t>
+      </w:r>
+    </w:p>
+    <w:p>
+      <w:pPr>
+        <w:pStyle w:val="ListParagraph"/>
+        <w:numPr>
+          <w:ilvl w:val="0"/>
+          <w:numId w:val="19"/>
+        </w:numPr>
+      </w:pPr>
+      <w:r>
+        <w:t>[008-0017</w:t>
+      </w:r>
+      <w:r>
+        <w:t>][Invalid] Buying a product with “Credit Card” with Expiration date with string data</w:t>
+      </w:r>
+    </w:p>
+    <w:p>
+      <w:pPr>
+        <w:pStyle w:val="ListParagraph"/>
+        <w:numPr>
+          <w:ilvl w:val="0"/>
+          <w:numId w:val="19"/>
+        </w:numPr>
+      </w:pPr>
+      <w:r>
+        <w:t>[008-0018</w:t>
+      </w:r>
+      <w:r>
+        <w:t>][Invalid] Buying a product with “Credit Card”</w:t>
+      </w:r>
+      <w:r>
+        <w:t xml:space="preserve"> </w:t>
+      </w:r>
+      <w:r>
+        <w:t xml:space="preserve"> Expiration date</w:t>
+      </w:r>
+      <w:r>
+        <w:t xml:space="preserve"> input</w:t>
+      </w:r>
+      <w:r>
+        <w:t xml:space="preserve"> with </w:t>
+      </w:r>
+      <w:r>
+        <w:t>numeric</w:t>
+      </w:r>
+      <w:r>
+        <w:t xml:space="preserve"> data</w:t>
+      </w:r>
+    </w:p>
+    <w:p>
+      <w:pPr>
+        <w:pStyle w:val="ListParagraph"/>
+        <w:numPr>
+          <w:ilvl w:val="0"/>
+          <w:numId w:val="19"/>
+        </w:numPr>
+      </w:pPr>
+      <w:r>
+        <w:t>[008-001</w:t>
+      </w:r>
+      <w:r>
+        <w:t>9</w:t>
+      </w:r>
+      <w:r>
+        <w:t>][Invalid] Buying a product with “Credit Card”</w:t>
+      </w:r>
+      <w:r>
+        <w:t xml:space="preserve"> </w:t>
+      </w:r>
+      <w:r>
+        <w:t>Expiration date</w:t>
+      </w:r>
+      <w:r>
+        <w:t xml:space="preserve"> input</w:t>
+      </w:r>
+      <w:r>
+        <w:t xml:space="preserve"> with numeric data</w:t>
+      </w:r>
+    </w:p>
+    <w:p>
+      <w:pPr>
+        <w:pStyle w:val="ListParagraph"/>
+        <w:numPr>
+          <w:ilvl w:val="0"/>
+          <w:numId w:val="19"/>
+        </w:numPr>
+      </w:pPr>
+      <w:r>
+        <w:t>[008-0020</w:t>
+      </w:r>
+      <w:r>
+        <w:t>][Invalid] Buying a product with “Credit Card” CVV input with invalid numeric data format (5 digit number)</w:t>
+      </w:r>
+    </w:p>
+    <w:p>
+      <w:pPr>
+        <w:pStyle w:val="ListParagraph"/>
+        <w:numPr>
+          <w:ilvl w:val="0"/>
+          <w:numId w:val="19"/>
+        </w:numPr>
+      </w:pPr>
+      <w:r>
+        <w:t>[00</w:t>
+      </w:r>
+      <w:r>
+        <w:t>8-0021</w:t>
+      </w:r>
+      <w:r>
+        <w:t>][Invalid] Buying a product with “Credit Card” CVV input with invalid numeric data format (2 or less  digit number)</w:t>
+      </w:r>
+    </w:p>
+    <w:p>
+      <w:pPr>
+        <w:pStyle w:val="ListParagraph"/>
+        <w:numPr>
+          <w:ilvl w:val="0"/>
+          <w:numId w:val="19"/>
+        </w:numPr>
+      </w:pPr>
+      <w:r>
+        <w:t>[</w:t>
+      </w:r>
+      <w:r>
+        <w:t>008-0022</w:t>
+      </w:r>
+      <w:r>
+        <w:t xml:space="preserve">][Invalid] Buying a product with “Credit Card” Expiration date input </w:t>
+      </w:r>
+      <w:r>
+        <w:t>with string</w:t>
+      </w:r>
+      <w:r>
+        <w:t xml:space="preserve"> data</w:t>
+      </w:r>
+      <w:r>
+        <w:t xml:space="preserve"> format</w:t>
+      </w:r>
+    </w:p>
+    <w:p>
+      <w:pPr>
+        <w:pStyle w:val="ListParagraph"/>
+        <w:numPr>
+          <w:ilvl w:val="0"/>
+          <w:numId w:val="19"/>
+        </w:numPr>
+      </w:pPr>
+      <w:r>
+        <w:t>[008-0023</w:t>
+      </w:r>
+      <w:r>
+        <w:t>][Invalid] Buying a product with “Credit Card” Card Holder Name input with string</w:t>
+      </w:r>
+      <w:r>
+        <w:t xml:space="preserve"> that contains numbers</w:t>
+      </w:r>
+    </w:p>
+    <w:p>
+      <w:pPr>
+        <w:pStyle w:val="ListParagraph"/>
+        <w:numPr>
+          <w:ilvl w:val="0"/>
+          <w:numId w:val="19"/>
+        </w:numPr>
+      </w:pPr>
+      <w:r>
+        <w:t>[008-0024</w:t>
+      </w:r>
+      <w:r>
+        <w:t>][Invalid] Buying a product with “Credit Card” Card Holder Name input with string that contains special characters like dot or comma.</w:t>
+      </w:r>
+    </w:p>
+    <w:p>
+      <w:pPr>
+        <w:pStyle w:val="ListParagraph"/>
+        <w:numPr>
+          <w:ilvl w:val="0"/>
+          <w:numId w:val="19"/>
+        </w:numPr>
+      </w:pPr>
+      <w:r>
+        <w:t>[008-0025</w:t>
+      </w:r>
+      <w:r>
+        <w:t>][Invalid] Buying a product with “Credit Card” Card Holder Name input with string that contains special characters like dot or comma.</w:t>
+      </w:r>
+    </w:p>
+    <w:p>
+      <w:pPr>
+        <w:pStyle w:val="ListParagraph"/>
+        <w:numPr>
+          <w:ilvl w:val="0"/>
+          <w:numId w:val="19"/>
+        </w:numPr>
+      </w:pPr>
+      <w:r>
         <w:lastRenderedPageBreak/>
-        <w:t xml:space="preserve">[008-0003] </w:t>
-      </w:r>
-      <w:r>
-        <w:t>[Valid]</w:t>
-      </w:r>
-      <w:r>
-        <w:t xml:space="preserve"> </w:t>
-      </w:r>
-      <w:r>
-        <w:t>Remove product from the checkout list.</w:t>
+        <w:t>[008-0026</w:t>
+      </w:r>
+      <w:r>
+        <w:t>][Invalid] Buying a product with “Buy now Pay Later” option and not choosing any option from “Choose your monthly installments”.</w:t>
       </w:r>
     </w:p>
     <w:p>
@@ -3298,7 +3775,13 @@
         </w:numPr>
       </w:pPr>
       <w:r>
-        <w:t>[008-0004][Valid] Buying a product with “bank transfer” Method using valid data.</w:t>
+        <w:t>[008-00</w:t>
+      </w:r>
+      <w:r>
+        <w:t>27</w:t>
+      </w:r>
+      <w:r>
+        <w:t>][Valid] Buying a product with “Buy now Pay Later” option and choosing “3 monthly Installments”.</w:t>
       </w:r>
     </w:p>
     <w:p>
@@ -3310,7 +3793,13 @@
         </w:numPr>
       </w:pPr>
       <w:r>
-        <w:t>[008-0005][Valid] Buying a product with “Cash on delivery” Method.</w:t>
+        <w:t>[</w:t>
+      </w:r>
+      <w:r>
+        <w:t>008-0028</w:t>
+      </w:r>
+      <w:r>
+        <w:t>][Valid] Buying a product with “Buy now Pay Later” option and choosing “6 monthly Installments”.</w:t>
       </w:r>
     </w:p>
     <w:p>
@@ -3322,13 +3811,10 @@
         </w:numPr>
       </w:pPr>
       <w:r>
-        <w:t>[008-000</w:t>
-      </w:r>
-      <w:r>
-        <w:t>6</w:t>
-      </w:r>
-      <w:r>
-        <w:t>][Valid] Buying a product with “Credit Card” Method.</w:t>
+        <w:t>[008-0029</w:t>
+      </w:r>
+      <w:r>
+        <w:t>][Valid] Buying a product with “Buy now Pay Later” option and choosing “9 monthly Installments”.</w:t>
       </w:r>
     </w:p>
     <w:p>
@@ -3340,13 +3826,10 @@
         </w:numPr>
       </w:pPr>
       <w:r>
-        <w:t>[008-000</w:t>
-      </w:r>
-      <w:r>
-        <w:t>7</w:t>
-      </w:r>
-      <w:r>
-        <w:t>][Valid] Buying a product with “Buy now Pay later” Method.</w:t>
+        <w:t>[008-0030</w:t>
+      </w:r>
+      <w:r>
+        <w:t>][Valid] Buying a product with “Buy now Pay Later” option and choosing “12 monthly Installments”.</w:t>
       </w:r>
     </w:p>
     <w:p>
@@ -3358,19 +3841,25 @@
         </w:numPr>
       </w:pPr>
       <w:r>
-        <w:t>[008-000</w:t>
-      </w:r>
-      <w:r>
-        <w:t>8</w:t>
-      </w:r>
-      <w:r>
-        <w:t>][Valid] Buying a product with “</w:t>
-      </w:r>
-      <w:r>
-        <w:t>Gift Card</w:t>
-      </w:r>
-      <w:r>
-        <w:t>” Method.</w:t>
+        <w:t>[</w:t>
+      </w:r>
+      <w:r>
+        <w:t>008-0031</w:t>
+      </w:r>
+      <w:r>
+        <w:t>][inv</w:t>
+      </w:r>
+      <w:r>
+        <w:t>alid]</w:t>
+      </w:r>
+      <w:r>
+        <w:t xml:space="preserve"> Buying a product with blank gift</w:t>
+      </w:r>
+      <w:r>
+        <w:t xml:space="preserve"> card</w:t>
+      </w:r>
+      <w:r>
+        <w:t xml:space="preserve"> number or blank validation code’</w:t>
       </w:r>
     </w:p>
     <w:p>
@@ -3382,7 +3871,22 @@
         </w:numPr>
       </w:pPr>
       <w:r>
-        <w:t>[008-0009][Invalid] Buying a product with “Bank Transfer” with invalid bank name format</w:t>
+        <w:t>[00</w:t>
+      </w:r>
+      <w:r>
+        <w:t>8-0032</w:t>
+      </w:r>
+      <w:r>
+        <w:t xml:space="preserve">][invalid] Buying a product with gift </w:t>
+      </w:r>
+      <w:r>
+        <w:t xml:space="preserve">card </w:t>
+      </w:r>
+      <w:r>
+        <w:t>number</w:t>
+      </w:r>
+      <w:r>
+        <w:t xml:space="preserve"> with invalid format</w:t>
       </w:r>
     </w:p>
     <w:p>
@@ -3394,10 +3898,16 @@
         </w:numPr>
       </w:pPr>
       <w:r>
-        <w:t>[008-0010</w:t>
-      </w:r>
-      <w:r>
-        <w:t>][Invalid] Buying a product with “Bank Transfer” with invalid Account Name format</w:t>
+        <w:t>[</w:t>
+      </w:r>
+      <w:r>
+        <w:t>008-0033</w:t>
+      </w:r>
+      <w:r>
+        <w:t xml:space="preserve">][invalid] Buying a product </w:t>
+      </w:r>
+      <w:r>
+        <w:t>with gift card by leaving the validation code blank</w:t>
       </w:r>
     </w:p>
     <w:p>
@@ -3409,411 +3919,10 @@
         </w:numPr>
       </w:pPr>
       <w:r>
-        <w:t>[008-0011][Invalid] Buying a product with “Bank Transfer” with invalid Account Number format</w:t>
-      </w:r>
-    </w:p>
-    <w:p>
-      <w:pPr>
-        <w:pStyle w:val="ListParagraph"/>
-        <w:numPr>
-          <w:ilvl w:val="0"/>
-          <w:numId w:val="19"/>
-        </w:numPr>
-      </w:pPr>
-      <w:r>
-        <w:t xml:space="preserve">[008-0012][Invalid] Buying a product with “Credit Card” with </w:t>
-      </w:r>
-      <w:r>
-        <w:t xml:space="preserve">Credit Card </w:t>
-      </w:r>
-      <w:r>
-        <w:t>Number</w:t>
-      </w:r>
-      <w:r>
-        <w:t xml:space="preserve"> with numeric </w:t>
-      </w:r>
-      <w:r>
-        <w:t xml:space="preserve"> format</w:t>
-      </w:r>
-    </w:p>
-    <w:p>
-      <w:pPr>
-        <w:pStyle w:val="ListParagraph"/>
-        <w:numPr>
-          <w:ilvl w:val="0"/>
-          <w:numId w:val="19"/>
-        </w:numPr>
-      </w:pPr>
-      <w:r>
-        <w:t>[008-0013][Invalid] Buying a product with “Credit Card” with Credit Card Number with text format</w:t>
-      </w:r>
-    </w:p>
-    <w:p>
-      <w:pPr>
-        <w:pStyle w:val="ListParagraph"/>
-        <w:numPr>
-          <w:ilvl w:val="0"/>
-          <w:numId w:val="19"/>
-        </w:numPr>
-      </w:pPr>
-      <w:r>
-        <w:t xml:space="preserve">[008-0014][Invalid] Buying a product with “Credit Card” with Credit Card Number </w:t>
-      </w:r>
-      <w:r>
-        <w:t xml:space="preserve">with special characters </w:t>
-      </w:r>
-      <w:r>
-        <w:t>format</w:t>
-      </w:r>
-    </w:p>
-    <w:p>
-      <w:pPr>
-        <w:pStyle w:val="ListParagraph"/>
-        <w:numPr>
-          <w:ilvl w:val="0"/>
-          <w:numId w:val="19"/>
-        </w:numPr>
-      </w:pPr>
-      <w:r>
-        <w:t xml:space="preserve">[008-0015][Invalid] Buying a product with “Credit Card” with </w:t>
-      </w:r>
-      <w:r>
-        <w:t>Expiration date</w:t>
-      </w:r>
-      <w:r>
-        <w:t xml:space="preserve"> </w:t>
-      </w:r>
-      <w:r>
-        <w:t>with ‘mm/</w:t>
-      </w:r>
-      <w:proofErr w:type="spellStart"/>
-      <w:r>
-        <w:t>dd</w:t>
-      </w:r>
-      <w:proofErr w:type="spellEnd"/>
-      <w:r>
-        <w:t>/</w:t>
-      </w:r>
-      <w:proofErr w:type="spellStart"/>
-      <w:r>
-        <w:t>yyyy</w:t>
-      </w:r>
-      <w:proofErr w:type="spellEnd"/>
-      <w:r>
-        <w:t xml:space="preserve"> format</w:t>
-      </w:r>
-    </w:p>
-    <w:p>
-      <w:pPr>
-        <w:pStyle w:val="ListParagraph"/>
-        <w:numPr>
-          <w:ilvl w:val="0"/>
-          <w:numId w:val="19"/>
-        </w:numPr>
-      </w:pPr>
-      <w:r>
-        <w:t>[008-0016][Invalid] Buying a product with “Credit Card” with Expiration date with string data</w:t>
-      </w:r>
-    </w:p>
-    <w:p>
-      <w:pPr>
-        <w:pStyle w:val="ListParagraph"/>
-        <w:numPr>
-          <w:ilvl w:val="0"/>
-          <w:numId w:val="19"/>
-        </w:numPr>
-      </w:pPr>
-      <w:r>
-        <w:t>[008-0017][Invalid] Buying a product with “Credit Card”</w:t>
-      </w:r>
-      <w:r>
-        <w:t xml:space="preserve"> </w:t>
-      </w:r>
-      <w:r>
-        <w:t xml:space="preserve"> Expiration date</w:t>
-      </w:r>
-      <w:r>
-        <w:t xml:space="preserve"> input</w:t>
-      </w:r>
-      <w:r>
-        <w:t xml:space="preserve"> with </w:t>
-      </w:r>
-      <w:r>
-        <w:t>numeric</w:t>
-      </w:r>
-      <w:r>
-        <w:t xml:space="preserve"> data</w:t>
-      </w:r>
-    </w:p>
-    <w:p>
-      <w:pPr>
-        <w:pStyle w:val="ListParagraph"/>
-        <w:numPr>
-          <w:ilvl w:val="0"/>
-          <w:numId w:val="19"/>
-        </w:numPr>
-      </w:pPr>
-      <w:r>
-        <w:t>[008-001</w:t>
-      </w:r>
-      <w:r>
-        <w:t>8</w:t>
-      </w:r>
-      <w:r>
-        <w:t>][Invalid] Buying a product with “Credit Card”</w:t>
-      </w:r>
-      <w:r>
-        <w:t xml:space="preserve"> </w:t>
-      </w:r>
-      <w:r>
-        <w:t>Expiration date</w:t>
-      </w:r>
-      <w:r>
-        <w:t xml:space="preserve"> input</w:t>
-      </w:r>
-      <w:r>
-        <w:t xml:space="preserve"> with numeric data</w:t>
-      </w:r>
-    </w:p>
-    <w:p>
-      <w:pPr>
-        <w:pStyle w:val="ListParagraph"/>
-        <w:numPr>
-          <w:ilvl w:val="0"/>
-          <w:numId w:val="19"/>
-        </w:numPr>
-      </w:pPr>
-      <w:r>
-        <w:t>[008-0019][Invalid] Buying a product with “Credit Card” CVV input with invalid numeric data format (5 digit number)</w:t>
-      </w:r>
-    </w:p>
-    <w:p>
-      <w:pPr>
-        <w:pStyle w:val="ListParagraph"/>
-        <w:numPr>
-          <w:ilvl w:val="0"/>
-          <w:numId w:val="19"/>
-        </w:numPr>
-      </w:pPr>
-      <w:r>
-        <w:t>[008-0020][Invalid] Buying a product with “Credit Card” CVV input with invalid numeric data format (2 or less  digit number)</w:t>
-      </w:r>
-    </w:p>
-    <w:p>
-      <w:pPr>
-        <w:pStyle w:val="ListParagraph"/>
-        <w:numPr>
-          <w:ilvl w:val="0"/>
-          <w:numId w:val="19"/>
-        </w:numPr>
-      </w:pPr>
-      <w:r>
-        <w:t>[</w:t>
-      </w:r>
-      <w:r>
-        <w:t>008-0021</w:t>
-      </w:r>
-      <w:r>
-        <w:t xml:space="preserve">][Invalid] Buying a product with “Credit Card” Expiration date input </w:t>
-      </w:r>
-      <w:r>
-        <w:t>with string</w:t>
-      </w:r>
-      <w:r>
-        <w:t xml:space="preserve"> data</w:t>
-      </w:r>
-      <w:r>
-        <w:t xml:space="preserve"> format</w:t>
-      </w:r>
-    </w:p>
-    <w:p>
-      <w:pPr>
-        <w:pStyle w:val="ListParagraph"/>
-        <w:numPr>
-          <w:ilvl w:val="0"/>
-          <w:numId w:val="19"/>
-        </w:numPr>
-      </w:pPr>
-      <w:r>
-        <w:t>[008-0022][Invalid] Buying a product with “Credit Card” Card Holder Name input with string</w:t>
-      </w:r>
-      <w:r>
-        <w:t xml:space="preserve"> that contains numbers</w:t>
-      </w:r>
-    </w:p>
-    <w:p>
-      <w:pPr>
-        <w:pStyle w:val="ListParagraph"/>
-        <w:numPr>
-          <w:ilvl w:val="0"/>
-          <w:numId w:val="19"/>
-        </w:numPr>
-      </w:pPr>
-      <w:r>
-        <w:t>[008-0023][Invalid] Buying a product with “Credit Card” Card Holder Name input with string that contains special characters like dot or comma.</w:t>
-      </w:r>
-    </w:p>
-    <w:p>
-      <w:pPr>
-        <w:pStyle w:val="ListParagraph"/>
-        <w:numPr>
-          <w:ilvl w:val="0"/>
-          <w:numId w:val="19"/>
-        </w:numPr>
-      </w:pPr>
-      <w:r>
-        <w:t>[008-0024][Invalid] Buying a product with “Credit Card” Card Holder Name input with string that contains special characters like dot or comma.</w:t>
-      </w:r>
-    </w:p>
-    <w:p>
-      <w:pPr>
-        <w:pStyle w:val="ListParagraph"/>
-        <w:numPr>
-          <w:ilvl w:val="0"/>
-          <w:numId w:val="19"/>
-        </w:numPr>
-      </w:pPr>
-      <w:r>
-        <w:t>[008-0025][Invalid] Buying a product with “Buy now Pay Later” option and not choosing any option from “Choose your monthly installments”.</w:t>
-      </w:r>
-    </w:p>
-    <w:p>
-      <w:pPr>
-        <w:pStyle w:val="ListParagraph"/>
-        <w:numPr>
-          <w:ilvl w:val="0"/>
-          <w:numId w:val="19"/>
-        </w:numPr>
-      </w:pPr>
-      <w:r>
-        <w:t>[008-0026][Valid] Buying a product with “Buy now Pay Later” option and choosing “3 monthly Installments”.</w:t>
-      </w:r>
-    </w:p>
-    <w:p>
-      <w:pPr>
-        <w:pStyle w:val="ListParagraph"/>
-        <w:numPr>
-          <w:ilvl w:val="0"/>
-          <w:numId w:val="19"/>
-        </w:numPr>
-      </w:pPr>
-      <w:r>
-        <w:t>[</w:t>
-      </w:r>
-      <w:r>
-        <w:t>008-0027</w:t>
-      </w:r>
-      <w:r>
-        <w:t>][Valid] Buying a product with “Buy now Pay Later” option and choosing “6 monthly Installments”.</w:t>
-      </w:r>
-    </w:p>
-    <w:p>
-      <w:pPr>
-        <w:pStyle w:val="ListParagraph"/>
-        <w:numPr>
-          <w:ilvl w:val="0"/>
-          <w:numId w:val="19"/>
-        </w:numPr>
-      </w:pPr>
-      <w:r>
-        <w:t>[008-0028][Valid] Buying a product with “Buy now Pay Later” option and choosing “9 monthly Installments”.</w:t>
-      </w:r>
-    </w:p>
-    <w:p>
-      <w:pPr>
-        <w:pStyle w:val="ListParagraph"/>
-        <w:numPr>
-          <w:ilvl w:val="0"/>
-          <w:numId w:val="19"/>
-        </w:numPr>
-      </w:pPr>
-      <w:r>
-        <w:lastRenderedPageBreak/>
-        <w:t>[008-0029][Valid] Buying a product with “Buy now Pay Later” option and choosing “12 monthly Installments”.</w:t>
-      </w:r>
-    </w:p>
-    <w:p>
-      <w:pPr>
-        <w:pStyle w:val="ListParagraph"/>
-        <w:numPr>
-          <w:ilvl w:val="0"/>
-          <w:numId w:val="19"/>
-        </w:numPr>
-      </w:pPr>
-      <w:r>
-        <w:t>[</w:t>
-      </w:r>
-      <w:r>
-        <w:t>008-0030</w:t>
-      </w:r>
-      <w:r>
-        <w:t>][inv</w:t>
-      </w:r>
-      <w:r>
-        <w:t>alid]</w:t>
-      </w:r>
-      <w:r>
-        <w:t xml:space="preserve"> Buying a product with blank gift</w:t>
-      </w:r>
-      <w:r>
-        <w:t xml:space="preserve"> card</w:t>
-      </w:r>
-      <w:r>
-        <w:t xml:space="preserve"> number or blank validation code’</w:t>
-      </w:r>
-    </w:p>
-    <w:p>
-      <w:pPr>
-        <w:pStyle w:val="ListParagraph"/>
-        <w:numPr>
-          <w:ilvl w:val="0"/>
-          <w:numId w:val="19"/>
-        </w:numPr>
-      </w:pPr>
-      <w:r>
-        <w:t xml:space="preserve">[008-0031][invalid] Buying a product with gift </w:t>
-      </w:r>
-      <w:r>
-        <w:t xml:space="preserve">card </w:t>
-      </w:r>
-      <w:r>
-        <w:t>number</w:t>
-      </w:r>
-      <w:r>
-        <w:t xml:space="preserve"> with invalid format</w:t>
-      </w:r>
-    </w:p>
-    <w:p>
-      <w:pPr>
-        <w:pStyle w:val="ListParagraph"/>
-        <w:numPr>
-          <w:ilvl w:val="0"/>
-          <w:numId w:val="19"/>
-        </w:numPr>
-      </w:pPr>
-      <w:r>
-        <w:t>[</w:t>
-      </w:r>
-      <w:r>
-        <w:t>008-0032</w:t>
-      </w:r>
-      <w:r>
-        <w:t xml:space="preserve">][invalid] Buying a product </w:t>
-      </w:r>
-      <w:r>
-        <w:t>with gift card by leaving the validation code blank</w:t>
-      </w:r>
-    </w:p>
-    <w:p>
-      <w:pPr>
-        <w:pStyle w:val="ListParagraph"/>
-        <w:numPr>
-          <w:ilvl w:val="0"/>
-          <w:numId w:val="19"/>
-        </w:numPr>
-      </w:pPr>
-      <w:r>
-        <w:t>[008-0033][invalid] Buying a product with gift card by filling the “validation code” with invalid format.</w:t>
+        <w:t>[008-0034</w:t>
+      </w:r>
+      <w:r>
+        <w:t>][invalid] Buying a product with gift card by filling the “validation code” with invalid format.</w:t>
       </w:r>
     </w:p>
     <w:p>
@@ -4139,8 +4248,6 @@
         <w:pStyle w:val="ListParagraph"/>
         <w:ind w:left="1800"/>
       </w:pPr>
-      <w:bookmarkStart w:id="0" w:name="_GoBack"/>
-      <w:bookmarkEnd w:id="0"/>
     </w:p>
     <w:p>
       <w:pPr>
@@ -4448,6 +4555,7 @@
         </w:numPr>
       </w:pPr>
       <w:r>
+        <w:lastRenderedPageBreak/>
         <w:t>[009-0003-05] Checking “</w:t>
       </w:r>
       <w:r>
@@ -9011,7 +9119,7 @@
 </file>
 
 <file path=customXml/itemProps1.xml><?xml version="1.0" encoding="utf-8"?>
-<ds:datastoreItem xmlns:ds="http://schemas.openxmlformats.org/officeDocument/2006/customXml" ds:itemID="{23EB09FC-6464-445B-B49D-C740D7DB5B8B}">
+<ds:datastoreItem xmlns:ds="http://schemas.openxmlformats.org/officeDocument/2006/customXml" ds:itemID="{9555E415-4EFD-45C1-B42B-7236281A63E1}">
   <ds:schemaRefs>
     <ds:schemaRef ds:uri="http://schemas.openxmlformats.org/officeDocument/2006/bibliography"/>
   </ds:schemaRefs>

</xml_diff>

<commit_message>
done some checkout testcases
</commit_message>
<xml_diff>
--- a/docs/Automation Testcases/Automation Testcases[Abstract].docx
+++ b/docs/Automation Testcases/Automation Testcases[Abstract].docx
@@ -3246,240 +3246,246 @@
         </w:numPr>
       </w:pPr>
       <w:r>
-        <w:t>[008-0001]</w:t>
+        <w:t>[008-0001]Add product to checkout list</w:t>
+      </w:r>
+    </w:p>
+    <w:p>
+      <w:pPr>
+        <w:pStyle w:val="ListParagraph"/>
+        <w:numPr>
+          <w:ilvl w:val="0"/>
+          <w:numId w:val="19"/>
+        </w:numPr>
+      </w:pPr>
+      <w:r>
+        <w:t>[008-0002</w:t>
+      </w:r>
+      <w:r>
+        <w:t>]</w:t>
+      </w:r>
+      <w:r>
+        <w:t>[Valid]</w:t>
+      </w:r>
+      <w:r>
+        <w:t>View Checkout list</w:t>
+      </w:r>
+    </w:p>
+    <w:p>
+      <w:pPr>
+        <w:pStyle w:val="ListParagraph"/>
+        <w:numPr>
+          <w:ilvl w:val="0"/>
+          <w:numId w:val="19"/>
+        </w:numPr>
+      </w:pPr>
+      <w:r>
+        <w:t>[008-0003</w:t>
+      </w:r>
+      <w:r>
+        <w:t xml:space="preserve">] </w:t>
+      </w:r>
+      <w:r>
+        <w:t xml:space="preserve">[Valid] </w:t>
+      </w:r>
+      <w:r>
+        <w:t>change the quantity of product(s).</w:t>
+      </w:r>
+    </w:p>
+    <w:p>
+      <w:pPr>
+        <w:pStyle w:val="ListParagraph"/>
+        <w:numPr>
+          <w:ilvl w:val="0"/>
+          <w:numId w:val="19"/>
+        </w:numPr>
+      </w:pPr>
+      <w:r>
+        <w:t>[008-</w:t>
+      </w:r>
+      <w:r>
+        <w:t>0004</w:t>
+      </w:r>
+      <w:r>
+        <w:t xml:space="preserve">] </w:t>
+      </w:r>
+      <w:r>
+        <w:t>[Valid]</w:t>
+      </w:r>
+      <w:r>
+        <w:t xml:space="preserve"> </w:t>
+      </w:r>
+      <w:r>
+        <w:t>Remove product from the checkout list.</w:t>
+      </w:r>
+    </w:p>
+    <w:p>
+      <w:pPr>
+        <w:pStyle w:val="ListParagraph"/>
+        <w:numPr>
+          <w:ilvl w:val="0"/>
+          <w:numId w:val="19"/>
+        </w:numPr>
+      </w:pPr>
+      <w:r>
+        <w:t>[008-0005</w:t>
+      </w:r>
+      <w:r>
+        <w:t>][Valid] Buying a product with “bank transfer” Method using valid data.</w:t>
+      </w:r>
+    </w:p>
+    <w:p>
+      <w:pPr>
+        <w:pStyle w:val="ListParagraph"/>
+        <w:numPr>
+          <w:ilvl w:val="0"/>
+          <w:numId w:val="19"/>
+        </w:numPr>
+      </w:pPr>
+      <w:r>
+        <w:t>[008-0006</w:t>
+      </w:r>
+      <w:r>
+        <w:t>][Valid] Buying a product with “Cash on delivery” Method.</w:t>
+      </w:r>
+    </w:p>
+    <w:p>
+      <w:pPr>
+        <w:pStyle w:val="ListParagraph"/>
+        <w:numPr>
+          <w:ilvl w:val="0"/>
+          <w:numId w:val="19"/>
+        </w:numPr>
+      </w:pPr>
+      <w:r>
+        <w:t>[008-000</w:t>
+      </w:r>
+      <w:r>
+        <w:t>7</w:t>
+      </w:r>
+      <w:r>
+        <w:t>][Valid] Buying a product with “Credit Card” Method.</w:t>
+      </w:r>
+    </w:p>
+    <w:p>
+      <w:pPr>
+        <w:pStyle w:val="ListParagraph"/>
+        <w:numPr>
+          <w:ilvl w:val="0"/>
+          <w:numId w:val="19"/>
+        </w:numPr>
+      </w:pPr>
+      <w:r>
+        <w:t>[008-000</w:t>
+      </w:r>
+      <w:r>
+        <w:t>8</w:t>
+      </w:r>
+      <w:r>
+        <w:t>][Valid] Buying a product with “Buy now Pay later” Method.</w:t>
+      </w:r>
+    </w:p>
+    <w:p>
+      <w:pPr>
+        <w:pStyle w:val="ListParagraph"/>
+        <w:numPr>
+          <w:ilvl w:val="0"/>
+          <w:numId w:val="19"/>
+        </w:numPr>
+      </w:pPr>
+      <w:r>
+        <w:t>[008-000</w:t>
+      </w:r>
+      <w:r>
+        <w:t>9</w:t>
+      </w:r>
+      <w:r>
+        <w:t>][Valid] Buying a product with “</w:t>
+      </w:r>
+      <w:r>
+        <w:t>Gift Card</w:t>
+      </w:r>
+      <w:r>
+        <w:t>” Method.</w:t>
+      </w:r>
+    </w:p>
+    <w:p>
+      <w:pPr>
+        <w:pStyle w:val="ListParagraph"/>
+        <w:numPr>
+          <w:ilvl w:val="0"/>
+          <w:numId w:val="19"/>
+        </w:numPr>
+      </w:pPr>
+      <w:r>
+        <w:t>[008-00010</w:t>
+      </w:r>
+      <w:r>
+        <w:t>][Invalid] Buying a product with “Bank Transfer” with invalid bank name format</w:t>
+      </w:r>
+    </w:p>
+    <w:p>
+      <w:pPr>
+        <w:pStyle w:val="ListParagraph"/>
+        <w:numPr>
+          <w:ilvl w:val="0"/>
+          <w:numId w:val="19"/>
+        </w:numPr>
+      </w:pPr>
+      <w:r>
+        <w:t>[008-0011</w:t>
+      </w:r>
+      <w:r>
+        <w:t>][Invalid] Buying a product with “Bank Transfer” with invalid Account Name format</w:t>
+      </w:r>
+    </w:p>
+    <w:p>
+      <w:pPr>
+        <w:pStyle w:val="ListParagraph"/>
+        <w:numPr>
+          <w:ilvl w:val="0"/>
+          <w:numId w:val="19"/>
+        </w:numPr>
+      </w:pPr>
+      <w:r>
+        <w:t>[008-0012</w:t>
+      </w:r>
+      <w:r>
+        <w:t>][Invalid] Buying a product with “Bank Transfer” with invalid Account Number format</w:t>
+      </w:r>
+    </w:p>
+    <w:p>
+      <w:pPr>
+        <w:pStyle w:val="ListParagraph"/>
+        <w:numPr>
+          <w:ilvl w:val="0"/>
+          <w:numId w:val="19"/>
+        </w:numPr>
+      </w:pPr>
+      <w:r>
+        <w:t>[008-0013</w:t>
+      </w:r>
+      <w:r>
+        <w:t xml:space="preserve">][Invalid] Buying a product with “Credit Card” with </w:t>
+      </w:r>
+      <w:r>
+        <w:t xml:space="preserve">Credit Card </w:t>
+      </w:r>
+      <w:r>
+        <w:t>Number</w:t>
+      </w:r>
+      <w:r>
+        <w:t xml:space="preserve"> with </w:t>
+      </w:r>
+      <w:r>
+        <w:t>invalid</w:t>
+      </w:r>
+      <w:r>
+        <w:t xml:space="preserve"> </w:t>
       </w:r>
       <w:bookmarkStart w:id="0" w:name="_GoBack"/>
       <w:bookmarkEnd w:id="0"/>
       <w:r>
-        <w:t>Add product to checkout list</w:t>
-      </w:r>
-    </w:p>
-    <w:p>
-      <w:pPr>
-        <w:pStyle w:val="ListParagraph"/>
-        <w:numPr>
-          <w:ilvl w:val="0"/>
-          <w:numId w:val="19"/>
-        </w:numPr>
-      </w:pPr>
-      <w:r>
-        <w:t>[008-0002</w:t>
-      </w:r>
-      <w:r>
-        <w:t>]</w:t>
-      </w:r>
-      <w:r>
-        <w:t>[Valid]</w:t>
-      </w:r>
-      <w:r>
-        <w:t>View Checkout list</w:t>
-      </w:r>
-    </w:p>
-    <w:p>
-      <w:pPr>
-        <w:pStyle w:val="ListParagraph"/>
-        <w:numPr>
-          <w:ilvl w:val="0"/>
-          <w:numId w:val="19"/>
-        </w:numPr>
-      </w:pPr>
-      <w:r>
-        <w:t>[008-0003</w:t>
-      </w:r>
-      <w:r>
-        <w:t xml:space="preserve">] </w:t>
-      </w:r>
-      <w:r>
-        <w:t xml:space="preserve">[Valid] </w:t>
-      </w:r>
-      <w:r>
-        <w:t>change the quantity of product(s).</w:t>
-      </w:r>
-    </w:p>
-    <w:p>
-      <w:pPr>
-        <w:pStyle w:val="ListParagraph"/>
-        <w:numPr>
-          <w:ilvl w:val="0"/>
-          <w:numId w:val="19"/>
-        </w:numPr>
-      </w:pPr>
-      <w:r>
-        <w:t>[008-</w:t>
-      </w:r>
-      <w:r>
-        <w:t>0004</w:t>
-      </w:r>
-      <w:r>
-        <w:t xml:space="preserve">] </w:t>
-      </w:r>
-      <w:r>
-        <w:t>[Valid]</w:t>
-      </w:r>
-      <w:r>
-        <w:t xml:space="preserve"> </w:t>
-      </w:r>
-      <w:r>
-        <w:t>Remove product from the checkout list.</w:t>
-      </w:r>
-    </w:p>
-    <w:p>
-      <w:pPr>
-        <w:pStyle w:val="ListParagraph"/>
-        <w:numPr>
-          <w:ilvl w:val="0"/>
-          <w:numId w:val="19"/>
-        </w:numPr>
-      </w:pPr>
-      <w:r>
-        <w:t>[008-0005</w:t>
-      </w:r>
-      <w:r>
-        <w:t>][Valid] Buying a product with “bank transfer” Method using valid data.</w:t>
-      </w:r>
-    </w:p>
-    <w:p>
-      <w:pPr>
-        <w:pStyle w:val="ListParagraph"/>
-        <w:numPr>
-          <w:ilvl w:val="0"/>
-          <w:numId w:val="19"/>
-        </w:numPr>
-      </w:pPr>
-      <w:r>
-        <w:t>[008-0006</w:t>
-      </w:r>
-      <w:r>
-        <w:t>][Valid] Buying a product with “Cash on delivery” Method.</w:t>
-      </w:r>
-    </w:p>
-    <w:p>
-      <w:pPr>
-        <w:pStyle w:val="ListParagraph"/>
-        <w:numPr>
-          <w:ilvl w:val="0"/>
-          <w:numId w:val="19"/>
-        </w:numPr>
-      </w:pPr>
-      <w:r>
-        <w:t>[008-000</w:t>
-      </w:r>
-      <w:r>
-        <w:t>7</w:t>
-      </w:r>
-      <w:r>
-        <w:t>][Valid] Buying a product with “Credit Card” Method.</w:t>
-      </w:r>
-    </w:p>
-    <w:p>
-      <w:pPr>
-        <w:pStyle w:val="ListParagraph"/>
-        <w:numPr>
-          <w:ilvl w:val="0"/>
-          <w:numId w:val="19"/>
-        </w:numPr>
-      </w:pPr>
-      <w:r>
-        <w:t>[008-000</w:t>
-      </w:r>
-      <w:r>
-        <w:t>8</w:t>
-      </w:r>
-      <w:r>
-        <w:t>][Valid] Buying a product with “Buy now Pay later” Method.</w:t>
-      </w:r>
-    </w:p>
-    <w:p>
-      <w:pPr>
-        <w:pStyle w:val="ListParagraph"/>
-        <w:numPr>
-          <w:ilvl w:val="0"/>
-          <w:numId w:val="19"/>
-        </w:numPr>
-      </w:pPr>
-      <w:r>
-        <w:t>[008-000</w:t>
-      </w:r>
-      <w:r>
-        <w:t>9</w:t>
-      </w:r>
-      <w:r>
-        <w:t>][Valid] Buying a product with “</w:t>
-      </w:r>
-      <w:r>
-        <w:t>Gift Card</w:t>
-      </w:r>
-      <w:r>
-        <w:t>” Method.</w:t>
-      </w:r>
-    </w:p>
-    <w:p>
-      <w:pPr>
-        <w:pStyle w:val="ListParagraph"/>
-        <w:numPr>
-          <w:ilvl w:val="0"/>
-          <w:numId w:val="19"/>
-        </w:numPr>
-      </w:pPr>
-      <w:r>
-        <w:t>[008-00010</w:t>
-      </w:r>
-      <w:r>
-        <w:t>][Invalid] Buying a product with “Bank Transfer” with invalid bank name format</w:t>
-      </w:r>
-    </w:p>
-    <w:p>
-      <w:pPr>
-        <w:pStyle w:val="ListParagraph"/>
-        <w:numPr>
-          <w:ilvl w:val="0"/>
-          <w:numId w:val="19"/>
-        </w:numPr>
-      </w:pPr>
-      <w:r>
-        <w:t>[008-0011</w:t>
-      </w:r>
-      <w:r>
-        <w:t>][Invalid] Buying a product with “Bank Transfer” with invalid Account Name format</w:t>
-      </w:r>
-    </w:p>
-    <w:p>
-      <w:pPr>
-        <w:pStyle w:val="ListParagraph"/>
-        <w:numPr>
-          <w:ilvl w:val="0"/>
-          <w:numId w:val="19"/>
-        </w:numPr>
-      </w:pPr>
-      <w:r>
-        <w:t>[008-0012</w:t>
-      </w:r>
-      <w:r>
-        <w:t>][Invalid] Buying a product with “Bank Transfer” with invalid Account Number format</w:t>
-      </w:r>
-    </w:p>
-    <w:p>
-      <w:pPr>
-        <w:pStyle w:val="ListParagraph"/>
-        <w:numPr>
-          <w:ilvl w:val="0"/>
-          <w:numId w:val="19"/>
-        </w:numPr>
-      </w:pPr>
-      <w:r>
-        <w:t>[008-0013</w:t>
-      </w:r>
-      <w:r>
-        <w:t xml:space="preserve">][Invalid] Buying a product with “Credit Card” with </w:t>
-      </w:r>
-      <w:r>
-        <w:t xml:space="preserve">Credit Card </w:t>
-      </w:r>
-      <w:r>
-        <w:t>Number</w:t>
-      </w:r>
-      <w:r>
-        <w:t xml:space="preserve"> with numeric </w:t>
+        <w:t xml:space="preserve">numeric </w:t>
       </w:r>
       <w:r>
         <w:t xml:space="preserve"> format</w:t>
@@ -9119,7 +9125,7 @@
 </file>
 
 <file path=customXml/itemProps1.xml><?xml version="1.0" encoding="utf-8"?>
-<ds:datastoreItem xmlns:ds="http://schemas.openxmlformats.org/officeDocument/2006/customXml" ds:itemID="{9555E415-4EFD-45C1-B42B-7236281A63E1}">
+<ds:datastoreItem xmlns:ds="http://schemas.openxmlformats.org/officeDocument/2006/customXml" ds:itemID="{BE5E87A9-A393-43AD-B452-1D48A15EF6BF}">
   <ds:schemaRefs>
     <ds:schemaRef ds:uri="http://schemas.openxmlformats.org/officeDocument/2006/bibliography"/>
   </ds:schemaRefs>

</xml_diff>

<commit_message>
adding some bug reports
</commit_message>
<xml_diff>
--- a/docs/Automation Testcases/Automation Testcases[Abstract].docx
+++ b/docs/Automation Testcases/Automation Testcases[Abstract].docx
@@ -2251,8 +2251,6 @@
         </w:rPr>
         <w:t>[004-0016] [invalid] Sending data with message that has length more than 250 characters.</w:t>
       </w:r>
-      <w:bookmarkStart w:id="0" w:name="_GoBack"/>
-      <w:bookmarkEnd w:id="0"/>
     </w:p>
     <w:p>
       <w:pPr>
@@ -4662,40 +4660,172 @@
     <w:p>
       <w:pPr>
         <w:pStyle w:val="ListParagraph"/>
-        <w:numPr>
-          <w:ilvl w:val="3"/>
-          <w:numId w:val="24"/>
-        </w:numPr>
-      </w:pPr>
-      <w:r>
         <w:rPr>
           <w:rFonts w:ascii="Segoe UI" w:hAnsi="Segoe UI" w:cs="Segoe UI"/>
           <w:shd w:val="clear" w:color="auto" w:fill="FFFFFF"/>
         </w:rPr>
-        <w:t>By checking “</w:t>
+      </w:pPr>
+    </w:p>
+    <w:p>
+      <w:pPr>
+        <w:pStyle w:val="Heading1"/>
+      </w:pPr>
+      <w:r>
+        <w:t xml:space="preserve">Bug reports </w:t>
+      </w:r>
+    </w:p>
+    <w:p>
+      <w:pPr>
+        <w:pStyle w:val="ListParagraph"/>
+        <w:numPr>
+          <w:ilvl w:val="0"/>
+          <w:numId w:val="23"/>
+        </w:numPr>
+      </w:pPr>
+      <w:r>
+        <w:t>[003-0006][Invalid] Register User with blank first name and last name</w:t>
+      </w:r>
+      <w:r>
+        <w:t xml:space="preserve"> </w:t>
+      </w:r>
+    </w:p>
+    <w:p>
+      <w:pPr>
+        <w:pStyle w:val="ListParagraph"/>
+        <w:numPr>
+          <w:ilvl w:val="1"/>
+          <w:numId w:val="34"/>
+        </w:numPr>
+      </w:pPr>
+      <w:r>
+        <w:t>[PST-AA-0001]Last name validation is not displayed correctly</w:t>
+      </w:r>
+    </w:p>
+    <w:p>
+      <w:pPr>
+        <w:pStyle w:val="ListParagraph"/>
+        <w:numPr>
+          <w:ilvl w:val="0"/>
+          <w:numId w:val="34"/>
+        </w:numPr>
+      </w:pPr>
+      <w:r>
+        <w:t>[003-0016]</w:t>
+      </w:r>
+      <w:r>
+        <w:t>,</w:t>
+      </w:r>
+      <w:r>
+        <w:t xml:space="preserve"> [003-0018] </w:t>
+      </w:r>
+      <w:r>
+        <w:t>,</w:t>
+      </w:r>
+      <w:r>
+        <w:t xml:space="preserve"> [003-0020] </w:t>
+      </w:r>
+      <w:r>
+        <w:t>[Invalid] Register User with invalid email format'</w:t>
+      </w:r>
+    </w:p>
+    <w:p>
+      <w:pPr>
+        <w:pStyle w:val="ListParagraph"/>
+        <w:numPr>
+          <w:ilvl w:val="1"/>
+          <w:numId w:val="34"/>
+        </w:numPr>
+      </w:pPr>
+      <w:r>
+        <w:t>[PST-AA-0002</w:t>
+      </w:r>
+      <w:r>
+        <w:t>]</w:t>
+      </w:r>
+      <w:r>
+        <w:t>Validation Alert box</w:t>
+      </w:r>
+      <w:r>
+        <w:t xml:space="preserve"> is empty</w:t>
+      </w:r>
+      <w:r>
+        <w:t>,</w:t>
+      </w:r>
+      <w:r>
+        <w:t xml:space="preserve"> </w:t>
+      </w:r>
+      <w:r>
+        <w:t>since it doesn’t contain any messages.</w:t>
+      </w:r>
+    </w:p>
+    <w:p>
+      <w:pPr>
+        <w:pStyle w:val="ListParagraph"/>
+        <w:numPr>
+          <w:ilvl w:val="0"/>
+          <w:numId w:val="34"/>
+        </w:numPr>
+      </w:pPr>
+      <w:r>
+        <w:t>[003-0017][Invalid] Register User with invalid email format.</w:t>
+      </w:r>
+    </w:p>
+    <w:p>
+      <w:pPr>
+        <w:pStyle w:val="ListParagraph"/>
+        <w:numPr>
+          <w:ilvl w:val="1"/>
+          <w:numId w:val="34"/>
+        </w:numPr>
+      </w:pPr>
+      <w:r>
+        <w:t>[PST-AA-0003</w:t>
+      </w:r>
+      <w:r>
+        <w:t>]</w:t>
+      </w:r>
+      <w:r>
+        <w:t>User registered successfully with invalid email format (</w:t>
       </w:r>
       <w:proofErr w:type="spellStart"/>
       <w:r>
-        <w:rPr>
-          <w:rFonts w:ascii="Segoe UI" w:hAnsi="Segoe UI" w:cs="Segoe UI"/>
-          <w:shd w:val="clear" w:color="auto" w:fill="FFFFFF"/>
-        </w:rPr>
-        <w:t>MightyCraft</w:t>
+        <w:t>test@test</w:t>
       </w:r>
       <w:proofErr w:type="spellEnd"/>
       <w:r>
-        <w:rPr>
-          <w:rFonts w:ascii="Segoe UI" w:hAnsi="Segoe UI" w:cs="Segoe UI"/>
-          <w:shd w:val="clear" w:color="auto" w:fill="FFFFFF"/>
-        </w:rPr>
-        <w:t xml:space="preserve"> Hardware</w:t>
-      </w:r>
-      <w:r>
-        <w:rPr>
-          <w:rFonts w:ascii="Segoe UI" w:hAnsi="Segoe UI" w:cs="Segoe UI"/>
-          <w:shd w:val="clear" w:color="auto" w:fill="FFFFFF"/>
-        </w:rPr>
-        <w:t>” check box</w:t>
+        <w:t>)</w:t>
+      </w:r>
+    </w:p>
+    <w:p>
+      <w:pPr>
+        <w:pStyle w:val="ListParagraph"/>
+        <w:numPr>
+          <w:ilvl w:val="0"/>
+          <w:numId w:val="34"/>
+        </w:numPr>
+      </w:pPr>
+      <w:r>
+        <w:t>'[003-0020][invalid] Register User with invalid password length (password length less than 8)</w:t>
+      </w:r>
+    </w:p>
+    <w:p>
+      <w:pPr>
+        <w:pStyle w:val="ListParagraph"/>
+        <w:numPr>
+          <w:ilvl w:val="1"/>
+          <w:numId w:val="34"/>
+        </w:numPr>
+      </w:pPr>
+      <w:r>
+        <w:t>[PST-AA-0004</w:t>
+      </w:r>
+      <w:bookmarkStart w:id="0" w:name="_GoBack"/>
+      <w:bookmarkEnd w:id="0"/>
+      <w:r>
+        <w:t>]</w:t>
+      </w:r>
+      <w:r>
+        <w:t>Alert message tells that minimal length should be 6 characters and one of password creation terms that it must have at least 8 characters</w:t>
       </w:r>
     </w:p>
     <w:sectPr>
@@ -4762,114 +4892,114 @@
 <w:numbering xmlns:wpc="http://schemas.microsoft.com/office/word/2010/wordprocessingCanvas" xmlns:mc="http://schemas.openxmlformats.org/markup-compatibility/2006" xmlns:o="urn:schemas-microsoft-com:office:office" xmlns:r="http://schemas.openxmlformats.org/officeDocument/2006/relationships" xmlns:m="http://schemas.openxmlformats.org/officeDocument/2006/math" xmlns:v="urn:schemas-microsoft-com:vml" xmlns:wp14="http://schemas.microsoft.com/office/word/2010/wordprocessingDrawing" xmlns:wp="http://schemas.openxmlformats.org/drawingml/2006/wordprocessingDrawing" xmlns:w10="urn:schemas-microsoft-com:office:word" xmlns:w="http://schemas.openxmlformats.org/wordprocessingml/2006/main" xmlns:w14="http://schemas.microsoft.com/office/word/2010/wordml" xmlns:wpg="http://schemas.microsoft.com/office/word/2010/wordprocessingGroup" xmlns:wpi="http://schemas.microsoft.com/office/word/2010/wordprocessingInk" xmlns:wne="http://schemas.microsoft.com/office/word/2006/wordml" xmlns:wps="http://schemas.microsoft.com/office/word/2010/wordprocessingShape" mc:Ignorable="w14 wp14">
   <w:abstractNum w:abstractNumId="0">
     <w:nsid w:val="03034C64"/>
-    <w:multiLevelType w:val="hybridMultilevel"/>
-    <w:tmpl w:val="A6440BBE"/>
-    <w:lvl w:ilvl="0" w:tplc="04090001">
+    <w:multiLevelType w:val="multilevel"/>
+    <w:tmpl w:val="F034AB30"/>
+    <w:lvl w:ilvl="0">
       <w:start w:val="1"/>
       <w:numFmt w:val="bullet"/>
       <w:lvlText w:val=""/>
       <w:lvlJc w:val="left"/>
       <w:pPr>
+        <w:ind w:left="360" w:hanging="360"/>
+      </w:pPr>
+      <w:rPr>
+        <w:rFonts w:ascii="Symbol" w:hAnsi="Symbol" w:hint="default"/>
+      </w:rPr>
+    </w:lvl>
+    <w:lvl w:ilvl="1">
+      <w:start w:val="1"/>
+      <w:numFmt w:val="lowerLetter"/>
+      <w:lvlText w:val="%2)"/>
+      <w:lvlJc w:val="left"/>
+      <w:pPr>
         <w:ind w:left="720" w:hanging="360"/>
       </w:pPr>
       <w:rPr>
-        <w:rFonts w:ascii="Symbol" w:hAnsi="Symbol" w:hint="default"/>
-      </w:rPr>
-    </w:lvl>
-    <w:lvl w:ilvl="1" w:tplc="04090003" w:tentative="1">
-      <w:start w:val="1"/>
-      <w:numFmt w:val="bullet"/>
-      <w:lvlText w:val="o"/>
+        <w:rFonts w:hint="default"/>
+      </w:rPr>
+    </w:lvl>
+    <w:lvl w:ilvl="2">
+      <w:start w:val="1"/>
+      <w:numFmt w:val="lowerRoman"/>
+      <w:lvlText w:val="%3)"/>
+      <w:lvlJc w:val="left"/>
+      <w:pPr>
+        <w:ind w:left="1080" w:hanging="360"/>
+      </w:pPr>
+      <w:rPr>
+        <w:rFonts w:hint="default"/>
+      </w:rPr>
+    </w:lvl>
+    <w:lvl w:ilvl="3">
+      <w:start w:val="1"/>
+      <w:numFmt w:val="decimal"/>
+      <w:lvlText w:val="(%4)"/>
       <w:lvlJc w:val="left"/>
       <w:pPr>
         <w:ind w:left="1440" w:hanging="360"/>
       </w:pPr>
       <w:rPr>
-        <w:rFonts w:ascii="Courier New" w:hAnsi="Courier New" w:cs="Courier New" w:hint="default"/>
-      </w:rPr>
-    </w:lvl>
-    <w:lvl w:ilvl="2" w:tplc="04090005" w:tentative="1">
-      <w:start w:val="1"/>
-      <w:numFmt w:val="bullet"/>
-      <w:lvlText w:val=""/>
+        <w:rFonts w:hint="default"/>
+      </w:rPr>
+    </w:lvl>
+    <w:lvl w:ilvl="4">
+      <w:start w:val="1"/>
+      <w:numFmt w:val="lowerLetter"/>
+      <w:lvlText w:val="(%5)"/>
+      <w:lvlJc w:val="left"/>
+      <w:pPr>
+        <w:ind w:left="1800" w:hanging="360"/>
+      </w:pPr>
+      <w:rPr>
+        <w:rFonts w:hint="default"/>
+      </w:rPr>
+    </w:lvl>
+    <w:lvl w:ilvl="5">
+      <w:start w:val="1"/>
+      <w:numFmt w:val="lowerRoman"/>
+      <w:lvlText w:val="(%6)"/>
       <w:lvlJc w:val="left"/>
       <w:pPr>
         <w:ind w:left="2160" w:hanging="360"/>
       </w:pPr>
       <w:rPr>
-        <w:rFonts w:ascii="Wingdings" w:hAnsi="Wingdings" w:hint="default"/>
-      </w:rPr>
-    </w:lvl>
-    <w:lvl w:ilvl="3" w:tplc="04090001" w:tentative="1">
-      <w:start w:val="1"/>
-      <w:numFmt w:val="bullet"/>
-      <w:lvlText w:val=""/>
+        <w:rFonts w:hint="default"/>
+      </w:rPr>
+    </w:lvl>
+    <w:lvl w:ilvl="6">
+      <w:start w:val="1"/>
+      <w:numFmt w:val="decimal"/>
+      <w:lvlText w:val="%7."/>
+      <w:lvlJc w:val="left"/>
+      <w:pPr>
+        <w:ind w:left="2520" w:hanging="360"/>
+      </w:pPr>
+      <w:rPr>
+        <w:rFonts w:hint="default"/>
+      </w:rPr>
+    </w:lvl>
+    <w:lvl w:ilvl="7">
+      <w:start w:val="1"/>
+      <w:numFmt w:val="lowerLetter"/>
+      <w:lvlText w:val="%8."/>
       <w:lvlJc w:val="left"/>
       <w:pPr>
         <w:ind w:left="2880" w:hanging="360"/>
       </w:pPr>
       <w:rPr>
-        <w:rFonts w:ascii="Symbol" w:hAnsi="Symbol" w:hint="default"/>
-      </w:rPr>
-    </w:lvl>
-    <w:lvl w:ilvl="4" w:tplc="04090003" w:tentative="1">
-      <w:start w:val="1"/>
-      <w:numFmt w:val="bullet"/>
-      <w:lvlText w:val="o"/>
-      <w:lvlJc w:val="left"/>
-      <w:pPr>
-        <w:ind w:left="3600" w:hanging="360"/>
-      </w:pPr>
-      <w:rPr>
-        <w:rFonts w:ascii="Courier New" w:hAnsi="Courier New" w:cs="Courier New" w:hint="default"/>
-      </w:rPr>
-    </w:lvl>
-    <w:lvl w:ilvl="5" w:tplc="04090005" w:tentative="1">
-      <w:start w:val="1"/>
-      <w:numFmt w:val="bullet"/>
-      <w:lvlText w:val=""/>
-      <w:lvlJc w:val="left"/>
-      <w:pPr>
-        <w:ind w:left="4320" w:hanging="360"/>
-      </w:pPr>
-      <w:rPr>
-        <w:rFonts w:ascii="Wingdings" w:hAnsi="Wingdings" w:hint="default"/>
-      </w:rPr>
-    </w:lvl>
-    <w:lvl w:ilvl="6" w:tplc="04090001" w:tentative="1">
-      <w:start w:val="1"/>
-      <w:numFmt w:val="bullet"/>
-      <w:lvlText w:val=""/>
-      <w:lvlJc w:val="left"/>
-      <w:pPr>
-        <w:ind w:left="5040" w:hanging="360"/>
-      </w:pPr>
-      <w:rPr>
-        <w:rFonts w:ascii="Symbol" w:hAnsi="Symbol" w:hint="default"/>
-      </w:rPr>
-    </w:lvl>
-    <w:lvl w:ilvl="7" w:tplc="04090003" w:tentative="1">
-      <w:start w:val="1"/>
-      <w:numFmt w:val="bullet"/>
-      <w:lvlText w:val="o"/>
-      <w:lvlJc w:val="left"/>
-      <w:pPr>
-        <w:ind w:left="5760" w:hanging="360"/>
-      </w:pPr>
-      <w:rPr>
-        <w:rFonts w:ascii="Courier New" w:hAnsi="Courier New" w:cs="Courier New" w:hint="default"/>
-      </w:rPr>
-    </w:lvl>
-    <w:lvl w:ilvl="8" w:tplc="04090005" w:tentative="1">
-      <w:start w:val="1"/>
-      <w:numFmt w:val="bullet"/>
-      <w:lvlText w:val=""/>
-      <w:lvlJc w:val="left"/>
-      <w:pPr>
-        <w:ind w:left="6480" w:hanging="360"/>
-      </w:pPr>
-      <w:rPr>
-        <w:rFonts w:ascii="Wingdings" w:hAnsi="Wingdings" w:hint="default"/>
+        <w:rFonts w:hint="default"/>
+      </w:rPr>
+    </w:lvl>
+    <w:lvl w:ilvl="8">
+      <w:start w:val="1"/>
+      <w:numFmt w:val="lowerRoman"/>
+      <w:lvlText w:val="%9."/>
+      <w:lvlJc w:val="left"/>
+      <w:pPr>
+        <w:ind w:left="3240" w:hanging="360"/>
+      </w:pPr>
+      <w:rPr>
+        <w:rFonts w:hint="default"/>
       </w:rPr>
     </w:lvl>
   </w:abstractNum>
@@ -5100,6 +5230,95 @@
     </w:lvl>
   </w:abstractNum>
   <w:abstractNum w:abstractNumId="3">
+    <w:nsid w:val="15516B0F"/>
+    <w:multiLevelType w:val="multilevel"/>
+    <w:tmpl w:val="0409001F"/>
+    <w:lvl w:ilvl="0">
+      <w:start w:val="1"/>
+      <w:numFmt w:val="decimal"/>
+      <w:lvlText w:val="%1."/>
+      <w:lvlJc w:val="left"/>
+      <w:pPr>
+        <w:ind w:left="360" w:hanging="360"/>
+      </w:pPr>
+      <w:rPr>
+        <w:rFonts w:hint="default"/>
+      </w:rPr>
+    </w:lvl>
+    <w:lvl w:ilvl="1">
+      <w:start w:val="1"/>
+      <w:numFmt w:val="decimal"/>
+      <w:lvlText w:val="%1.%2."/>
+      <w:lvlJc w:val="left"/>
+      <w:pPr>
+        <w:ind w:left="792" w:hanging="432"/>
+      </w:pPr>
+    </w:lvl>
+    <w:lvl w:ilvl="2">
+      <w:start w:val="1"/>
+      <w:numFmt w:val="decimal"/>
+      <w:lvlText w:val="%1.%2.%3."/>
+      <w:lvlJc w:val="left"/>
+      <w:pPr>
+        <w:ind w:left="1224" w:hanging="504"/>
+      </w:pPr>
+    </w:lvl>
+    <w:lvl w:ilvl="3">
+      <w:start w:val="1"/>
+      <w:numFmt w:val="decimal"/>
+      <w:lvlText w:val="%1.%2.%3.%4."/>
+      <w:lvlJc w:val="left"/>
+      <w:pPr>
+        <w:ind w:left="1728" w:hanging="648"/>
+      </w:pPr>
+    </w:lvl>
+    <w:lvl w:ilvl="4">
+      <w:start w:val="1"/>
+      <w:numFmt w:val="decimal"/>
+      <w:lvlText w:val="%1.%2.%3.%4.%5."/>
+      <w:lvlJc w:val="left"/>
+      <w:pPr>
+        <w:ind w:left="2232" w:hanging="792"/>
+      </w:pPr>
+    </w:lvl>
+    <w:lvl w:ilvl="5">
+      <w:start w:val="1"/>
+      <w:numFmt w:val="decimal"/>
+      <w:lvlText w:val="%1.%2.%3.%4.%5.%6."/>
+      <w:lvlJc w:val="left"/>
+      <w:pPr>
+        <w:ind w:left="2736" w:hanging="936"/>
+      </w:pPr>
+    </w:lvl>
+    <w:lvl w:ilvl="6">
+      <w:start w:val="1"/>
+      <w:numFmt w:val="decimal"/>
+      <w:lvlText w:val="%1.%2.%3.%4.%5.%6.%7."/>
+      <w:lvlJc w:val="left"/>
+      <w:pPr>
+        <w:ind w:left="3240" w:hanging="1080"/>
+      </w:pPr>
+    </w:lvl>
+    <w:lvl w:ilvl="7">
+      <w:start w:val="1"/>
+      <w:numFmt w:val="decimal"/>
+      <w:lvlText w:val="%1.%2.%3.%4.%5.%6.%7.%8."/>
+      <w:lvlJc w:val="left"/>
+      <w:pPr>
+        <w:ind w:left="3744" w:hanging="1224"/>
+      </w:pPr>
+    </w:lvl>
+    <w:lvl w:ilvl="8">
+      <w:start w:val="1"/>
+      <w:numFmt w:val="decimal"/>
+      <w:lvlText w:val="%1.%2.%3.%4.%5.%6.%7.%8.%9."/>
+      <w:lvlJc w:val="left"/>
+      <w:pPr>
+        <w:ind w:left="4320" w:hanging="1440"/>
+      </w:pPr>
+    </w:lvl>
+  </w:abstractNum>
+  <w:abstractNum w:abstractNumId="4">
     <w:nsid w:val="19DB145C"/>
     <w:multiLevelType w:val="hybridMultilevel"/>
     <w:tmpl w:val="C8BAFD52"/>
@@ -5212,7 +5431,7 @@
       </w:rPr>
     </w:lvl>
   </w:abstractNum>
-  <w:abstractNum w:abstractNumId="4">
+  <w:abstractNum w:abstractNumId="5">
     <w:nsid w:val="26DB4CFF"/>
     <w:multiLevelType w:val="multilevel"/>
     <w:tmpl w:val="0409001D"/>
@@ -5298,7 +5517,7 @@
       </w:pPr>
     </w:lvl>
   </w:abstractNum>
-  <w:abstractNum w:abstractNumId="5">
+  <w:abstractNum w:abstractNumId="6">
     <w:nsid w:val="279D7ABF"/>
     <w:multiLevelType w:val="hybridMultilevel"/>
     <w:tmpl w:val="81A88AA8"/>
@@ -5411,7 +5630,7 @@
       </w:rPr>
     </w:lvl>
   </w:abstractNum>
-  <w:abstractNum w:abstractNumId="6">
+  <w:abstractNum w:abstractNumId="7">
     <w:nsid w:val="349C75D6"/>
     <w:multiLevelType w:val="hybridMultilevel"/>
     <w:tmpl w:val="E8780666"/>
@@ -5524,7 +5743,7 @@
       </w:rPr>
     </w:lvl>
   </w:abstractNum>
-  <w:abstractNum w:abstractNumId="7">
+  <w:abstractNum w:abstractNumId="8">
     <w:nsid w:val="371F59F3"/>
     <w:multiLevelType w:val="hybridMultilevel"/>
     <w:tmpl w:val="F856866C"/>
@@ -5637,7 +5856,7 @@
       </w:rPr>
     </w:lvl>
   </w:abstractNum>
-  <w:abstractNum w:abstractNumId="8">
+  <w:abstractNum w:abstractNumId="9">
     <w:nsid w:val="37642C04"/>
     <w:multiLevelType w:val="hybridMultilevel"/>
     <w:tmpl w:val="9692FAD4"/>
@@ -5750,7 +5969,7 @@
       </w:rPr>
     </w:lvl>
   </w:abstractNum>
-  <w:abstractNum w:abstractNumId="9">
+  <w:abstractNum w:abstractNumId="10">
     <w:nsid w:val="3C4C5FFC"/>
     <w:multiLevelType w:val="hybridMultilevel"/>
     <w:tmpl w:val="FFDAD410"/>
@@ -5863,7 +6082,7 @@
       </w:rPr>
     </w:lvl>
   </w:abstractNum>
-  <w:abstractNum w:abstractNumId="10">
+  <w:abstractNum w:abstractNumId="11">
     <w:nsid w:val="40606791"/>
     <w:multiLevelType w:val="hybridMultilevel"/>
     <w:tmpl w:val="0C149BAC"/>
@@ -5976,7 +6195,93 @@
       </w:rPr>
     </w:lvl>
   </w:abstractNum>
-  <w:abstractNum w:abstractNumId="11">
+  <w:abstractNum w:abstractNumId="12">
+    <w:nsid w:val="41E82FB4"/>
+    <w:multiLevelType w:val="multilevel"/>
+    <w:tmpl w:val="0409001F"/>
+    <w:lvl w:ilvl="0">
+      <w:start w:val="1"/>
+      <w:numFmt w:val="decimal"/>
+      <w:lvlText w:val="%1."/>
+      <w:lvlJc w:val="left"/>
+      <w:pPr>
+        <w:ind w:left="360" w:hanging="360"/>
+      </w:pPr>
+    </w:lvl>
+    <w:lvl w:ilvl="1">
+      <w:start w:val="1"/>
+      <w:numFmt w:val="decimal"/>
+      <w:lvlText w:val="%1.%2."/>
+      <w:lvlJc w:val="left"/>
+      <w:pPr>
+        <w:ind w:left="792" w:hanging="432"/>
+      </w:pPr>
+    </w:lvl>
+    <w:lvl w:ilvl="2">
+      <w:start w:val="1"/>
+      <w:numFmt w:val="decimal"/>
+      <w:lvlText w:val="%1.%2.%3."/>
+      <w:lvlJc w:val="left"/>
+      <w:pPr>
+        <w:ind w:left="1224" w:hanging="504"/>
+      </w:pPr>
+    </w:lvl>
+    <w:lvl w:ilvl="3">
+      <w:start w:val="1"/>
+      <w:numFmt w:val="decimal"/>
+      <w:lvlText w:val="%1.%2.%3.%4."/>
+      <w:lvlJc w:val="left"/>
+      <w:pPr>
+        <w:ind w:left="1728" w:hanging="648"/>
+      </w:pPr>
+    </w:lvl>
+    <w:lvl w:ilvl="4">
+      <w:start w:val="1"/>
+      <w:numFmt w:val="decimal"/>
+      <w:lvlText w:val="%1.%2.%3.%4.%5."/>
+      <w:lvlJc w:val="left"/>
+      <w:pPr>
+        <w:ind w:left="2232" w:hanging="792"/>
+      </w:pPr>
+    </w:lvl>
+    <w:lvl w:ilvl="5">
+      <w:start w:val="1"/>
+      <w:numFmt w:val="decimal"/>
+      <w:lvlText w:val="%1.%2.%3.%4.%5.%6."/>
+      <w:lvlJc w:val="left"/>
+      <w:pPr>
+        <w:ind w:left="2736" w:hanging="936"/>
+      </w:pPr>
+    </w:lvl>
+    <w:lvl w:ilvl="6">
+      <w:start w:val="1"/>
+      <w:numFmt w:val="decimal"/>
+      <w:lvlText w:val="%1.%2.%3.%4.%5.%6.%7."/>
+      <w:lvlJc w:val="left"/>
+      <w:pPr>
+        <w:ind w:left="3240" w:hanging="1080"/>
+      </w:pPr>
+    </w:lvl>
+    <w:lvl w:ilvl="7">
+      <w:start w:val="1"/>
+      <w:numFmt w:val="decimal"/>
+      <w:lvlText w:val="%1.%2.%3.%4.%5.%6.%7.%8."/>
+      <w:lvlJc w:val="left"/>
+      <w:pPr>
+        <w:ind w:left="3744" w:hanging="1224"/>
+      </w:pPr>
+    </w:lvl>
+    <w:lvl w:ilvl="8">
+      <w:start w:val="1"/>
+      <w:numFmt w:val="decimal"/>
+      <w:lvlText w:val="%1.%2.%3.%4.%5.%6.%7.%8.%9."/>
+      <w:lvlJc w:val="left"/>
+      <w:pPr>
+        <w:ind w:left="4320" w:hanging="1440"/>
+      </w:pPr>
+    </w:lvl>
+  </w:abstractNum>
+  <w:abstractNum w:abstractNumId="13">
     <w:nsid w:val="449F4C16"/>
     <w:multiLevelType w:val="multilevel"/>
     <w:tmpl w:val="0409001D"/>
@@ -6062,7 +6367,7 @@
       </w:pPr>
     </w:lvl>
   </w:abstractNum>
-  <w:abstractNum w:abstractNumId="12">
+  <w:abstractNum w:abstractNumId="14">
     <w:nsid w:val="48006682"/>
     <w:multiLevelType w:val="multilevel"/>
     <w:tmpl w:val="0409001F"/>
@@ -6148,7 +6453,7 @@
       </w:pPr>
     </w:lvl>
   </w:abstractNum>
-  <w:abstractNum w:abstractNumId="13">
+  <w:abstractNum w:abstractNumId="15">
     <w:nsid w:val="4B251402"/>
     <w:multiLevelType w:val="multilevel"/>
     <w:tmpl w:val="0409001D"/>
@@ -6234,7 +6539,7 @@
       </w:pPr>
     </w:lvl>
   </w:abstractNum>
-  <w:abstractNum w:abstractNumId="14">
+  <w:abstractNum w:abstractNumId="16">
     <w:nsid w:val="548E0387"/>
     <w:multiLevelType w:val="multilevel"/>
     <w:tmpl w:val="0409001D"/>
@@ -6320,7 +6625,7 @@
       </w:pPr>
     </w:lvl>
   </w:abstractNum>
-  <w:abstractNum w:abstractNumId="15">
+  <w:abstractNum w:abstractNumId="17">
     <w:nsid w:val="55170F8F"/>
     <w:multiLevelType w:val="hybridMultilevel"/>
     <w:tmpl w:val="1242DD9A"/>
@@ -6433,7 +6738,7 @@
       </w:rPr>
     </w:lvl>
   </w:abstractNum>
-  <w:abstractNum w:abstractNumId="16">
+  <w:abstractNum w:abstractNumId="18">
     <w:nsid w:val="570A5D50"/>
     <w:multiLevelType w:val="multilevel"/>
     <w:tmpl w:val="FDC06572"/>
@@ -6582,7 +6887,7 @@
       </w:rPr>
     </w:lvl>
   </w:abstractNum>
-  <w:abstractNum w:abstractNumId="17">
+  <w:abstractNum w:abstractNumId="19">
     <w:nsid w:val="59B77CB1"/>
     <w:multiLevelType w:val="hybridMultilevel"/>
     <w:tmpl w:val="D2EE7A40"/>
@@ -6695,7 +7000,7 @@
       </w:rPr>
     </w:lvl>
   </w:abstractNum>
-  <w:abstractNum w:abstractNumId="18">
+  <w:abstractNum w:abstractNumId="20">
     <w:nsid w:val="5BE07935"/>
     <w:multiLevelType w:val="multilevel"/>
     <w:tmpl w:val="0409001D"/>
@@ -6781,7 +7086,7 @@
       </w:pPr>
     </w:lvl>
   </w:abstractNum>
-  <w:abstractNum w:abstractNumId="19">
+  <w:abstractNum w:abstractNumId="21">
     <w:nsid w:val="5BF221E1"/>
     <w:multiLevelType w:val="hybridMultilevel"/>
     <w:tmpl w:val="C53AF7C0"/>
@@ -6894,7 +7199,7 @@
       </w:rPr>
     </w:lvl>
   </w:abstractNum>
-  <w:abstractNum w:abstractNumId="20">
+  <w:abstractNum w:abstractNumId="22">
     <w:nsid w:val="5CBA0AFD"/>
     <w:multiLevelType w:val="hybridMultilevel"/>
     <w:tmpl w:val="7F60FDDE"/>
@@ -7007,7 +7312,7 @@
       </w:rPr>
     </w:lvl>
   </w:abstractNum>
-  <w:abstractNum w:abstractNumId="21">
+  <w:abstractNum w:abstractNumId="23">
     <w:nsid w:val="5E826BB2"/>
     <w:multiLevelType w:val="hybridMultilevel"/>
     <w:tmpl w:val="A9F22F86"/>
@@ -7120,7 +7425,120 @@
       </w:rPr>
     </w:lvl>
   </w:abstractNum>
-  <w:abstractNum w:abstractNumId="22">
+  <w:abstractNum w:abstractNumId="24">
+    <w:nsid w:val="60643866"/>
+    <w:multiLevelType w:val="multilevel"/>
+    <w:tmpl w:val="F034AB30"/>
+    <w:lvl w:ilvl="0">
+      <w:start w:val="1"/>
+      <w:numFmt w:val="bullet"/>
+      <w:lvlText w:val=""/>
+      <w:lvlJc w:val="left"/>
+      <w:pPr>
+        <w:ind w:left="360" w:hanging="360"/>
+      </w:pPr>
+      <w:rPr>
+        <w:rFonts w:ascii="Symbol" w:hAnsi="Symbol" w:hint="default"/>
+      </w:rPr>
+    </w:lvl>
+    <w:lvl w:ilvl="1">
+      <w:start w:val="1"/>
+      <w:numFmt w:val="lowerLetter"/>
+      <w:lvlText w:val="%2)"/>
+      <w:lvlJc w:val="left"/>
+      <w:pPr>
+        <w:ind w:left="720" w:hanging="360"/>
+      </w:pPr>
+      <w:rPr>
+        <w:rFonts w:hint="default"/>
+      </w:rPr>
+    </w:lvl>
+    <w:lvl w:ilvl="2">
+      <w:start w:val="1"/>
+      <w:numFmt w:val="lowerRoman"/>
+      <w:lvlText w:val="%3)"/>
+      <w:lvlJc w:val="left"/>
+      <w:pPr>
+        <w:ind w:left="1080" w:hanging="360"/>
+      </w:pPr>
+      <w:rPr>
+        <w:rFonts w:hint="default"/>
+      </w:rPr>
+    </w:lvl>
+    <w:lvl w:ilvl="3">
+      <w:start w:val="1"/>
+      <w:numFmt w:val="decimal"/>
+      <w:lvlText w:val="(%4)"/>
+      <w:lvlJc w:val="left"/>
+      <w:pPr>
+        <w:ind w:left="1440" w:hanging="360"/>
+      </w:pPr>
+      <w:rPr>
+        <w:rFonts w:hint="default"/>
+      </w:rPr>
+    </w:lvl>
+    <w:lvl w:ilvl="4">
+      <w:start w:val="1"/>
+      <w:numFmt w:val="lowerLetter"/>
+      <w:lvlText w:val="(%5)"/>
+      <w:lvlJc w:val="left"/>
+      <w:pPr>
+        <w:ind w:left="1800" w:hanging="360"/>
+      </w:pPr>
+      <w:rPr>
+        <w:rFonts w:hint="default"/>
+      </w:rPr>
+    </w:lvl>
+    <w:lvl w:ilvl="5">
+      <w:start w:val="1"/>
+      <w:numFmt w:val="lowerRoman"/>
+      <w:lvlText w:val="(%6)"/>
+      <w:lvlJc w:val="left"/>
+      <w:pPr>
+        <w:ind w:left="2160" w:hanging="360"/>
+      </w:pPr>
+      <w:rPr>
+        <w:rFonts w:hint="default"/>
+      </w:rPr>
+    </w:lvl>
+    <w:lvl w:ilvl="6">
+      <w:start w:val="1"/>
+      <w:numFmt w:val="decimal"/>
+      <w:lvlText w:val="%7."/>
+      <w:lvlJc w:val="left"/>
+      <w:pPr>
+        <w:ind w:left="2520" w:hanging="360"/>
+      </w:pPr>
+      <w:rPr>
+        <w:rFonts w:hint="default"/>
+      </w:rPr>
+    </w:lvl>
+    <w:lvl w:ilvl="7">
+      <w:start w:val="1"/>
+      <w:numFmt w:val="lowerLetter"/>
+      <w:lvlText w:val="%8."/>
+      <w:lvlJc w:val="left"/>
+      <w:pPr>
+        <w:ind w:left="2880" w:hanging="360"/>
+      </w:pPr>
+      <w:rPr>
+        <w:rFonts w:hint="default"/>
+      </w:rPr>
+    </w:lvl>
+    <w:lvl w:ilvl="8">
+      <w:start w:val="1"/>
+      <w:numFmt w:val="lowerRoman"/>
+      <w:lvlText w:val="%9."/>
+      <w:lvlJc w:val="left"/>
+      <w:pPr>
+        <w:ind w:left="3240" w:hanging="360"/>
+      </w:pPr>
+      <w:rPr>
+        <w:rFonts w:hint="default"/>
+      </w:rPr>
+    </w:lvl>
+  </w:abstractNum>
+  <w:abstractNum w:abstractNumId="25">
     <w:nsid w:val="61F36074"/>
     <w:multiLevelType w:val="hybridMultilevel"/>
     <w:tmpl w:val="3E0A6408"/>
@@ -7233,7 +7651,7 @@
       </w:rPr>
     </w:lvl>
   </w:abstractNum>
-  <w:abstractNum w:abstractNumId="23">
+  <w:abstractNum w:abstractNumId="26">
     <w:nsid w:val="69AA6DE1"/>
     <w:multiLevelType w:val="hybridMultilevel"/>
     <w:tmpl w:val="DCD21A8C"/>
@@ -7319,7 +7737,7 @@
       </w:pPr>
     </w:lvl>
   </w:abstractNum>
-  <w:abstractNum w:abstractNumId="24">
+  <w:abstractNum w:abstractNumId="27">
     <w:nsid w:val="6D047090"/>
     <w:multiLevelType w:val="multilevel"/>
     <w:tmpl w:val="0409001D"/>
@@ -7405,7 +7823,7 @@
       </w:pPr>
     </w:lvl>
   </w:abstractNum>
-  <w:abstractNum w:abstractNumId="25">
+  <w:abstractNum w:abstractNumId="28">
     <w:nsid w:val="6E520DC2"/>
     <w:multiLevelType w:val="hybridMultilevel"/>
     <w:tmpl w:val="DF041E26"/>
@@ -7518,7 +7936,7 @@
       </w:rPr>
     </w:lvl>
   </w:abstractNum>
-  <w:abstractNum w:abstractNumId="26">
+  <w:abstractNum w:abstractNumId="29">
     <w:nsid w:val="6FF12E66"/>
     <w:multiLevelType w:val="multilevel"/>
     <w:tmpl w:val="0409001D"/>
@@ -7604,7 +8022,7 @@
       </w:pPr>
     </w:lvl>
   </w:abstractNum>
-  <w:abstractNum w:abstractNumId="27">
+  <w:abstractNum w:abstractNumId="30">
     <w:nsid w:val="71785856"/>
     <w:multiLevelType w:val="hybridMultilevel"/>
     <w:tmpl w:val="36B4F376"/>
@@ -7717,7 +8135,7 @@
       </w:rPr>
     </w:lvl>
   </w:abstractNum>
-  <w:abstractNum w:abstractNumId="28">
+  <w:abstractNum w:abstractNumId="31">
     <w:nsid w:val="75947A38"/>
     <w:multiLevelType w:val="hybridMultilevel"/>
     <w:tmpl w:val="F702B3A6"/>
@@ -7830,7 +8248,7 @@
       </w:rPr>
     </w:lvl>
   </w:abstractNum>
-  <w:abstractNum w:abstractNumId="29">
+  <w:abstractNum w:abstractNumId="32">
     <w:nsid w:val="763B7FFD"/>
     <w:multiLevelType w:val="multilevel"/>
     <w:tmpl w:val="0409001D"/>
@@ -7916,7 +8334,7 @@
       </w:pPr>
     </w:lvl>
   </w:abstractNum>
-  <w:abstractNum w:abstractNumId="30">
+  <w:abstractNum w:abstractNumId="33">
     <w:nsid w:val="7E8F180D"/>
     <w:multiLevelType w:val="hybridMultilevel"/>
     <w:tmpl w:val="BCFA654C"/>
@@ -8033,94 +8451,103 @@
     <w:abstractNumId w:val="2"/>
   </w:num>
   <w:num w:numId="2">
+    <w:abstractNumId w:val="25"/>
+  </w:num>
+  <w:num w:numId="3">
+    <w:abstractNumId w:val="5"/>
+  </w:num>
+  <w:num w:numId="4">
     <w:abstractNumId w:val="22"/>
   </w:num>
-  <w:num w:numId="3">
-    <w:abstractNumId w:val="4"/>
-  </w:num>
-  <w:num w:numId="4">
-    <w:abstractNumId w:val="20"/>
-  </w:num>
   <w:num w:numId="5">
-    <w:abstractNumId w:val="23"/>
+    <w:abstractNumId w:val="26"/>
   </w:num>
   <w:num w:numId="6">
-    <w:abstractNumId w:val="30"/>
+    <w:abstractNumId w:val="33"/>
   </w:num>
   <w:num w:numId="7">
+    <w:abstractNumId w:val="31"/>
+  </w:num>
+  <w:num w:numId="8">
     <w:abstractNumId w:val="28"/>
   </w:num>
-  <w:num w:numId="8">
-    <w:abstractNumId w:val="25"/>
-  </w:num>
   <w:num w:numId="9">
-    <w:abstractNumId w:val="19"/>
+    <w:abstractNumId w:val="21"/>
   </w:num>
   <w:num w:numId="10">
-    <w:abstractNumId w:val="16"/>
+    <w:abstractNumId w:val="18"/>
   </w:num>
   <w:num w:numId="11">
     <w:abstractNumId w:val="1"/>
   </w:num>
   <w:num w:numId="12">
+    <w:abstractNumId w:val="9"/>
+  </w:num>
+  <w:num w:numId="13">
+    <w:abstractNumId w:val="10"/>
+  </w:num>
+  <w:num w:numId="14">
     <w:abstractNumId w:val="8"/>
   </w:num>
-  <w:num w:numId="13">
-    <w:abstractNumId w:val="9"/>
-  </w:num>
-  <w:num w:numId="14">
-    <w:abstractNumId w:val="7"/>
-  </w:num>
   <w:num w:numId="15">
-    <w:abstractNumId w:val="27"/>
+    <w:abstractNumId w:val="30"/>
   </w:num>
   <w:num w:numId="16">
+    <w:abstractNumId w:val="19"/>
+  </w:num>
+  <w:num w:numId="17">
     <w:abstractNumId w:val="17"/>
   </w:num>
-  <w:num w:numId="17">
-    <w:abstractNumId w:val="15"/>
-  </w:num>
   <w:num w:numId="18">
-    <w:abstractNumId w:val="5"/>
+    <w:abstractNumId w:val="6"/>
   </w:num>
   <w:num w:numId="19">
-    <w:abstractNumId w:val="3"/>
+    <w:abstractNumId w:val="4"/>
   </w:num>
   <w:num w:numId="20">
-    <w:abstractNumId w:val="18"/>
+    <w:abstractNumId w:val="20"/>
   </w:num>
   <w:num w:numId="21">
-    <w:abstractNumId w:val="10"/>
+    <w:abstractNumId w:val="11"/>
   </w:num>
   <w:num w:numId="22">
-    <w:abstractNumId w:val="21"/>
+    <w:abstractNumId w:val="23"/>
   </w:num>
   <w:num w:numId="23">
     <w:abstractNumId w:val="0"/>
   </w:num>
   <w:num w:numId="24">
+    <w:abstractNumId w:val="16"/>
+  </w:num>
+  <w:num w:numId="25">
     <w:abstractNumId w:val="14"/>
   </w:num>
-  <w:num w:numId="25">
+  <w:num w:numId="26">
+    <w:abstractNumId w:val="27"/>
+  </w:num>
+  <w:num w:numId="27">
+    <w:abstractNumId w:val="13"/>
+  </w:num>
+  <w:num w:numId="28">
+    <w:abstractNumId w:val="15"/>
+  </w:num>
+  <w:num w:numId="29">
+    <w:abstractNumId w:val="29"/>
+  </w:num>
+  <w:num w:numId="30">
+    <w:abstractNumId w:val="32"/>
+  </w:num>
+  <w:num w:numId="31">
+    <w:abstractNumId w:val="7"/>
+  </w:num>
+  <w:num w:numId="32">
     <w:abstractNumId w:val="12"/>
   </w:num>
-  <w:num w:numId="26">
+  <w:num w:numId="33">
+    <w:abstractNumId w:val="3"/>
+  </w:num>
+  <w:num w:numId="34">
     <w:abstractNumId w:val="24"/>
-  </w:num>
-  <w:num w:numId="27">
-    <w:abstractNumId w:val="11"/>
-  </w:num>
-  <w:num w:numId="28">
-    <w:abstractNumId w:val="13"/>
-  </w:num>
-  <w:num w:numId="29">
-    <w:abstractNumId w:val="26"/>
-  </w:num>
-  <w:num w:numId="30">
-    <w:abstractNumId w:val="29"/>
-  </w:num>
-  <w:num w:numId="31">
-    <w:abstractNumId w:val="6"/>
   </w:num>
 </w:numbering>
 </file>
@@ -9151,7 +9578,7 @@
 </file>
 
 <file path=customXml/itemProps1.xml><?xml version="1.0" encoding="utf-8"?>
-<ds:datastoreItem xmlns:ds="http://schemas.openxmlformats.org/officeDocument/2006/customXml" ds:itemID="{249B1EE9-FE09-4A41-980A-376A73B4E9FC}">
+<ds:datastoreItem xmlns:ds="http://schemas.openxmlformats.org/officeDocument/2006/customXml" ds:itemID="{B9FF7647-875B-461C-A9EF-8EC661C9A0CD}">
   <ds:schemaRefs>
     <ds:schemaRef ds:uri="http://schemas.openxmlformats.org/officeDocument/2006/bibliography"/>
   </ds:schemaRefs>

</xml_diff>

<commit_message>
fixed some test cases
</commit_message>
<xml_diff>
--- a/docs/Automation Testcases/Automation Testcases[Abstract].docx
+++ b/docs/Automation Testcases/Automation Testcases[Abstract].docx
@@ -4819,14 +4819,54 @@
       <w:r>
         <w:t>[PST-AA-0004</w:t>
       </w:r>
+      <w:r>
+        <w:t>]</w:t>
+      </w:r>
+      <w:r>
+        <w:t>Alert message tells that minimal length should be 6 characters and one of password creation terms that it must have at least 8 characters</w:t>
+      </w:r>
+    </w:p>
+    <w:p>
+      <w:pPr>
+        <w:pStyle w:val="ListParagraph"/>
+      </w:pPr>
+    </w:p>
+    <w:p>
+      <w:pPr>
+        <w:pStyle w:val="ListParagraph"/>
+        <w:numPr>
+          <w:ilvl w:val="0"/>
+          <w:numId w:val="34"/>
+        </w:numPr>
+      </w:pPr>
+      <w:r>
+        <w:t>[003-0025] [Invalid] Send re</w:t>
+      </w:r>
+      <w:r>
+        <w:t>quest with not registered email</w:t>
+      </w:r>
+    </w:p>
+    <w:p>
+      <w:pPr>
+        <w:pStyle w:val="ListParagraph"/>
+        <w:numPr>
+          <w:ilvl w:val="1"/>
+          <w:numId w:val="34"/>
+        </w:numPr>
+      </w:pPr>
+      <w:r>
+        <w:t xml:space="preserve">[PST-AA-0005] alert </w:t>
+      </w:r>
+      <w:proofErr w:type="spellStart"/>
+      <w:r>
+        <w:t>msg</w:t>
+      </w:r>
+      <w:proofErr w:type="spellEnd"/>
+      <w:r>
+        <w:t xml:space="preserve"> vanishes shortly after it appears.</w:t>
+      </w:r>
       <w:bookmarkStart w:id="0" w:name="_GoBack"/>
       <w:bookmarkEnd w:id="0"/>
-      <w:r>
-        <w:t>]</w:t>
-      </w:r>
-      <w:r>
-        <w:t>Alert message tells that minimal length should be 6 characters and one of password creation terms that it must have at least 8 characters</w:t>
-      </w:r>
     </w:p>
     <w:sectPr>
       <w:pgSz w:w="12240" w:h="15840"/>
@@ -9578,7 +9618,7 @@
 </file>
 
 <file path=customXml/itemProps1.xml><?xml version="1.0" encoding="utf-8"?>
-<ds:datastoreItem xmlns:ds="http://schemas.openxmlformats.org/officeDocument/2006/customXml" ds:itemID="{B9FF7647-875B-461C-A9EF-8EC661C9A0CD}">
+<ds:datastoreItem xmlns:ds="http://schemas.openxmlformats.org/officeDocument/2006/customXml" ds:itemID="{889A35E2-4447-4D35-96ED-AE9ACB60A5DD}">
   <ds:schemaRefs>
     <ds:schemaRef ds:uri="http://schemas.openxmlformats.org/officeDocument/2006/bibliography"/>
   </ds:schemaRefs>

</xml_diff>

<commit_message>
added bug reports and finished working
</commit_message>
<xml_diff>
--- a/docs/Automation Testcases/Automation Testcases[Abstract].docx
+++ b/docs/Automation Testcases/Automation Testcases[Abstract].docx
@@ -4823,13 +4823,22 @@
         <w:t>]</w:t>
       </w:r>
       <w:r>
-        <w:t>Alert message tells that minimal length should be 6 characters and one of password creation terms that it must have at least 8 characters</w:t>
-      </w:r>
-    </w:p>
-    <w:p>
-      <w:pPr>
-        <w:pStyle w:val="ListParagraph"/>
-      </w:pPr>
+        <w:t xml:space="preserve"> </w:t>
+      </w:r>
+      <w:r>
+        <w:t xml:space="preserve">password alert messages are </w:t>
+      </w:r>
+      <w:bookmarkStart w:id="0" w:name="_GoBack"/>
+      <w:bookmarkEnd w:id="0"/>
+      <w:r>
+        <w:t>inconsistent</w:t>
+      </w:r>
+      <w:r>
+        <w:t>,</w:t>
+      </w:r>
+      <w:r>
+        <w:t xml:space="preserve"> </w:t>
+      </w:r>
     </w:p>
     <w:p>
       <w:pPr>
@@ -4892,8 +4901,6 @@
       <w:r>
         <w:t xml:space="preserve"> that applies for all available language but English.</w:t>
       </w:r>
-      <w:bookmarkStart w:id="0" w:name="_GoBack"/>
-      <w:bookmarkEnd w:id="0"/>
     </w:p>
     <w:sectPr>
       <w:pgSz w:w="12240" w:h="15840"/>
@@ -9645,7 +9652,7 @@
 </file>
 
 <file path=customXml/itemProps1.xml><?xml version="1.0" encoding="utf-8"?>
-<ds:datastoreItem xmlns:ds="http://schemas.openxmlformats.org/officeDocument/2006/customXml" ds:itemID="{D2F56F8D-601D-4D28-96AF-91CC707FFD22}">
+<ds:datastoreItem xmlns:ds="http://schemas.openxmlformats.org/officeDocument/2006/customXml" ds:itemID="{C87DA583-BFCB-4B50-BEB3-ABACFB9FB5BA}">
   <ds:schemaRefs>
     <ds:schemaRef ds:uri="http://schemas.openxmlformats.org/officeDocument/2006/bibliography"/>
   </ds:schemaRefs>

</xml_diff>

<commit_message>
updated version to 14.0.3 and done some testcases
</commit_message>
<xml_diff>
--- a/docs/Automation Testcases/Automation Testcases[Abstract].docx
+++ b/docs/Automation Testcases/Automation Testcases[Abstract].docx
@@ -4671,6 +4671,115 @@
         <w:pStyle w:val="Heading1"/>
       </w:pPr>
       <w:r>
+        <w:t>Cypress Framework</w:t>
+      </w:r>
+    </w:p>
+    <w:p/>
+    <w:p>
+      <w:pPr>
+        <w:pStyle w:val="ListParagraph"/>
+        <w:numPr>
+          <w:ilvl w:val="0"/>
+          <w:numId w:val="35"/>
+        </w:numPr>
+      </w:pPr>
+      <w:r>
+        <w:t>[010-</w:t>
+      </w:r>
+      <w:r>
+        <w:t>PST-</w:t>
+      </w:r>
+      <w:r>
+        <w:t xml:space="preserve">0001]tries to check if steps are really done and affects the checkout list </w:t>
+      </w:r>
+      <w:proofErr w:type="spellStart"/>
+      <w:r>
+        <w:t>api</w:t>
+      </w:r>
+      <w:proofErr w:type="spellEnd"/>
+      <w:r>
+        <w:t xml:space="preserve"> without sign in</w:t>
+      </w:r>
+    </w:p>
+    <w:p>
+      <w:pPr>
+        <w:pStyle w:val="ListParagraph"/>
+        <w:numPr>
+          <w:ilvl w:val="0"/>
+          <w:numId w:val="35"/>
+        </w:numPr>
+      </w:pPr>
+      <w:r>
+        <w:t>[010-</w:t>
+      </w:r>
+      <w:r>
+        <w:t>PST-</w:t>
+      </w:r>
+      <w:r>
+        <w:t xml:space="preserve">0002]tries to check if the product that was added in the first </w:t>
+      </w:r>
+      <w:proofErr w:type="spellStart"/>
+      <w:r>
+        <w:t>testcase</w:t>
+      </w:r>
+      <w:proofErr w:type="spellEnd"/>
+      <w:r>
+        <w:t xml:space="preserve"> remains in the checkout list without sign in</w:t>
+      </w:r>
+    </w:p>
+    <w:p>
+      <w:pPr>
+        <w:pStyle w:val="Heading2"/>
+      </w:pPr>
+      <w:r>
+        <w:t xml:space="preserve">With sign-In </w:t>
+      </w:r>
+    </w:p>
+    <w:p>
+      <w:pPr>
+        <w:pStyle w:val="ListParagraph"/>
+        <w:numPr>
+          <w:ilvl w:val="0"/>
+          <w:numId w:val="37"/>
+        </w:numPr>
+      </w:pPr>
+      <w:r>
+        <w:t xml:space="preserve">[010-PST-0003]tries to check if steps are really done and affects the checkout list </w:t>
+      </w:r>
+      <w:proofErr w:type="spellStart"/>
+      <w:r>
+        <w:t>api</w:t>
+      </w:r>
+      <w:proofErr w:type="spellEnd"/>
+      <w:r>
+        <w:t xml:space="preserve"> by adding product to it with sign in</w:t>
+      </w:r>
+    </w:p>
+    <w:p>
+      <w:pPr>
+        <w:pStyle w:val="ListParagraph"/>
+        <w:numPr>
+          <w:ilvl w:val="0"/>
+          <w:numId w:val="37"/>
+        </w:numPr>
+      </w:pPr>
+      <w:r>
+        <w:t xml:space="preserve">[010-PST-0004]tries to check if the product that was added in the first </w:t>
+      </w:r>
+      <w:proofErr w:type="spellStart"/>
+      <w:r>
+        <w:t>testcase</w:t>
+      </w:r>
+      <w:proofErr w:type="spellEnd"/>
+      <w:r>
+        <w:t xml:space="preserve"> remains in the checkout list with sign in</w:t>
+      </w:r>
+    </w:p>
+    <w:p>
+      <w:pPr>
+        <w:pStyle w:val="Heading1"/>
+      </w:pPr>
+      <w:r>
         <w:t xml:space="preserve">Bug reports </w:t>
       </w:r>
     </w:p>
@@ -4737,10 +4846,7 @@
         </w:numPr>
       </w:pPr>
       <w:r>
-        <w:t>[PST-AA-0002</w:t>
-      </w:r>
-      <w:r>
-        <w:t>]</w:t>
+        <w:t>[PST-AA-0002]</w:t>
       </w:r>
       <w:r>
         <w:t>Validation Alert box</w:t>
@@ -4779,10 +4885,7 @@
         </w:numPr>
       </w:pPr>
       <w:r>
-        <w:t>[PST-AA-0003</w:t>
-      </w:r>
-      <w:r>
-        <w:t>]</w:t>
+        <w:t>[PST-AA-0003]</w:t>
       </w:r>
       <w:r>
         <w:t>User registered successfully with invalid email format (</w:t>
@@ -4817,7 +4920,133 @@
         </w:numPr>
       </w:pPr>
       <w:r>
-        <w:t>[PST-AA-0004</w:t>
+        <w:t>[PST-AA-0004]</w:t>
+      </w:r>
+      <w:r>
+        <w:t xml:space="preserve"> </w:t>
+      </w:r>
+      <w:r>
+        <w:t xml:space="preserve">password alert messages are </w:t>
+      </w:r>
+      <w:r>
+        <w:t>inconsistent</w:t>
+      </w:r>
+      <w:r>
+        <w:t>,</w:t>
+      </w:r>
+      <w:r>
+        <w:t xml:space="preserve"> </w:t>
+      </w:r>
+    </w:p>
+    <w:p>
+      <w:pPr>
+        <w:pStyle w:val="ListParagraph"/>
+        <w:numPr>
+          <w:ilvl w:val="0"/>
+          <w:numId w:val="34"/>
+        </w:numPr>
+      </w:pPr>
+      <w:r>
+        <w:t>[003-0025] [Invalid] Send re</w:t>
+      </w:r>
+      <w:r>
+        <w:t>quest with not registered email</w:t>
+      </w:r>
+    </w:p>
+    <w:p>
+      <w:pPr>
+        <w:pStyle w:val="ListParagraph"/>
+        <w:numPr>
+          <w:ilvl w:val="1"/>
+          <w:numId w:val="34"/>
+        </w:numPr>
+      </w:pPr>
+      <w:r>
+        <w:t xml:space="preserve">[PST-AA-0005] alert </w:t>
+      </w:r>
+      <w:proofErr w:type="spellStart"/>
+      <w:r>
+        <w:t>msg</w:t>
+      </w:r>
+      <w:proofErr w:type="spellEnd"/>
+      <w:r>
+        <w:t xml:space="preserve"> vanishes shortly after it appears.</w:t>
+      </w:r>
+    </w:p>
+    <w:p>
+      <w:pPr>
+        <w:ind w:left="360"/>
+      </w:pPr>
+      <w:r>
+        <w:t xml:space="preserve">Languages section </w:t>
+      </w:r>
+    </w:p>
+    <w:p>
+      <w:pPr>
+        <w:ind w:left="360"/>
+      </w:pPr>
+      <w:r>
+        <w:t>When you change the UI language HTML “</w:t>
+      </w:r>
+      <w:proofErr w:type="spellStart"/>
+      <w:r>
+        <w:t>lang</w:t>
+      </w:r>
+      <w:proofErr w:type="spellEnd"/>
+      <w:r>
+        <w:t>” attribute value doesn’t change to suitable language</w:t>
+      </w:r>
+      <w:r>
+        <w:t xml:space="preserve"> that applies for all available language but English.</w:t>
+      </w:r>
+    </w:p>
+    <w:p>
+      <w:pPr>
+        <w:ind w:left="360"/>
+      </w:pPr>
+    </w:p>
+    <w:p>
+      <w:pPr>
+        <w:pStyle w:val="Heading2"/>
+      </w:pPr>
+      <w:r>
+        <w:t>Cypress Framework bug reports</w:t>
+      </w:r>
+    </w:p>
+    <w:p>
+      <w:pPr>
+        <w:pStyle w:val="ListParagraph"/>
+        <w:numPr>
+          <w:ilvl w:val="0"/>
+          <w:numId w:val="38"/>
+        </w:numPr>
+      </w:pPr>
+      <w:r>
+        <w:t>[CY-AA-01]</w:t>
+      </w:r>
+      <w:r>
+        <w:t>-&gt;</w:t>
+      </w:r>
+      <w:r>
+        <w:t>[010-</w:t>
+      </w:r>
+      <w:r>
+        <w:t>PST-</w:t>
+      </w:r>
+      <w:r>
+        <w:t>0001]</w:t>
+      </w:r>
+      <w:r>
+        <w:t xml:space="preserve"> </w:t>
+      </w:r>
+      <w:r>
+        <w:t>[010-</w:t>
+      </w:r>
+      <w:r>
+        <w:t>PST-</w:t>
+      </w:r>
+      <w:r>
+        <w:t>0002</w:t>
       </w:r>
       <w:r>
         <w:t>]</w:t>
@@ -4826,81 +5055,67 @@
         <w:t xml:space="preserve"> </w:t>
       </w:r>
       <w:r>
-        <w:t xml:space="preserve">password alert messages are </w:t>
+        <w:t>]</w:t>
+      </w:r>
+      <w:r>
+        <w:t>[010-</w:t>
+      </w:r>
+      <w:r>
+        <w:t>PST-</w:t>
+      </w:r>
+      <w:r>
+        <w:t>0003</w:t>
+      </w:r>
+      <w:r>
+        <w:t>]</w:t>
+      </w:r>
+      <w:r>
+        <w:t>Th</w:t>
+      </w:r>
+      <w:r>
+        <w:t xml:space="preserve">e steps are not working properly </w:t>
+      </w:r>
+      <w:r>
+        <w:t>[</w:t>
+      </w:r>
+      <w:r>
+        <w:t>the product is not being added actually</w:t>
+      </w:r>
+      <w:r>
+        <w:t xml:space="preserve"> to cart</w:t>
+      </w:r>
+      <w:r>
+        <w:t xml:space="preserve"> ]</w:t>
+      </w:r>
+    </w:p>
+    <w:p>
+      <w:pPr>
+        <w:pStyle w:val="ListParagraph"/>
+        <w:numPr>
+          <w:ilvl w:val="0"/>
+          <w:numId w:val="38"/>
+        </w:numPr>
+      </w:pPr>
+      <w:r>
+        <w:lastRenderedPageBreak/>
+        <w:t>[010-</w:t>
+      </w:r>
+      <w:r>
+        <w:t>PST-</w:t>
+      </w:r>
+      <w:r>
+        <w:t xml:space="preserve">0004] the session is not restored when you try to view the checkout list when you signed In </w:t>
+      </w:r>
+      <w:r>
+        <w:t xml:space="preserve"> and the user is not signed in </w:t>
       </w:r>
       <w:bookmarkStart w:id="0" w:name="_GoBack"/>
       <w:bookmarkEnd w:id="0"/>
-      <w:r>
-        <w:t>inconsistent</w:t>
-      </w:r>
-      <w:r>
-        <w:t>,</w:t>
-      </w:r>
-      <w:r>
-        <w:t xml:space="preserve"> </w:t>
-      </w:r>
-    </w:p>
-    <w:p>
-      <w:pPr>
-        <w:pStyle w:val="ListParagraph"/>
-        <w:numPr>
-          <w:ilvl w:val="0"/>
-          <w:numId w:val="34"/>
-        </w:numPr>
-      </w:pPr>
-      <w:r>
-        <w:t>[003-0025] [Invalid] Send re</w:t>
-      </w:r>
-      <w:r>
-        <w:t>quest with not registered email</w:t>
-      </w:r>
-    </w:p>
-    <w:p>
-      <w:pPr>
-        <w:pStyle w:val="ListParagraph"/>
-        <w:numPr>
-          <w:ilvl w:val="1"/>
-          <w:numId w:val="34"/>
-        </w:numPr>
-      </w:pPr>
-      <w:r>
-        <w:t xml:space="preserve">[PST-AA-0005] alert </w:t>
-      </w:r>
-      <w:proofErr w:type="spellStart"/>
-      <w:r>
-        <w:t>msg</w:t>
-      </w:r>
-      <w:proofErr w:type="spellEnd"/>
-      <w:r>
-        <w:t xml:space="preserve"> vanishes shortly after it appears.</w:t>
-      </w:r>
-    </w:p>
-    <w:p>
-      <w:pPr>
-        <w:ind w:left="360"/>
-      </w:pPr>
-      <w:r>
-        <w:t xml:space="preserve">Languages section </w:t>
-      </w:r>
-    </w:p>
-    <w:p>
-      <w:pPr>
-        <w:ind w:left="360"/>
-      </w:pPr>
-      <w:r>
-        <w:t>When you change the UI language HTML “</w:t>
-      </w:r>
-      <w:proofErr w:type="spellStart"/>
-      <w:r>
-        <w:t>lang</w:t>
-      </w:r>
-      <w:proofErr w:type="spellEnd"/>
-      <w:r>
-        <w:t>” attribute value doesn’t change to suitable language</w:t>
-      </w:r>
-      <w:r>
-        <w:t xml:space="preserve"> that applies for all available language but English.</w:t>
-      </w:r>
+    </w:p>
+    <w:p>
+      <w:pPr>
+        <w:pStyle w:val="ListParagraph"/>
+      </w:pPr>
     </w:p>
     <w:sectPr>
       <w:pgSz w:w="12240" w:h="15840"/>
@@ -5393,6 +5608,119 @@
     </w:lvl>
   </w:abstractNum>
   <w:abstractNum w:abstractNumId="4">
+    <w:nsid w:val="19BF6E01"/>
+    <w:multiLevelType w:val="hybridMultilevel"/>
+    <w:tmpl w:val="F230CDC6"/>
+    <w:lvl w:ilvl="0" w:tplc="04090001">
+      <w:start w:val="1"/>
+      <w:numFmt w:val="bullet"/>
+      <w:lvlText w:val=""/>
+      <w:lvlJc w:val="left"/>
+      <w:pPr>
+        <w:ind w:left="720" w:hanging="360"/>
+      </w:pPr>
+      <w:rPr>
+        <w:rFonts w:ascii="Symbol" w:hAnsi="Symbol" w:hint="default"/>
+      </w:rPr>
+    </w:lvl>
+    <w:lvl w:ilvl="1" w:tplc="04090003" w:tentative="1">
+      <w:start w:val="1"/>
+      <w:numFmt w:val="bullet"/>
+      <w:lvlText w:val="o"/>
+      <w:lvlJc w:val="left"/>
+      <w:pPr>
+        <w:ind w:left="1440" w:hanging="360"/>
+      </w:pPr>
+      <w:rPr>
+        <w:rFonts w:ascii="Courier New" w:hAnsi="Courier New" w:cs="Courier New" w:hint="default"/>
+      </w:rPr>
+    </w:lvl>
+    <w:lvl w:ilvl="2" w:tplc="04090005" w:tentative="1">
+      <w:start w:val="1"/>
+      <w:numFmt w:val="bullet"/>
+      <w:lvlText w:val=""/>
+      <w:lvlJc w:val="left"/>
+      <w:pPr>
+        <w:ind w:left="2160" w:hanging="360"/>
+      </w:pPr>
+      <w:rPr>
+        <w:rFonts w:ascii="Wingdings" w:hAnsi="Wingdings" w:hint="default"/>
+      </w:rPr>
+    </w:lvl>
+    <w:lvl w:ilvl="3" w:tplc="04090001" w:tentative="1">
+      <w:start w:val="1"/>
+      <w:numFmt w:val="bullet"/>
+      <w:lvlText w:val=""/>
+      <w:lvlJc w:val="left"/>
+      <w:pPr>
+        <w:ind w:left="2880" w:hanging="360"/>
+      </w:pPr>
+      <w:rPr>
+        <w:rFonts w:ascii="Symbol" w:hAnsi="Symbol" w:hint="default"/>
+      </w:rPr>
+    </w:lvl>
+    <w:lvl w:ilvl="4" w:tplc="04090003" w:tentative="1">
+      <w:start w:val="1"/>
+      <w:numFmt w:val="bullet"/>
+      <w:lvlText w:val="o"/>
+      <w:lvlJc w:val="left"/>
+      <w:pPr>
+        <w:ind w:left="3600" w:hanging="360"/>
+      </w:pPr>
+      <w:rPr>
+        <w:rFonts w:ascii="Courier New" w:hAnsi="Courier New" w:cs="Courier New" w:hint="default"/>
+      </w:rPr>
+    </w:lvl>
+    <w:lvl w:ilvl="5" w:tplc="04090005" w:tentative="1">
+      <w:start w:val="1"/>
+      <w:numFmt w:val="bullet"/>
+      <w:lvlText w:val=""/>
+      <w:lvlJc w:val="left"/>
+      <w:pPr>
+        <w:ind w:left="4320" w:hanging="360"/>
+      </w:pPr>
+      <w:rPr>
+        <w:rFonts w:ascii="Wingdings" w:hAnsi="Wingdings" w:hint="default"/>
+      </w:rPr>
+    </w:lvl>
+    <w:lvl w:ilvl="6" w:tplc="04090001" w:tentative="1">
+      <w:start w:val="1"/>
+      <w:numFmt w:val="bullet"/>
+      <w:lvlText w:val=""/>
+      <w:lvlJc w:val="left"/>
+      <w:pPr>
+        <w:ind w:left="5040" w:hanging="360"/>
+      </w:pPr>
+      <w:rPr>
+        <w:rFonts w:ascii="Symbol" w:hAnsi="Symbol" w:hint="default"/>
+      </w:rPr>
+    </w:lvl>
+    <w:lvl w:ilvl="7" w:tplc="04090003" w:tentative="1">
+      <w:start w:val="1"/>
+      <w:numFmt w:val="bullet"/>
+      <w:lvlText w:val="o"/>
+      <w:lvlJc w:val="left"/>
+      <w:pPr>
+        <w:ind w:left="5760" w:hanging="360"/>
+      </w:pPr>
+      <w:rPr>
+        <w:rFonts w:ascii="Courier New" w:hAnsi="Courier New" w:cs="Courier New" w:hint="default"/>
+      </w:rPr>
+    </w:lvl>
+    <w:lvl w:ilvl="8" w:tplc="04090005" w:tentative="1">
+      <w:start w:val="1"/>
+      <w:numFmt w:val="bullet"/>
+      <w:lvlText w:val=""/>
+      <w:lvlJc w:val="left"/>
+      <w:pPr>
+        <w:ind w:left="6480" w:hanging="360"/>
+      </w:pPr>
+      <w:rPr>
+        <w:rFonts w:ascii="Wingdings" w:hAnsi="Wingdings" w:hint="default"/>
+      </w:rPr>
+    </w:lvl>
+  </w:abstractNum>
+  <w:abstractNum w:abstractNumId="5">
     <w:nsid w:val="19DB145C"/>
     <w:multiLevelType w:val="hybridMultilevel"/>
     <w:tmpl w:val="C8BAFD52"/>
@@ -5505,7 +5833,120 @@
       </w:rPr>
     </w:lvl>
   </w:abstractNum>
-  <w:abstractNum w:abstractNumId="5">
+  <w:abstractNum w:abstractNumId="6">
+    <w:nsid w:val="1F320497"/>
+    <w:multiLevelType w:val="hybridMultilevel"/>
+    <w:tmpl w:val="A426EA36"/>
+    <w:lvl w:ilvl="0" w:tplc="04090001">
+      <w:start w:val="1"/>
+      <w:numFmt w:val="bullet"/>
+      <w:lvlText w:val=""/>
+      <w:lvlJc w:val="left"/>
+      <w:pPr>
+        <w:ind w:left="720" w:hanging="360"/>
+      </w:pPr>
+      <w:rPr>
+        <w:rFonts w:ascii="Symbol" w:hAnsi="Symbol" w:hint="default"/>
+      </w:rPr>
+    </w:lvl>
+    <w:lvl w:ilvl="1" w:tplc="04090003" w:tentative="1">
+      <w:start w:val="1"/>
+      <w:numFmt w:val="bullet"/>
+      <w:lvlText w:val="o"/>
+      <w:lvlJc w:val="left"/>
+      <w:pPr>
+        <w:ind w:left="1440" w:hanging="360"/>
+      </w:pPr>
+      <w:rPr>
+        <w:rFonts w:ascii="Courier New" w:hAnsi="Courier New" w:cs="Courier New" w:hint="default"/>
+      </w:rPr>
+    </w:lvl>
+    <w:lvl w:ilvl="2" w:tplc="04090005" w:tentative="1">
+      <w:start w:val="1"/>
+      <w:numFmt w:val="bullet"/>
+      <w:lvlText w:val=""/>
+      <w:lvlJc w:val="left"/>
+      <w:pPr>
+        <w:ind w:left="2160" w:hanging="360"/>
+      </w:pPr>
+      <w:rPr>
+        <w:rFonts w:ascii="Wingdings" w:hAnsi="Wingdings" w:hint="default"/>
+      </w:rPr>
+    </w:lvl>
+    <w:lvl w:ilvl="3" w:tplc="04090001" w:tentative="1">
+      <w:start w:val="1"/>
+      <w:numFmt w:val="bullet"/>
+      <w:lvlText w:val=""/>
+      <w:lvlJc w:val="left"/>
+      <w:pPr>
+        <w:ind w:left="2880" w:hanging="360"/>
+      </w:pPr>
+      <w:rPr>
+        <w:rFonts w:ascii="Symbol" w:hAnsi="Symbol" w:hint="default"/>
+      </w:rPr>
+    </w:lvl>
+    <w:lvl w:ilvl="4" w:tplc="04090003" w:tentative="1">
+      <w:start w:val="1"/>
+      <w:numFmt w:val="bullet"/>
+      <w:lvlText w:val="o"/>
+      <w:lvlJc w:val="left"/>
+      <w:pPr>
+        <w:ind w:left="3600" w:hanging="360"/>
+      </w:pPr>
+      <w:rPr>
+        <w:rFonts w:ascii="Courier New" w:hAnsi="Courier New" w:cs="Courier New" w:hint="default"/>
+      </w:rPr>
+    </w:lvl>
+    <w:lvl w:ilvl="5" w:tplc="04090005" w:tentative="1">
+      <w:start w:val="1"/>
+      <w:numFmt w:val="bullet"/>
+      <w:lvlText w:val=""/>
+      <w:lvlJc w:val="left"/>
+      <w:pPr>
+        <w:ind w:left="4320" w:hanging="360"/>
+      </w:pPr>
+      <w:rPr>
+        <w:rFonts w:ascii="Wingdings" w:hAnsi="Wingdings" w:hint="default"/>
+      </w:rPr>
+    </w:lvl>
+    <w:lvl w:ilvl="6" w:tplc="04090001" w:tentative="1">
+      <w:start w:val="1"/>
+      <w:numFmt w:val="bullet"/>
+      <w:lvlText w:val=""/>
+      <w:lvlJc w:val="left"/>
+      <w:pPr>
+        <w:ind w:left="5040" w:hanging="360"/>
+      </w:pPr>
+      <w:rPr>
+        <w:rFonts w:ascii="Symbol" w:hAnsi="Symbol" w:hint="default"/>
+      </w:rPr>
+    </w:lvl>
+    <w:lvl w:ilvl="7" w:tplc="04090003" w:tentative="1">
+      <w:start w:val="1"/>
+      <w:numFmt w:val="bullet"/>
+      <w:lvlText w:val="o"/>
+      <w:lvlJc w:val="left"/>
+      <w:pPr>
+        <w:ind w:left="5760" w:hanging="360"/>
+      </w:pPr>
+      <w:rPr>
+        <w:rFonts w:ascii="Courier New" w:hAnsi="Courier New" w:cs="Courier New" w:hint="default"/>
+      </w:rPr>
+    </w:lvl>
+    <w:lvl w:ilvl="8" w:tplc="04090005" w:tentative="1">
+      <w:start w:val="1"/>
+      <w:numFmt w:val="bullet"/>
+      <w:lvlText w:val=""/>
+      <w:lvlJc w:val="left"/>
+      <w:pPr>
+        <w:ind w:left="6480" w:hanging="360"/>
+      </w:pPr>
+      <w:rPr>
+        <w:rFonts w:ascii="Wingdings" w:hAnsi="Wingdings" w:hint="default"/>
+      </w:rPr>
+    </w:lvl>
+  </w:abstractNum>
+  <w:abstractNum w:abstractNumId="7">
     <w:nsid w:val="26DB4CFF"/>
     <w:multiLevelType w:val="multilevel"/>
     <w:tmpl w:val="0409001D"/>
@@ -5591,7 +6032,7 @@
       </w:pPr>
     </w:lvl>
   </w:abstractNum>
-  <w:abstractNum w:abstractNumId="6">
+  <w:abstractNum w:abstractNumId="8">
     <w:nsid w:val="279D7ABF"/>
     <w:multiLevelType w:val="hybridMultilevel"/>
     <w:tmpl w:val="81A88AA8"/>
@@ -5704,7 +6145,120 @@
       </w:rPr>
     </w:lvl>
   </w:abstractNum>
-  <w:abstractNum w:abstractNumId="7">
+  <w:abstractNum w:abstractNumId="9">
+    <w:nsid w:val="2F923EB3"/>
+    <w:multiLevelType w:val="hybridMultilevel"/>
+    <w:tmpl w:val="11765EE4"/>
+    <w:lvl w:ilvl="0" w:tplc="04090001">
+      <w:start w:val="1"/>
+      <w:numFmt w:val="bullet"/>
+      <w:lvlText w:val=""/>
+      <w:lvlJc w:val="left"/>
+      <w:pPr>
+        <w:ind w:left="720" w:hanging="360"/>
+      </w:pPr>
+      <w:rPr>
+        <w:rFonts w:ascii="Symbol" w:hAnsi="Symbol" w:hint="default"/>
+      </w:rPr>
+    </w:lvl>
+    <w:lvl w:ilvl="1" w:tplc="04090003" w:tentative="1">
+      <w:start w:val="1"/>
+      <w:numFmt w:val="bullet"/>
+      <w:lvlText w:val="o"/>
+      <w:lvlJc w:val="left"/>
+      <w:pPr>
+        <w:ind w:left="1440" w:hanging="360"/>
+      </w:pPr>
+      <w:rPr>
+        <w:rFonts w:ascii="Courier New" w:hAnsi="Courier New" w:cs="Courier New" w:hint="default"/>
+      </w:rPr>
+    </w:lvl>
+    <w:lvl w:ilvl="2" w:tplc="04090005" w:tentative="1">
+      <w:start w:val="1"/>
+      <w:numFmt w:val="bullet"/>
+      <w:lvlText w:val=""/>
+      <w:lvlJc w:val="left"/>
+      <w:pPr>
+        <w:ind w:left="2160" w:hanging="360"/>
+      </w:pPr>
+      <w:rPr>
+        <w:rFonts w:ascii="Wingdings" w:hAnsi="Wingdings" w:hint="default"/>
+      </w:rPr>
+    </w:lvl>
+    <w:lvl w:ilvl="3" w:tplc="04090001" w:tentative="1">
+      <w:start w:val="1"/>
+      <w:numFmt w:val="bullet"/>
+      <w:lvlText w:val=""/>
+      <w:lvlJc w:val="left"/>
+      <w:pPr>
+        <w:ind w:left="2880" w:hanging="360"/>
+      </w:pPr>
+      <w:rPr>
+        <w:rFonts w:ascii="Symbol" w:hAnsi="Symbol" w:hint="default"/>
+      </w:rPr>
+    </w:lvl>
+    <w:lvl w:ilvl="4" w:tplc="04090003" w:tentative="1">
+      <w:start w:val="1"/>
+      <w:numFmt w:val="bullet"/>
+      <w:lvlText w:val="o"/>
+      <w:lvlJc w:val="left"/>
+      <w:pPr>
+        <w:ind w:left="3600" w:hanging="360"/>
+      </w:pPr>
+      <w:rPr>
+        <w:rFonts w:ascii="Courier New" w:hAnsi="Courier New" w:cs="Courier New" w:hint="default"/>
+      </w:rPr>
+    </w:lvl>
+    <w:lvl w:ilvl="5" w:tplc="04090005" w:tentative="1">
+      <w:start w:val="1"/>
+      <w:numFmt w:val="bullet"/>
+      <w:lvlText w:val=""/>
+      <w:lvlJc w:val="left"/>
+      <w:pPr>
+        <w:ind w:left="4320" w:hanging="360"/>
+      </w:pPr>
+      <w:rPr>
+        <w:rFonts w:ascii="Wingdings" w:hAnsi="Wingdings" w:hint="default"/>
+      </w:rPr>
+    </w:lvl>
+    <w:lvl w:ilvl="6" w:tplc="04090001" w:tentative="1">
+      <w:start w:val="1"/>
+      <w:numFmt w:val="bullet"/>
+      <w:lvlText w:val=""/>
+      <w:lvlJc w:val="left"/>
+      <w:pPr>
+        <w:ind w:left="5040" w:hanging="360"/>
+      </w:pPr>
+      <w:rPr>
+        <w:rFonts w:ascii="Symbol" w:hAnsi="Symbol" w:hint="default"/>
+      </w:rPr>
+    </w:lvl>
+    <w:lvl w:ilvl="7" w:tplc="04090003" w:tentative="1">
+      <w:start w:val="1"/>
+      <w:numFmt w:val="bullet"/>
+      <w:lvlText w:val="o"/>
+      <w:lvlJc w:val="left"/>
+      <w:pPr>
+        <w:ind w:left="5760" w:hanging="360"/>
+      </w:pPr>
+      <w:rPr>
+        <w:rFonts w:ascii="Courier New" w:hAnsi="Courier New" w:cs="Courier New" w:hint="default"/>
+      </w:rPr>
+    </w:lvl>
+    <w:lvl w:ilvl="8" w:tplc="04090005" w:tentative="1">
+      <w:start w:val="1"/>
+      <w:numFmt w:val="bullet"/>
+      <w:lvlText w:val=""/>
+      <w:lvlJc w:val="left"/>
+      <w:pPr>
+        <w:ind w:left="6480" w:hanging="360"/>
+      </w:pPr>
+      <w:rPr>
+        <w:rFonts w:ascii="Wingdings" w:hAnsi="Wingdings" w:hint="default"/>
+      </w:rPr>
+    </w:lvl>
+  </w:abstractNum>
+  <w:abstractNum w:abstractNumId="10">
     <w:nsid w:val="349C75D6"/>
     <w:multiLevelType w:val="hybridMultilevel"/>
     <w:tmpl w:val="E8780666"/>
@@ -5817,7 +6371,7 @@
       </w:rPr>
     </w:lvl>
   </w:abstractNum>
-  <w:abstractNum w:abstractNumId="8">
+  <w:abstractNum w:abstractNumId="11">
     <w:nsid w:val="371F59F3"/>
     <w:multiLevelType w:val="hybridMultilevel"/>
     <w:tmpl w:val="F856866C"/>
@@ -5930,7 +6484,7 @@
       </w:rPr>
     </w:lvl>
   </w:abstractNum>
-  <w:abstractNum w:abstractNumId="9">
+  <w:abstractNum w:abstractNumId="12">
     <w:nsid w:val="37642C04"/>
     <w:multiLevelType w:val="hybridMultilevel"/>
     <w:tmpl w:val="9692FAD4"/>
@@ -6043,7 +6597,7 @@
       </w:rPr>
     </w:lvl>
   </w:abstractNum>
-  <w:abstractNum w:abstractNumId="10">
+  <w:abstractNum w:abstractNumId="13">
     <w:nsid w:val="3C4C5FFC"/>
     <w:multiLevelType w:val="hybridMultilevel"/>
     <w:tmpl w:val="FFDAD410"/>
@@ -6156,7 +6710,7 @@
       </w:rPr>
     </w:lvl>
   </w:abstractNum>
-  <w:abstractNum w:abstractNumId="11">
+  <w:abstractNum w:abstractNumId="14">
     <w:nsid w:val="40606791"/>
     <w:multiLevelType w:val="hybridMultilevel"/>
     <w:tmpl w:val="0C149BAC"/>
@@ -6269,7 +6823,7 @@
       </w:rPr>
     </w:lvl>
   </w:abstractNum>
-  <w:abstractNum w:abstractNumId="12">
+  <w:abstractNum w:abstractNumId="15">
     <w:nsid w:val="41E82FB4"/>
     <w:multiLevelType w:val="multilevel"/>
     <w:tmpl w:val="0409001F"/>
@@ -6355,7 +6909,7 @@
       </w:pPr>
     </w:lvl>
   </w:abstractNum>
-  <w:abstractNum w:abstractNumId="13">
+  <w:abstractNum w:abstractNumId="16">
     <w:nsid w:val="449F4C16"/>
     <w:multiLevelType w:val="multilevel"/>
     <w:tmpl w:val="0409001D"/>
@@ -6441,7 +6995,7 @@
       </w:pPr>
     </w:lvl>
   </w:abstractNum>
-  <w:abstractNum w:abstractNumId="14">
+  <w:abstractNum w:abstractNumId="17">
     <w:nsid w:val="48006682"/>
     <w:multiLevelType w:val="multilevel"/>
     <w:tmpl w:val="0409001F"/>
@@ -6527,7 +7081,7 @@
       </w:pPr>
     </w:lvl>
   </w:abstractNum>
-  <w:abstractNum w:abstractNumId="15">
+  <w:abstractNum w:abstractNumId="18">
     <w:nsid w:val="4B251402"/>
     <w:multiLevelType w:val="multilevel"/>
     <w:tmpl w:val="0409001D"/>
@@ -6613,7 +7167,7 @@
       </w:pPr>
     </w:lvl>
   </w:abstractNum>
-  <w:abstractNum w:abstractNumId="16">
+  <w:abstractNum w:abstractNumId="19">
     <w:nsid w:val="548E0387"/>
     <w:multiLevelType w:val="multilevel"/>
     <w:tmpl w:val="0409001D"/>
@@ -6699,7 +7253,7 @@
       </w:pPr>
     </w:lvl>
   </w:abstractNum>
-  <w:abstractNum w:abstractNumId="17">
+  <w:abstractNum w:abstractNumId="20">
     <w:nsid w:val="55170F8F"/>
     <w:multiLevelType w:val="hybridMultilevel"/>
     <w:tmpl w:val="1242DD9A"/>
@@ -6812,7 +7366,7 @@
       </w:rPr>
     </w:lvl>
   </w:abstractNum>
-  <w:abstractNum w:abstractNumId="18">
+  <w:abstractNum w:abstractNumId="21">
     <w:nsid w:val="570A5D50"/>
     <w:multiLevelType w:val="multilevel"/>
     <w:tmpl w:val="FDC06572"/>
@@ -6961,7 +7515,7 @@
       </w:rPr>
     </w:lvl>
   </w:abstractNum>
-  <w:abstractNum w:abstractNumId="19">
+  <w:abstractNum w:abstractNumId="22">
     <w:nsid w:val="59B77CB1"/>
     <w:multiLevelType w:val="hybridMultilevel"/>
     <w:tmpl w:val="D2EE7A40"/>
@@ -7074,7 +7628,7 @@
       </w:rPr>
     </w:lvl>
   </w:abstractNum>
-  <w:abstractNum w:abstractNumId="20">
+  <w:abstractNum w:abstractNumId="23">
     <w:nsid w:val="5BE07935"/>
     <w:multiLevelType w:val="multilevel"/>
     <w:tmpl w:val="0409001D"/>
@@ -7160,7 +7714,7 @@
       </w:pPr>
     </w:lvl>
   </w:abstractNum>
-  <w:abstractNum w:abstractNumId="21">
+  <w:abstractNum w:abstractNumId="24">
     <w:nsid w:val="5BF221E1"/>
     <w:multiLevelType w:val="hybridMultilevel"/>
     <w:tmpl w:val="C53AF7C0"/>
@@ -7273,7 +7827,7 @@
       </w:rPr>
     </w:lvl>
   </w:abstractNum>
-  <w:abstractNum w:abstractNumId="22">
+  <w:abstractNum w:abstractNumId="25">
     <w:nsid w:val="5CBA0AFD"/>
     <w:multiLevelType w:val="hybridMultilevel"/>
     <w:tmpl w:val="7F60FDDE"/>
@@ -7386,7 +7940,7 @@
       </w:rPr>
     </w:lvl>
   </w:abstractNum>
-  <w:abstractNum w:abstractNumId="23">
+  <w:abstractNum w:abstractNumId="26">
     <w:nsid w:val="5E826BB2"/>
     <w:multiLevelType w:val="hybridMultilevel"/>
     <w:tmpl w:val="A9F22F86"/>
@@ -7499,7 +8053,7 @@
       </w:rPr>
     </w:lvl>
   </w:abstractNum>
-  <w:abstractNum w:abstractNumId="24">
+  <w:abstractNum w:abstractNumId="27">
     <w:nsid w:val="60643866"/>
     <w:multiLevelType w:val="multilevel"/>
     <w:tmpl w:val="F034AB30"/>
@@ -7612,7 +8166,7 @@
       </w:rPr>
     </w:lvl>
   </w:abstractNum>
-  <w:abstractNum w:abstractNumId="25">
+  <w:abstractNum w:abstractNumId="28">
     <w:nsid w:val="61F36074"/>
     <w:multiLevelType w:val="hybridMultilevel"/>
     <w:tmpl w:val="3E0A6408"/>
@@ -7725,7 +8279,120 @@
       </w:rPr>
     </w:lvl>
   </w:abstractNum>
-  <w:abstractNum w:abstractNumId="26">
+  <w:abstractNum w:abstractNumId="29">
+    <w:nsid w:val="623C5D3D"/>
+    <w:multiLevelType w:val="hybridMultilevel"/>
+    <w:tmpl w:val="7F4C259E"/>
+    <w:lvl w:ilvl="0" w:tplc="04090001">
+      <w:start w:val="1"/>
+      <w:numFmt w:val="bullet"/>
+      <w:lvlText w:val=""/>
+      <w:lvlJc w:val="left"/>
+      <w:pPr>
+        <w:ind w:left="720" w:hanging="360"/>
+      </w:pPr>
+      <w:rPr>
+        <w:rFonts w:ascii="Symbol" w:hAnsi="Symbol" w:hint="default"/>
+      </w:rPr>
+    </w:lvl>
+    <w:lvl w:ilvl="1" w:tplc="04090003" w:tentative="1">
+      <w:start w:val="1"/>
+      <w:numFmt w:val="bullet"/>
+      <w:lvlText w:val="o"/>
+      <w:lvlJc w:val="left"/>
+      <w:pPr>
+        <w:ind w:left="1440" w:hanging="360"/>
+      </w:pPr>
+      <w:rPr>
+        <w:rFonts w:ascii="Courier New" w:hAnsi="Courier New" w:cs="Courier New" w:hint="default"/>
+      </w:rPr>
+    </w:lvl>
+    <w:lvl w:ilvl="2" w:tplc="04090005" w:tentative="1">
+      <w:start w:val="1"/>
+      <w:numFmt w:val="bullet"/>
+      <w:lvlText w:val=""/>
+      <w:lvlJc w:val="left"/>
+      <w:pPr>
+        <w:ind w:left="2160" w:hanging="360"/>
+      </w:pPr>
+      <w:rPr>
+        <w:rFonts w:ascii="Wingdings" w:hAnsi="Wingdings" w:hint="default"/>
+      </w:rPr>
+    </w:lvl>
+    <w:lvl w:ilvl="3" w:tplc="04090001" w:tentative="1">
+      <w:start w:val="1"/>
+      <w:numFmt w:val="bullet"/>
+      <w:lvlText w:val=""/>
+      <w:lvlJc w:val="left"/>
+      <w:pPr>
+        <w:ind w:left="2880" w:hanging="360"/>
+      </w:pPr>
+      <w:rPr>
+        <w:rFonts w:ascii="Symbol" w:hAnsi="Symbol" w:hint="default"/>
+      </w:rPr>
+    </w:lvl>
+    <w:lvl w:ilvl="4" w:tplc="04090003" w:tentative="1">
+      <w:start w:val="1"/>
+      <w:numFmt w:val="bullet"/>
+      <w:lvlText w:val="o"/>
+      <w:lvlJc w:val="left"/>
+      <w:pPr>
+        <w:ind w:left="3600" w:hanging="360"/>
+      </w:pPr>
+      <w:rPr>
+        <w:rFonts w:ascii="Courier New" w:hAnsi="Courier New" w:cs="Courier New" w:hint="default"/>
+      </w:rPr>
+    </w:lvl>
+    <w:lvl w:ilvl="5" w:tplc="04090005" w:tentative="1">
+      <w:start w:val="1"/>
+      <w:numFmt w:val="bullet"/>
+      <w:lvlText w:val=""/>
+      <w:lvlJc w:val="left"/>
+      <w:pPr>
+        <w:ind w:left="4320" w:hanging="360"/>
+      </w:pPr>
+      <w:rPr>
+        <w:rFonts w:ascii="Wingdings" w:hAnsi="Wingdings" w:hint="default"/>
+      </w:rPr>
+    </w:lvl>
+    <w:lvl w:ilvl="6" w:tplc="04090001" w:tentative="1">
+      <w:start w:val="1"/>
+      <w:numFmt w:val="bullet"/>
+      <w:lvlText w:val=""/>
+      <w:lvlJc w:val="left"/>
+      <w:pPr>
+        <w:ind w:left="5040" w:hanging="360"/>
+      </w:pPr>
+      <w:rPr>
+        <w:rFonts w:ascii="Symbol" w:hAnsi="Symbol" w:hint="default"/>
+      </w:rPr>
+    </w:lvl>
+    <w:lvl w:ilvl="7" w:tplc="04090003" w:tentative="1">
+      <w:start w:val="1"/>
+      <w:numFmt w:val="bullet"/>
+      <w:lvlText w:val="o"/>
+      <w:lvlJc w:val="left"/>
+      <w:pPr>
+        <w:ind w:left="5760" w:hanging="360"/>
+      </w:pPr>
+      <w:rPr>
+        <w:rFonts w:ascii="Courier New" w:hAnsi="Courier New" w:cs="Courier New" w:hint="default"/>
+      </w:rPr>
+    </w:lvl>
+    <w:lvl w:ilvl="8" w:tplc="04090005" w:tentative="1">
+      <w:start w:val="1"/>
+      <w:numFmt w:val="bullet"/>
+      <w:lvlText w:val=""/>
+      <w:lvlJc w:val="left"/>
+      <w:pPr>
+        <w:ind w:left="6480" w:hanging="360"/>
+      </w:pPr>
+      <w:rPr>
+        <w:rFonts w:ascii="Wingdings" w:hAnsi="Wingdings" w:hint="default"/>
+      </w:rPr>
+    </w:lvl>
+  </w:abstractNum>
+  <w:abstractNum w:abstractNumId="30">
     <w:nsid w:val="69AA6DE1"/>
     <w:multiLevelType w:val="hybridMultilevel"/>
     <w:tmpl w:val="DCD21A8C"/>
@@ -7811,7 +8478,7 @@
       </w:pPr>
     </w:lvl>
   </w:abstractNum>
-  <w:abstractNum w:abstractNumId="27">
+  <w:abstractNum w:abstractNumId="31">
     <w:nsid w:val="6D047090"/>
     <w:multiLevelType w:val="multilevel"/>
     <w:tmpl w:val="0409001D"/>
@@ -7897,7 +8564,7 @@
       </w:pPr>
     </w:lvl>
   </w:abstractNum>
-  <w:abstractNum w:abstractNumId="28">
+  <w:abstractNum w:abstractNumId="32">
     <w:nsid w:val="6E520DC2"/>
     <w:multiLevelType w:val="hybridMultilevel"/>
     <w:tmpl w:val="DF041E26"/>
@@ -8010,7 +8677,7 @@
       </w:rPr>
     </w:lvl>
   </w:abstractNum>
-  <w:abstractNum w:abstractNumId="29">
+  <w:abstractNum w:abstractNumId="33">
     <w:nsid w:val="6FF12E66"/>
     <w:multiLevelType w:val="multilevel"/>
     <w:tmpl w:val="0409001D"/>
@@ -8096,7 +8763,7 @@
       </w:pPr>
     </w:lvl>
   </w:abstractNum>
-  <w:abstractNum w:abstractNumId="30">
+  <w:abstractNum w:abstractNumId="34">
     <w:nsid w:val="71785856"/>
     <w:multiLevelType w:val="hybridMultilevel"/>
     <w:tmpl w:val="36B4F376"/>
@@ -8209,7 +8876,7 @@
       </w:rPr>
     </w:lvl>
   </w:abstractNum>
-  <w:abstractNum w:abstractNumId="31">
+  <w:abstractNum w:abstractNumId="35">
     <w:nsid w:val="75947A38"/>
     <w:multiLevelType w:val="hybridMultilevel"/>
     <w:tmpl w:val="F702B3A6"/>
@@ -8322,7 +8989,7 @@
       </w:rPr>
     </w:lvl>
   </w:abstractNum>
-  <w:abstractNum w:abstractNumId="32">
+  <w:abstractNum w:abstractNumId="36">
     <w:nsid w:val="763B7FFD"/>
     <w:multiLevelType w:val="multilevel"/>
     <w:tmpl w:val="0409001D"/>
@@ -8408,7 +9075,7 @@
       </w:pPr>
     </w:lvl>
   </w:abstractNum>
-  <w:abstractNum w:abstractNumId="33">
+  <w:abstractNum w:abstractNumId="37">
     <w:nsid w:val="7E8F180D"/>
     <w:multiLevelType w:val="hybridMultilevel"/>
     <w:tmpl w:val="BCFA654C"/>
@@ -8525,103 +9192,115 @@
     <w:abstractNumId w:val="2"/>
   </w:num>
   <w:num w:numId="2">
+    <w:abstractNumId w:val="28"/>
+  </w:num>
+  <w:num w:numId="3">
+    <w:abstractNumId w:val="7"/>
+  </w:num>
+  <w:num w:numId="4">
     <w:abstractNumId w:val="25"/>
   </w:num>
-  <w:num w:numId="3">
-    <w:abstractNumId w:val="5"/>
-  </w:num>
-  <w:num w:numId="4">
-    <w:abstractNumId w:val="22"/>
-  </w:num>
   <w:num w:numId="5">
-    <w:abstractNumId w:val="26"/>
+    <w:abstractNumId w:val="30"/>
   </w:num>
   <w:num w:numId="6">
-    <w:abstractNumId w:val="33"/>
+    <w:abstractNumId w:val="37"/>
   </w:num>
   <w:num w:numId="7">
-    <w:abstractNumId w:val="31"/>
+    <w:abstractNumId w:val="35"/>
   </w:num>
   <w:num w:numId="8">
-    <w:abstractNumId w:val="28"/>
+    <w:abstractNumId w:val="32"/>
   </w:num>
   <w:num w:numId="9">
-    <w:abstractNumId w:val="21"/>
+    <w:abstractNumId w:val="24"/>
   </w:num>
   <w:num w:numId="10">
-    <w:abstractNumId w:val="18"/>
+    <w:abstractNumId w:val="21"/>
   </w:num>
   <w:num w:numId="11">
     <w:abstractNumId w:val="1"/>
   </w:num>
   <w:num w:numId="12">
-    <w:abstractNumId w:val="9"/>
+    <w:abstractNumId w:val="12"/>
   </w:num>
   <w:num w:numId="13">
-    <w:abstractNumId w:val="10"/>
+    <w:abstractNumId w:val="13"/>
   </w:num>
   <w:num w:numId="14">
+    <w:abstractNumId w:val="11"/>
+  </w:num>
+  <w:num w:numId="15">
+    <w:abstractNumId w:val="34"/>
+  </w:num>
+  <w:num w:numId="16">
+    <w:abstractNumId w:val="22"/>
+  </w:num>
+  <w:num w:numId="17">
+    <w:abstractNumId w:val="20"/>
+  </w:num>
+  <w:num w:numId="18">
     <w:abstractNumId w:val="8"/>
   </w:num>
-  <w:num w:numId="15">
-    <w:abstractNumId w:val="30"/>
-  </w:num>
-  <w:num w:numId="16">
-    <w:abstractNumId w:val="19"/>
-  </w:num>
-  <w:num w:numId="17">
-    <w:abstractNumId w:val="17"/>
-  </w:num>
-  <w:num w:numId="18">
-    <w:abstractNumId w:val="6"/>
-  </w:num>
   <w:num w:numId="19">
-    <w:abstractNumId w:val="4"/>
+    <w:abstractNumId w:val="5"/>
   </w:num>
   <w:num w:numId="20">
-    <w:abstractNumId w:val="20"/>
+    <w:abstractNumId w:val="23"/>
   </w:num>
   <w:num w:numId="21">
-    <w:abstractNumId w:val="11"/>
+    <w:abstractNumId w:val="14"/>
   </w:num>
   <w:num w:numId="22">
-    <w:abstractNumId w:val="23"/>
+    <w:abstractNumId w:val="26"/>
   </w:num>
   <w:num w:numId="23">
     <w:abstractNumId w:val="0"/>
   </w:num>
   <w:num w:numId="24">
+    <w:abstractNumId w:val="19"/>
+  </w:num>
+  <w:num w:numId="25">
+    <w:abstractNumId w:val="17"/>
+  </w:num>
+  <w:num w:numId="26">
+    <w:abstractNumId w:val="31"/>
+  </w:num>
+  <w:num w:numId="27">
     <w:abstractNumId w:val="16"/>
   </w:num>
-  <w:num w:numId="25">
-    <w:abstractNumId w:val="14"/>
-  </w:num>
-  <w:num w:numId="26">
-    <w:abstractNumId w:val="27"/>
-  </w:num>
-  <w:num w:numId="27">
-    <w:abstractNumId w:val="13"/>
-  </w:num>
   <w:num w:numId="28">
-    <w:abstractNumId w:val="15"/>
+    <w:abstractNumId w:val="18"/>
   </w:num>
   <w:num w:numId="29">
-    <w:abstractNumId w:val="29"/>
+    <w:abstractNumId w:val="33"/>
   </w:num>
   <w:num w:numId="30">
-    <w:abstractNumId w:val="32"/>
+    <w:abstractNumId w:val="36"/>
   </w:num>
   <w:num w:numId="31">
-    <w:abstractNumId w:val="7"/>
+    <w:abstractNumId w:val="10"/>
   </w:num>
   <w:num w:numId="32">
-    <w:abstractNumId w:val="12"/>
+    <w:abstractNumId w:val="15"/>
   </w:num>
   <w:num w:numId="33">
     <w:abstractNumId w:val="3"/>
   </w:num>
   <w:num w:numId="34">
-    <w:abstractNumId w:val="24"/>
+    <w:abstractNumId w:val="27"/>
+  </w:num>
+  <w:num w:numId="35">
+    <w:abstractNumId w:val="4"/>
+  </w:num>
+  <w:num w:numId="36">
+    <w:abstractNumId w:val="29"/>
+  </w:num>
+  <w:num w:numId="37">
+    <w:abstractNumId w:val="9"/>
+  </w:num>
+  <w:num w:numId="38">
+    <w:abstractNumId w:val="6"/>
   </w:num>
 </w:numbering>
 </file>
@@ -9652,7 +10331,7 @@
 </file>
 
 <file path=customXml/itemProps1.xml><?xml version="1.0" encoding="utf-8"?>
-<ds:datastoreItem xmlns:ds="http://schemas.openxmlformats.org/officeDocument/2006/customXml" ds:itemID="{C87DA583-BFCB-4B50-BEB3-ABACFB9FB5BA}">
+<ds:datastoreItem xmlns:ds="http://schemas.openxmlformats.org/officeDocument/2006/customXml" ds:itemID="{1E65EFDB-011F-46B7-ACAE-2611B6F22773}">
   <ds:schemaRefs>
     <ds:schemaRef ds:uri="http://schemas.openxmlformats.org/officeDocument/2006/bibliography"/>
   </ds:schemaRefs>

</xml_diff>